<commit_message>
Neutral + gamma distributed
</commit_message>
<xml_diff>
--- a/Summary/demo_for_ccgb_manuscript.docx
+++ b/Summary/demo_for_ccgb_manuscript.docx
@@ -8,13 +8,167 @@
         <w:jc w:val="both"/>
         <w:rPr>
           <w:rFonts w:ascii="Times New Roman" w:hAnsi="Times New Roman" w:cs="Times New Roman"/>
+          <w:sz w:val="24"/>
+          <w:szCs w:val="24"/>
+        </w:rPr>
+      </w:pPr>
+      <w:r>
+        <w:rPr>
+          <w:rFonts w:ascii="Times New Roman" w:hAnsi="Times New Roman" w:cs="Times New Roman"/>
           <w:b/>
           <w:bCs/>
           <w:sz w:val="24"/>
           <w:szCs w:val="24"/>
         </w:rPr>
-      </w:pPr>
-      <w:r>
+        <w:t>Across-host population genetics analysis of common commensal gut microbiota suggests varied trends in demographic history</w:t>
+      </w:r>
+    </w:p>
+    <w:p>
+      <w:pPr>
+        <w:spacing w:after="0" w:line="240" w:lineRule="auto"/>
+        <w:jc w:val="both"/>
+        <w:rPr>
+          <w:rFonts w:ascii="Times New Roman" w:hAnsi="Times New Roman" w:cs="Times New Roman"/>
+          <w:sz w:val="24"/>
+          <w:szCs w:val="24"/>
+          <w:vertAlign w:val="superscript"/>
+        </w:rPr>
+      </w:pPr>
+      <w:r>
+        <w:rPr>
+          <w:rFonts w:ascii="Times New Roman" w:hAnsi="Times New Roman" w:cs="Times New Roman"/>
+          <w:sz w:val="24"/>
+          <w:szCs w:val="24"/>
+        </w:rPr>
+        <w:t>Jonathan C. Mah</w:t>
+      </w:r>
+      <w:r>
+        <w:rPr>
+          <w:rFonts w:ascii="Times New Roman" w:hAnsi="Times New Roman" w:cs="Times New Roman"/>
+          <w:sz w:val="24"/>
+          <w:szCs w:val="24"/>
+          <w:vertAlign w:val="superscript"/>
+        </w:rPr>
+        <w:t>1</w:t>
+      </w:r>
+      <w:r>
+        <w:rPr>
+          <w:rFonts w:ascii="Times New Roman" w:hAnsi="Times New Roman" w:cs="Times New Roman"/>
+          <w:sz w:val="24"/>
+          <w:szCs w:val="24"/>
+        </w:rPr>
+        <w:t>, Kirk E. Lohmueller</w:t>
+      </w:r>
+      <w:r>
+        <w:rPr>
+          <w:rFonts w:ascii="Times New Roman" w:hAnsi="Times New Roman" w:cs="Times New Roman"/>
+          <w:sz w:val="24"/>
+          <w:szCs w:val="24"/>
+          <w:vertAlign w:val="superscript"/>
+        </w:rPr>
+        <w:t>1, 2, 3</w:t>
+      </w:r>
+      <w:r>
+        <w:rPr>
+          <w:rFonts w:ascii="Times New Roman" w:hAnsi="Times New Roman" w:cs="Times New Roman"/>
+          <w:sz w:val="24"/>
+          <w:szCs w:val="24"/>
+        </w:rPr>
+        <w:t>, Nandita Garud</w:t>
+      </w:r>
+      <w:r>
+        <w:rPr>
+          <w:rFonts w:ascii="Times New Roman" w:hAnsi="Times New Roman" w:cs="Times New Roman"/>
+          <w:sz w:val="24"/>
+          <w:szCs w:val="24"/>
+          <w:vertAlign w:val="superscript"/>
+        </w:rPr>
+        <w:t>1, 2, 3</w:t>
+      </w:r>
+    </w:p>
+    <w:p>
+      <w:pPr>
+        <w:spacing w:after="0" w:line="240" w:lineRule="auto"/>
+        <w:jc w:val="both"/>
+        <w:rPr>
+          <w:rFonts w:ascii="Times New Roman" w:hAnsi="Times New Roman" w:cs="Times New Roman"/>
+          <w:sz w:val="24"/>
+          <w:szCs w:val="24"/>
+        </w:rPr>
+      </w:pPr>
+    </w:p>
+    <w:p>
+      <w:pPr>
+        <w:spacing w:after="0" w:line="240" w:lineRule="auto"/>
+        <w:jc w:val="both"/>
+        <w:rPr>
+          <w:rFonts w:ascii="Times New Roman" w:hAnsi="Times New Roman" w:cs="Times New Roman"/>
+          <w:sz w:val="24"/>
+          <w:szCs w:val="24"/>
+        </w:rPr>
+      </w:pPr>
+      <w:r>
+        <w:rPr>
+          <w:rFonts w:ascii="Times New Roman" w:hAnsi="Times New Roman" w:cs="Times New Roman"/>
+          <w:sz w:val="24"/>
+          <w:szCs w:val="24"/>
+        </w:rPr>
+        <w:t>1. Bioinformatic Interdepartmental Program, University of California, Los Angeles</w:t>
+      </w:r>
+    </w:p>
+    <w:p>
+      <w:pPr>
+        <w:spacing w:after="0" w:line="240" w:lineRule="auto"/>
+        <w:jc w:val="both"/>
+        <w:rPr>
+          <w:rFonts w:ascii="Times New Roman" w:hAnsi="Times New Roman" w:cs="Times New Roman"/>
+          <w:sz w:val="24"/>
+          <w:szCs w:val="24"/>
+        </w:rPr>
+      </w:pPr>
+      <w:r>
+        <w:rPr>
+          <w:rFonts w:ascii="Times New Roman" w:hAnsi="Times New Roman" w:cs="Times New Roman"/>
+          <w:sz w:val="24"/>
+          <w:szCs w:val="24"/>
+        </w:rPr>
+        <w:t>2. Department of Ecology and Evolutionary Biology, University of California, Los Angeles</w:t>
+      </w:r>
+    </w:p>
+    <w:p>
+      <w:pPr>
+        <w:spacing w:after="0" w:line="240" w:lineRule="auto"/>
+        <w:jc w:val="both"/>
+        <w:rPr>
+          <w:rFonts w:ascii="Times New Roman" w:hAnsi="Times New Roman" w:cs="Times New Roman"/>
+          <w:sz w:val="24"/>
+          <w:szCs w:val="24"/>
+        </w:rPr>
+      </w:pPr>
+      <w:r>
+        <w:rPr>
+          <w:rFonts w:ascii="Times New Roman" w:hAnsi="Times New Roman" w:cs="Times New Roman"/>
+          <w:sz w:val="24"/>
+          <w:szCs w:val="24"/>
+        </w:rPr>
+        <w:t>3. Department of Human Genetics, University of California, Los Angeles</w:t>
+      </w:r>
+    </w:p>
+    <w:p>
+      <w:pPr>
+        <w:spacing w:after="0" w:line="240" w:lineRule="auto"/>
+        <w:jc w:val="both"/>
+        <w:rPr>
+          <w:rFonts w:ascii="Times New Roman" w:hAnsi="Times New Roman" w:cs="Times New Roman"/>
+          <w:sz w:val="24"/>
+          <w:szCs w:val="24"/>
+        </w:rPr>
+      </w:pPr>
+    </w:p>
+    <w:p>
+      <w:pPr>
+        <w:spacing w:after="0" w:line="240" w:lineRule="auto"/>
+        <w:jc w:val="both"/>
         <w:rPr>
           <w:rFonts w:ascii="Times New Roman" w:hAnsi="Times New Roman" w:cs="Times New Roman"/>
           <w:b/>
@@ -22,166 +176,8 @@
           <w:sz w:val="24"/>
           <w:szCs w:val="24"/>
         </w:rPr>
-        <w:t>Across-host population genetics analysis of effective population size in common commensal gut microbiota</w:t>
-      </w:r>
-    </w:p>
-    <w:p>
-      <w:pPr>
-        <w:spacing w:after="0" w:line="240" w:lineRule="auto"/>
-        <w:jc w:val="both"/>
-        <w:rPr>
-          <w:rFonts w:ascii="Times New Roman" w:hAnsi="Times New Roman" w:cs="Times New Roman"/>
-          <w:sz w:val="24"/>
-          <w:szCs w:val="24"/>
-        </w:rPr>
-      </w:pPr>
-    </w:p>
-    <w:p>
-      <w:pPr>
-        <w:spacing w:after="0" w:line="240" w:lineRule="auto"/>
-        <w:jc w:val="both"/>
-        <w:rPr>
-          <w:rFonts w:ascii="Times New Roman" w:hAnsi="Times New Roman" w:cs="Times New Roman"/>
-          <w:sz w:val="24"/>
-          <w:szCs w:val="24"/>
-          <w:vertAlign w:val="superscript"/>
-        </w:rPr>
-      </w:pPr>
-      <w:r>
-        <w:rPr>
-          <w:rFonts w:ascii="Times New Roman" w:hAnsi="Times New Roman" w:cs="Times New Roman"/>
-          <w:sz w:val="24"/>
-          <w:szCs w:val="24"/>
-        </w:rPr>
-        <w:t>Jonathan C. Mah</w:t>
-      </w:r>
-      <w:r>
-        <w:rPr>
-          <w:rFonts w:ascii="Times New Roman" w:hAnsi="Times New Roman" w:cs="Times New Roman"/>
-          <w:sz w:val="24"/>
-          <w:szCs w:val="24"/>
-          <w:vertAlign w:val="superscript"/>
-        </w:rPr>
-        <w:t>1</w:t>
-      </w:r>
-      <w:r>
-        <w:rPr>
-          <w:rFonts w:ascii="Times New Roman" w:hAnsi="Times New Roman" w:cs="Times New Roman"/>
-          <w:sz w:val="24"/>
-          <w:szCs w:val="24"/>
-        </w:rPr>
-        <w:t>, Kirk E. Lohmueller</w:t>
-      </w:r>
-      <w:r>
-        <w:rPr>
-          <w:rFonts w:ascii="Times New Roman" w:hAnsi="Times New Roman" w:cs="Times New Roman"/>
-          <w:sz w:val="24"/>
-          <w:szCs w:val="24"/>
-          <w:vertAlign w:val="superscript"/>
-        </w:rPr>
-        <w:t>1, 2, 3</w:t>
-      </w:r>
-      <w:r>
-        <w:rPr>
-          <w:rFonts w:ascii="Times New Roman" w:hAnsi="Times New Roman" w:cs="Times New Roman"/>
-          <w:sz w:val="24"/>
-          <w:szCs w:val="24"/>
-        </w:rPr>
-        <w:t>, Nandita Garud</w:t>
-      </w:r>
-      <w:r>
-        <w:rPr>
-          <w:rFonts w:ascii="Times New Roman" w:hAnsi="Times New Roman" w:cs="Times New Roman"/>
-          <w:sz w:val="24"/>
-          <w:szCs w:val="24"/>
-          <w:vertAlign w:val="superscript"/>
-        </w:rPr>
-        <w:t>1, 2, 3</w:t>
-      </w:r>
-    </w:p>
-    <w:p>
-      <w:pPr>
-        <w:spacing w:after="0" w:line="240" w:lineRule="auto"/>
-        <w:jc w:val="both"/>
-        <w:rPr>
-          <w:rFonts w:ascii="Times New Roman" w:hAnsi="Times New Roman" w:cs="Times New Roman"/>
-          <w:sz w:val="24"/>
-          <w:szCs w:val="24"/>
-        </w:rPr>
-      </w:pPr>
-    </w:p>
-    <w:p>
-      <w:pPr>
-        <w:spacing w:after="0" w:line="240" w:lineRule="auto"/>
-        <w:jc w:val="both"/>
-        <w:rPr>
-          <w:rFonts w:ascii="Times New Roman" w:hAnsi="Times New Roman" w:cs="Times New Roman"/>
-          <w:sz w:val="24"/>
-          <w:szCs w:val="24"/>
-        </w:rPr>
-      </w:pPr>
-      <w:r>
-        <w:rPr>
-          <w:rFonts w:ascii="Times New Roman" w:hAnsi="Times New Roman" w:cs="Times New Roman"/>
-          <w:sz w:val="24"/>
-          <w:szCs w:val="24"/>
-        </w:rPr>
-        <w:t>1. Bioinformatic Interdepartmental Program, University of California, Los Angeles</w:t>
-      </w:r>
-    </w:p>
-    <w:p>
-      <w:pPr>
-        <w:spacing w:after="0" w:line="240" w:lineRule="auto"/>
-        <w:jc w:val="both"/>
-        <w:rPr>
-          <w:rFonts w:ascii="Times New Roman" w:hAnsi="Times New Roman" w:cs="Times New Roman"/>
-          <w:sz w:val="24"/>
-          <w:szCs w:val="24"/>
-        </w:rPr>
-      </w:pPr>
-      <w:r>
-        <w:rPr>
-          <w:rFonts w:ascii="Times New Roman" w:hAnsi="Times New Roman" w:cs="Times New Roman"/>
-          <w:sz w:val="24"/>
-          <w:szCs w:val="24"/>
-        </w:rPr>
-        <w:t>2. Department of Ecology and Evolutionary Biology, University of California, Los Angeles</w:t>
-      </w:r>
-    </w:p>
-    <w:p>
-      <w:pPr>
-        <w:spacing w:after="0" w:line="240" w:lineRule="auto"/>
-        <w:jc w:val="both"/>
-        <w:rPr>
-          <w:rFonts w:ascii="Times New Roman" w:hAnsi="Times New Roman" w:cs="Times New Roman"/>
-          <w:sz w:val="24"/>
-          <w:szCs w:val="24"/>
-        </w:rPr>
-      </w:pPr>
-      <w:r>
-        <w:rPr>
-          <w:rFonts w:ascii="Times New Roman" w:hAnsi="Times New Roman" w:cs="Times New Roman"/>
-          <w:sz w:val="24"/>
-          <w:szCs w:val="24"/>
-        </w:rPr>
-        <w:t>3. Department of Human Genetics, University of California, Los Angeles</w:t>
-      </w:r>
-    </w:p>
-    <w:p>
-      <w:pPr>
-        <w:spacing w:after="0" w:line="240" w:lineRule="auto"/>
-        <w:jc w:val="both"/>
-        <w:rPr>
-          <w:rFonts w:ascii="Times New Roman" w:hAnsi="Times New Roman" w:cs="Times New Roman"/>
-          <w:sz w:val="24"/>
-          <w:szCs w:val="24"/>
-        </w:rPr>
-      </w:pPr>
-    </w:p>
-    <w:p>
-      <w:pPr>
-        <w:spacing w:after="0" w:line="240" w:lineRule="auto"/>
-        <w:jc w:val="both"/>
+      </w:pPr>
+      <w:r>
         <w:rPr>
           <w:rFonts w:ascii="Times New Roman" w:hAnsi="Times New Roman" w:cs="Times New Roman"/>
           <w:b/>
@@ -189,7 +185,189 @@
           <w:sz w:val="24"/>
           <w:szCs w:val="24"/>
         </w:rPr>
-      </w:pPr>
+        <w:t>Abstract</w:t>
+      </w:r>
+    </w:p>
+    <w:p>
+      <w:pPr>
+        <w:spacing w:after="0" w:line="240" w:lineRule="auto"/>
+        <w:jc w:val="both"/>
+        <w:rPr>
+          <w:rFonts w:ascii="Times New Roman" w:hAnsi="Times New Roman" w:cs="Times New Roman"/>
+          <w:sz w:val="24"/>
+          <w:szCs w:val="24"/>
+        </w:rPr>
+      </w:pPr>
+    </w:p>
+    <w:p>
+      <w:pPr>
+        <w:spacing w:after="0" w:line="240" w:lineRule="auto"/>
+        <w:jc w:val="both"/>
+        <w:rPr>
+          <w:rFonts w:ascii="Times New Roman" w:hAnsi="Times New Roman" w:cs="Times New Roman"/>
+          <w:sz w:val="24"/>
+          <w:szCs w:val="24"/>
+        </w:rPr>
+      </w:pPr>
+      <w:r>
+        <w:rPr>
+          <w:rFonts w:ascii="Times New Roman" w:hAnsi="Times New Roman" w:cs="Times New Roman"/>
+          <w:sz w:val="24"/>
+          <w:szCs w:val="24"/>
+        </w:rPr>
+        <w:t>Human commensal gut microbes play a crucial role in host health, including aiding with the digestion of foods that humans cannot digest themselves. Despite the importance of such microbes to human health, there is little knowledge about the evolutionary history of commensal gut microbes, including their demographic histories and how selective forces shape their genetic variation. In this study, we infer the demographic histor</w:t>
+      </w:r>
+      <w:r>
+        <w:rPr>
+          <w:rFonts w:ascii="Times New Roman" w:hAnsi="Times New Roman" w:cs="Times New Roman"/>
+          <w:sz w:val="24"/>
+          <w:szCs w:val="24"/>
+        </w:rPr>
+        <w:t>ies</w:t>
+      </w:r>
+      <w:r>
+        <w:rPr>
+          <w:rFonts w:ascii="Times New Roman" w:hAnsi="Times New Roman" w:cs="Times New Roman"/>
+          <w:sz w:val="24"/>
+          <w:szCs w:val="24"/>
+        </w:rPr>
+        <w:t xml:space="preserve"> of </w:t>
+      </w:r>
+      <w:r>
+        <w:rPr>
+          <w:rFonts w:ascii="Times New Roman" w:hAnsi="Times New Roman" w:cs="Times New Roman"/>
+          <w:sz w:val="24"/>
+          <w:szCs w:val="24"/>
+        </w:rPr>
+        <w:t>~25</w:t>
+      </w:r>
+      <w:r>
+        <w:rPr>
+          <w:rFonts w:ascii="Times New Roman" w:hAnsi="Times New Roman" w:cs="Times New Roman"/>
+          <w:sz w:val="24"/>
+          <w:szCs w:val="24"/>
+        </w:rPr>
+        <w:t xml:space="preserve"> of the most highly prevalent commensal gut microbial species in North Americans. We find reductions in diversity observed at the species and genetic level in commensal gut microbes sampled from Western populations relative to non-Western rural populations whose diets consist of higher amounts of fiber. Additionally, we find that species experienced a variety of demographic trends, </w:t>
+      </w:r>
+      <w:r>
+        <w:rPr>
+          <w:rFonts w:ascii="Times New Roman" w:hAnsi="Times New Roman" w:cs="Times New Roman"/>
+          <w:sz w:val="24"/>
+          <w:szCs w:val="24"/>
+        </w:rPr>
+        <w:t>including</w:t>
+      </w:r>
+      <w:r>
+        <w:rPr>
+          <w:rFonts w:ascii="Times New Roman" w:hAnsi="Times New Roman" w:cs="Times New Roman"/>
+          <w:sz w:val="24"/>
+          <w:szCs w:val="24"/>
+        </w:rPr>
+        <w:t xml:space="preserve"> contractions in effective population size </w:t>
+      </w:r>
+      <w:r>
+        <w:rPr>
+          <w:rFonts w:ascii="Times New Roman" w:hAnsi="Times New Roman" w:cs="Times New Roman"/>
+          <w:sz w:val="24"/>
+          <w:szCs w:val="24"/>
+        </w:rPr>
+        <w:t xml:space="preserve">and </w:t>
+      </w:r>
+      <w:r>
+        <w:rPr>
+          <w:rFonts w:ascii="Times New Roman" w:hAnsi="Times New Roman" w:cs="Times New Roman"/>
+          <w:sz w:val="24"/>
+          <w:szCs w:val="24"/>
+        </w:rPr>
+        <w:t>expansions in effective population size.</w:t>
+      </w:r>
+      <w:r>
+        <w:rPr>
+          <w:rFonts w:ascii="Times New Roman" w:hAnsi="Times New Roman" w:cs="Times New Roman"/>
+          <w:sz w:val="24"/>
+          <w:szCs w:val="24"/>
+        </w:rPr>
+        <w:t xml:space="preserve"> Th</w:t>
+      </w:r>
+      <w:r>
+        <w:rPr>
+          <w:rFonts w:ascii="Times New Roman" w:hAnsi="Times New Roman" w:cs="Times New Roman"/>
+          <w:sz w:val="24"/>
+          <w:szCs w:val="24"/>
+        </w:rPr>
+        <w:t>ese</w:t>
+      </w:r>
+      <w:r>
+        <w:rPr>
+          <w:rFonts w:ascii="Times New Roman" w:hAnsi="Times New Roman" w:cs="Times New Roman"/>
+          <w:sz w:val="24"/>
+          <w:szCs w:val="24"/>
+        </w:rPr>
+        <w:t xml:space="preserve"> finding</w:t>
+      </w:r>
+      <w:r>
+        <w:rPr>
+          <w:rFonts w:ascii="Times New Roman" w:hAnsi="Times New Roman" w:cs="Times New Roman"/>
+          <w:sz w:val="24"/>
+          <w:szCs w:val="24"/>
+        </w:rPr>
+        <w:t>s</w:t>
+      </w:r>
+      <w:r>
+        <w:rPr>
+          <w:rFonts w:ascii="Times New Roman" w:hAnsi="Times New Roman" w:cs="Times New Roman"/>
+          <w:sz w:val="24"/>
+          <w:szCs w:val="24"/>
+        </w:rPr>
+        <w:t xml:space="preserve"> suggest that commensal gut microbes have varied demographic </w:t>
+      </w:r>
+      <w:commentRangeStart w:id="0"/>
+      <w:r>
+        <w:rPr>
+          <w:rFonts w:ascii="Times New Roman" w:hAnsi="Times New Roman" w:cs="Times New Roman"/>
+          <w:sz w:val="24"/>
+          <w:szCs w:val="24"/>
+        </w:rPr>
+        <w:t>histories</w:t>
+      </w:r>
+      <w:commentRangeEnd w:id="0"/>
+      <w:r>
+        <w:rPr>
+          <w:rStyle w:val="CommentReference"/>
+        </w:rPr>
+        <w:commentReference w:id="0"/>
+      </w:r>
+      <w:r>
+        <w:rPr>
+          <w:rFonts w:ascii="Times New Roman" w:hAnsi="Times New Roman" w:cs="Times New Roman"/>
+          <w:sz w:val="24"/>
+          <w:szCs w:val="24"/>
+        </w:rPr>
+        <w:t>.</w:t>
+      </w:r>
+    </w:p>
+    <w:p>
+      <w:pPr>
+        <w:spacing w:after="0" w:line="240" w:lineRule="auto"/>
+        <w:jc w:val="both"/>
+        <w:rPr>
+          <w:rFonts w:ascii="Times New Roman" w:hAnsi="Times New Roman" w:cs="Times New Roman"/>
+          <w:sz w:val="24"/>
+          <w:szCs w:val="24"/>
+        </w:rPr>
+      </w:pPr>
+    </w:p>
+    <w:p>
+      <w:pPr>
+        <w:spacing w:after="0" w:line="240" w:lineRule="auto"/>
+        <w:jc w:val="both"/>
+        <w:rPr>
+          <w:rFonts w:ascii="Times New Roman" w:hAnsi="Times New Roman" w:cs="Times New Roman"/>
+          <w:sz w:val="24"/>
+          <w:szCs w:val="24"/>
+        </w:rPr>
+      </w:pPr>
+      <w:commentRangeStart w:id="1"/>
       <w:r>
         <w:rPr>
           <w:rFonts w:ascii="Times New Roman" w:hAnsi="Times New Roman" w:cs="Times New Roman"/>
@@ -198,190 +376,404 @@
           <w:sz w:val="24"/>
           <w:szCs w:val="24"/>
         </w:rPr>
-        <w:t>Abstract</w:t>
-      </w:r>
-    </w:p>
-    <w:p>
-      <w:pPr>
-        <w:spacing w:after="0" w:line="240" w:lineRule="auto"/>
-        <w:jc w:val="both"/>
-        <w:rPr>
-          <w:rFonts w:ascii="Times New Roman" w:hAnsi="Times New Roman" w:cs="Times New Roman"/>
-          <w:sz w:val="24"/>
-          <w:szCs w:val="24"/>
-        </w:rPr>
-      </w:pPr>
-    </w:p>
-    <w:p>
-      <w:pPr>
-        <w:spacing w:after="0" w:line="240" w:lineRule="auto"/>
-        <w:jc w:val="both"/>
-        <w:rPr>
-          <w:rFonts w:ascii="Times New Roman" w:hAnsi="Times New Roman" w:cs="Times New Roman"/>
-          <w:sz w:val="24"/>
-          <w:szCs w:val="24"/>
-        </w:rPr>
-      </w:pPr>
-      <w:r>
-        <w:rPr>
-          <w:rFonts w:ascii="Times New Roman" w:hAnsi="Times New Roman" w:cs="Times New Roman"/>
-          <w:sz w:val="24"/>
-          <w:szCs w:val="24"/>
-        </w:rPr>
-        <w:t>Human commensal gut microbes play a crucial role in host health, including aiding with the digestion of foods that humans cannot digest themselves. Despite the importance of such microbes to human health, there is little knowledge about the evolutionary history of commensal gut microbes, including their demographic histories and how selective forces shape their genetic variation. In this study, we infer the demographic histor</w:t>
-      </w:r>
-      <w:r>
-        <w:rPr>
-          <w:rFonts w:ascii="Times New Roman" w:hAnsi="Times New Roman" w:cs="Times New Roman"/>
-          <w:sz w:val="24"/>
-          <w:szCs w:val="24"/>
-        </w:rPr>
-        <w:t>ies</w:t>
-      </w:r>
-      <w:r>
-        <w:rPr>
-          <w:rFonts w:ascii="Times New Roman" w:hAnsi="Times New Roman" w:cs="Times New Roman"/>
-          <w:sz w:val="24"/>
-          <w:szCs w:val="24"/>
-        </w:rPr>
-        <w:t xml:space="preserve"> of </w:t>
-      </w:r>
-      <w:r>
-        <w:rPr>
-          <w:rFonts w:ascii="Times New Roman" w:hAnsi="Times New Roman" w:cs="Times New Roman"/>
-          <w:sz w:val="24"/>
-          <w:szCs w:val="24"/>
-        </w:rPr>
-        <w:t>~25</w:t>
-      </w:r>
-      <w:r>
-        <w:rPr>
-          <w:rFonts w:ascii="Times New Roman" w:hAnsi="Times New Roman" w:cs="Times New Roman"/>
-          <w:sz w:val="24"/>
-          <w:szCs w:val="24"/>
-        </w:rPr>
-        <w:t xml:space="preserve"> of the most highly prevalent commensal gut microbial species in North Americans. We find reductions in diversity observed at the species and genetic level in commensal gut microbes sampled from Western populations relative to non-Western rural populations whose diets consist of higher amounts of fiber. Additionally, we find that species experienced a variety of demographic trends, </w:t>
-      </w:r>
-      <w:r>
-        <w:rPr>
-          <w:rFonts w:ascii="Times New Roman" w:hAnsi="Times New Roman" w:cs="Times New Roman"/>
-          <w:sz w:val="24"/>
-          <w:szCs w:val="24"/>
-        </w:rPr>
-        <w:t>including</w:t>
-      </w:r>
-      <w:r>
-        <w:rPr>
-          <w:rFonts w:ascii="Times New Roman" w:hAnsi="Times New Roman" w:cs="Times New Roman"/>
-          <w:sz w:val="24"/>
-          <w:szCs w:val="24"/>
-        </w:rPr>
-        <w:t xml:space="preserve"> contractions in effective population size </w:t>
-      </w:r>
-      <w:r>
-        <w:rPr>
-          <w:rFonts w:ascii="Times New Roman" w:hAnsi="Times New Roman" w:cs="Times New Roman"/>
-          <w:sz w:val="24"/>
-          <w:szCs w:val="24"/>
-        </w:rPr>
-        <w:t xml:space="preserve">and </w:t>
-      </w:r>
-      <w:r>
-        <w:rPr>
-          <w:rFonts w:ascii="Times New Roman" w:hAnsi="Times New Roman" w:cs="Times New Roman"/>
-          <w:sz w:val="24"/>
-          <w:szCs w:val="24"/>
-        </w:rPr>
-        <w:t>expansions in effective population size.</w:t>
-      </w:r>
-      <w:r>
-        <w:rPr>
-          <w:rFonts w:ascii="Times New Roman" w:hAnsi="Times New Roman" w:cs="Times New Roman"/>
-          <w:sz w:val="24"/>
-          <w:szCs w:val="24"/>
-        </w:rPr>
-        <w:t xml:space="preserve"> Th</w:t>
-      </w:r>
-      <w:r>
-        <w:rPr>
-          <w:rFonts w:ascii="Times New Roman" w:hAnsi="Times New Roman" w:cs="Times New Roman"/>
-          <w:sz w:val="24"/>
-          <w:szCs w:val="24"/>
-        </w:rPr>
-        <w:t>ese</w:t>
-      </w:r>
-      <w:r>
-        <w:rPr>
-          <w:rFonts w:ascii="Times New Roman" w:hAnsi="Times New Roman" w:cs="Times New Roman"/>
-          <w:sz w:val="24"/>
-          <w:szCs w:val="24"/>
-        </w:rPr>
-        <w:t xml:space="preserve"> finding</w:t>
-      </w:r>
-      <w:r>
-        <w:rPr>
-          <w:rFonts w:ascii="Times New Roman" w:hAnsi="Times New Roman" w:cs="Times New Roman"/>
-          <w:sz w:val="24"/>
-          <w:szCs w:val="24"/>
-        </w:rPr>
-        <w:t>s</w:t>
-      </w:r>
-      <w:r>
-        <w:rPr>
-          <w:rFonts w:ascii="Times New Roman" w:hAnsi="Times New Roman" w:cs="Times New Roman"/>
-          <w:sz w:val="24"/>
-          <w:szCs w:val="24"/>
-        </w:rPr>
-        <w:t xml:space="preserve"> suggest that commensal gut microbes have varied demographic </w:t>
-      </w:r>
-      <w:commentRangeStart w:id="0"/>
-      <w:r>
-        <w:rPr>
-          <w:rFonts w:ascii="Times New Roman" w:hAnsi="Times New Roman" w:cs="Times New Roman"/>
-          <w:sz w:val="24"/>
-          <w:szCs w:val="24"/>
-        </w:rPr>
-        <w:t>histories</w:t>
-      </w:r>
-      <w:commentRangeEnd w:id="0"/>
+        <w:t>Introduction</w:t>
+      </w:r>
+      <w:commentRangeEnd w:id="1"/>
       <w:r>
         <w:rPr>
           <w:rStyle w:val="CommentReference"/>
-        </w:rPr>
-        <w:commentReference w:id="0"/>
-      </w:r>
-      <w:r>
-        <w:rPr>
-          <w:rFonts w:ascii="Times New Roman" w:hAnsi="Times New Roman" w:cs="Times New Roman"/>
-          <w:sz w:val="24"/>
-          <w:szCs w:val="24"/>
-        </w:rPr>
-        <w:t>.</w:t>
-      </w:r>
-    </w:p>
-    <w:p>
-      <w:pPr>
-        <w:spacing w:after="0" w:line="240" w:lineRule="auto"/>
-        <w:jc w:val="both"/>
-        <w:rPr>
-          <w:rFonts w:ascii="Times New Roman" w:hAnsi="Times New Roman" w:cs="Times New Roman"/>
-          <w:sz w:val="24"/>
-          <w:szCs w:val="24"/>
-        </w:rPr>
-      </w:pPr>
-    </w:p>
-    <w:p>
-      <w:pPr>
-        <w:spacing w:after="0" w:line="240" w:lineRule="auto"/>
-        <w:jc w:val="both"/>
-        <w:rPr>
-          <w:rFonts w:ascii="Times New Roman" w:hAnsi="Times New Roman" w:cs="Times New Roman"/>
-          <w:sz w:val="24"/>
-          <w:szCs w:val="24"/>
-        </w:rPr>
-      </w:pPr>
-      <w:commentRangeStart w:id="1"/>
-      <w:r>
+          <w:rFonts w:ascii="Times New Roman" w:hAnsi="Times New Roman" w:cs="Times New Roman"/>
+          <w:sz w:val="24"/>
+          <w:szCs w:val="24"/>
+        </w:rPr>
+        <w:commentReference w:id="1"/>
+      </w:r>
+    </w:p>
+    <w:p>
+      <w:pPr>
+        <w:spacing w:after="0" w:line="240" w:lineRule="auto"/>
+        <w:jc w:val="both"/>
+        <w:rPr>
+          <w:rFonts w:ascii="Times New Roman" w:hAnsi="Times New Roman" w:cs="Times New Roman"/>
+          <w:sz w:val="24"/>
+          <w:szCs w:val="24"/>
+        </w:rPr>
+      </w:pPr>
+    </w:p>
+    <w:p>
+      <w:pPr>
+        <w:spacing w:after="0" w:line="240" w:lineRule="auto"/>
+        <w:jc w:val="both"/>
+        <w:rPr>
+          <w:rFonts w:ascii="Times New Roman" w:hAnsi="Times New Roman" w:cs="Times New Roman"/>
+          <w:sz w:val="24"/>
+          <w:szCs w:val="24"/>
+        </w:rPr>
+      </w:pPr>
+      <w:r>
+        <w:rPr>
+          <w:rFonts w:ascii="Times New Roman" w:hAnsi="Times New Roman" w:cs="Times New Roman"/>
+          <w:sz w:val="24"/>
+          <w:szCs w:val="24"/>
+        </w:rPr>
+        <w:t>Humans have coexisted for several millions of years with commensal gut microbes, which have been shown to be important for host health (Marchesi et al., 2016). Several of these mi</w:t>
+      </w:r>
+      <w:r>
+        <w:rPr>
+          <w:rFonts w:ascii="Times New Roman" w:hAnsi="Times New Roman" w:cs="Times New Roman"/>
+          <w:sz w:val="24"/>
+          <w:szCs w:val="24"/>
+        </w:rPr>
+        <w:t>c</w:t>
+      </w:r>
+      <w:r>
+        <w:rPr>
+          <w:rFonts w:ascii="Times New Roman" w:hAnsi="Times New Roman" w:cs="Times New Roman"/>
+          <w:sz w:val="24"/>
+          <w:szCs w:val="24"/>
+        </w:rPr>
+        <w:t xml:space="preserve">robial species exhibit similar phylogenetic patterns as their human hosts, suggesting that humans </w:t>
+      </w:r>
+      <w:proofErr w:type="gramStart"/>
+      <w:r>
+        <w:rPr>
+          <w:rFonts w:ascii="Times New Roman" w:hAnsi="Times New Roman" w:cs="Times New Roman"/>
+          <w:sz w:val="24"/>
+          <w:szCs w:val="24"/>
+        </w:rPr>
+        <w:t>an</w:t>
+      </w:r>
+      <w:proofErr w:type="gramEnd"/>
+      <w:r>
+        <w:rPr>
+          <w:rFonts w:ascii="Times New Roman" w:hAnsi="Times New Roman" w:cs="Times New Roman"/>
+          <w:sz w:val="24"/>
+          <w:szCs w:val="24"/>
+        </w:rPr>
+        <w:t xml:space="preserve"> microbiota have co-evolved (Moeller et al., 2016). Understanding the evolutionary history of the human microbiome in relation to human anthropological development is of particular importance for investigating how host-microbial interactions are impacted by </w:t>
+      </w:r>
+      <w:r>
+        <w:rPr>
+          <w:rFonts w:ascii="Times New Roman" w:hAnsi="Times New Roman" w:cs="Times New Roman"/>
+          <w:sz w:val="24"/>
+          <w:szCs w:val="24"/>
+        </w:rPr>
+        <w:t>external forces. Additionally, understanding the interplay between human behavior and gut microbial dynamics on long timescales, i.e., several thousands of years, is necessary to further investigate the in</w:t>
+      </w:r>
+      <w:r>
+        <w:rPr>
+          <w:rFonts w:ascii="Times New Roman" w:hAnsi="Times New Roman" w:cs="Times New Roman"/>
+          <w:sz w:val="24"/>
+          <w:szCs w:val="24"/>
+        </w:rPr>
+        <w:t>terplay of human behavior and gut microbial dynamics on shorter timescales, i.e., spanning months, weeks, and days.</w:t>
+      </w:r>
+    </w:p>
+    <w:p>
+      <w:pPr>
+        <w:spacing w:after="0" w:line="240" w:lineRule="auto"/>
+        <w:jc w:val="both"/>
+        <w:rPr>
+          <w:rFonts w:ascii="Times New Roman" w:hAnsi="Times New Roman" w:cs="Times New Roman"/>
+          <w:sz w:val="24"/>
+          <w:szCs w:val="24"/>
+        </w:rPr>
+      </w:pPr>
+    </w:p>
+    <w:p>
+      <w:pPr>
+        <w:spacing w:after="0" w:line="240" w:lineRule="auto"/>
+        <w:jc w:val="both"/>
+        <w:rPr>
+          <w:rFonts w:ascii="Times New Roman" w:hAnsi="Times New Roman" w:cs="Times New Roman"/>
+          <w:sz w:val="24"/>
+          <w:szCs w:val="24"/>
+        </w:rPr>
+      </w:pPr>
+      <w:r>
+        <w:rPr>
+          <w:rFonts w:ascii="Times New Roman" w:hAnsi="Times New Roman" w:cs="Times New Roman"/>
+          <w:sz w:val="24"/>
+          <w:szCs w:val="24"/>
+        </w:rPr>
+        <w:t>Previous work has shown that many aspects of urbanization, e.g., antibiotic usage (Sonnenburg and Sonnenburg, 2019), and changes in diet (Blaser, 2018), have had profound impacts on microbial diversity. For example, Western populations have reduced microbial species diversity (Sonnenburg et al., 2016), loss of gene content (Tett et al., 2019), reduced nucleotide diversity (Nayfach et al., 2016), and even loss of entire bacterial clades (Tett et al., 2019). Additionally, recent work has shown that the gut microbiomes of rural agrarian populations have depleted genetic diversity compared to hunter-gatherer populations, possibly due to a significant decrease in dietary fiber (Sonnenburg et al., 2016). Sonnenburg et al performed a study in mice in which the fiber content of diets was modulated to investigate impacts on microbiome health – this study provided further evidence that reductions in dietary fiber led to reductions in genetic diversity in the gut microbiome (Sonnenbur</w:t>
+      </w:r>
+      <w:r>
+        <w:rPr>
+          <w:rFonts w:ascii="Times New Roman" w:hAnsi="Times New Roman" w:cs="Times New Roman"/>
+          <w:sz w:val="24"/>
+          <w:szCs w:val="24"/>
+        </w:rPr>
+        <w:t>g</w:t>
+      </w:r>
+      <w:r>
+        <w:rPr>
+          <w:rFonts w:ascii="Times New Roman" w:hAnsi="Times New Roman" w:cs="Times New Roman"/>
+          <w:sz w:val="24"/>
+          <w:szCs w:val="24"/>
+        </w:rPr>
+        <w:t xml:space="preserve"> et al., 2016). The onset of agricultural expansion and the </w:t>
+      </w:r>
+      <w:r>
+        <w:rPr>
+          <w:rFonts w:ascii="Times New Roman" w:hAnsi="Times New Roman" w:cs="Times New Roman"/>
+          <w:sz w:val="24"/>
+          <w:szCs w:val="24"/>
+        </w:rPr>
+        <w:lastRenderedPageBreak/>
+        <w:t xml:space="preserve">subsequent anthropological events of urbanization </w:t>
+      </w:r>
+      <w:r>
+        <w:rPr>
+          <w:rFonts w:ascii="Times New Roman" w:hAnsi="Times New Roman" w:cs="Times New Roman"/>
+          <w:sz w:val="24"/>
+          <w:szCs w:val="24"/>
+        </w:rPr>
+        <w:t>may have similarly caused a reduction in genetic diversity due to shifts in diet, which suggests that such forces may be important environmental stressors on human hosts and their microbiota.</w:t>
+      </w:r>
+    </w:p>
+    <w:p>
+      <w:pPr>
+        <w:spacing w:after="0" w:line="240" w:lineRule="auto"/>
+        <w:jc w:val="both"/>
+        <w:rPr>
+          <w:rFonts w:ascii="Times New Roman" w:hAnsi="Times New Roman" w:cs="Times New Roman"/>
+          <w:sz w:val="24"/>
+          <w:szCs w:val="24"/>
+        </w:rPr>
+      </w:pPr>
+    </w:p>
+    <w:p>
+      <w:pPr>
+        <w:spacing w:after="0" w:line="240" w:lineRule="auto"/>
+        <w:jc w:val="both"/>
+        <w:rPr>
+          <w:rFonts w:ascii="Times New Roman" w:hAnsi="Times New Roman" w:cs="Times New Roman"/>
+          <w:sz w:val="24"/>
+          <w:szCs w:val="24"/>
+        </w:rPr>
+      </w:pPr>
+      <w:r>
+        <w:rPr>
+          <w:rFonts w:ascii="Times New Roman" w:hAnsi="Times New Roman" w:cs="Times New Roman"/>
+          <w:sz w:val="24"/>
+          <w:szCs w:val="24"/>
+        </w:rPr>
+        <w:t>Reductions</w:t>
+      </w:r>
+      <w:r>
+        <w:rPr>
+          <w:rFonts w:ascii="Times New Roman" w:hAnsi="Times New Roman" w:cs="Times New Roman"/>
+          <w:sz w:val="24"/>
+          <w:szCs w:val="24"/>
+        </w:rPr>
+        <w:t xml:space="preserve"> in genetic diversity often result in large decreases of population size and even extinctions (Zalewski et al., 2016; Lande, 1998), whereas increases in genetic diversity can often lead to improved demographic stability or even expansions (Pennekamp et al., 2018). Previous work by Cornejo et al found that there was a demographic expansion in the cavity-causing oral bacteria, </w:t>
+      </w:r>
+      <w:r>
+        <w:rPr>
+          <w:rFonts w:ascii="Times New Roman" w:hAnsi="Times New Roman" w:cs="Times New Roman"/>
+          <w:i/>
+          <w:iCs/>
+          <w:sz w:val="24"/>
+          <w:szCs w:val="24"/>
+        </w:rPr>
+        <w:t>Streptococcus mutans</w:t>
+      </w:r>
+      <w:r>
+        <w:rPr>
+          <w:rFonts w:ascii="Times New Roman" w:hAnsi="Times New Roman" w:cs="Times New Roman"/>
+          <w:sz w:val="24"/>
+          <w:szCs w:val="24"/>
+        </w:rPr>
+        <w:t xml:space="preserve">, coincident with the onset of agricultural expansion ~ 20,000 years go (Cornejo et al., 2013). This suggests that </w:t>
+      </w:r>
+      <w:r>
+        <w:rPr>
+          <w:rFonts w:ascii="Times New Roman" w:hAnsi="Times New Roman" w:cs="Times New Roman"/>
+          <w:i/>
+          <w:iCs/>
+          <w:sz w:val="24"/>
+          <w:szCs w:val="24"/>
+        </w:rPr>
+        <w:t>S. mutans</w:t>
+      </w:r>
+      <w:r>
+        <w:rPr>
+          <w:rFonts w:ascii="Times New Roman" w:hAnsi="Times New Roman" w:cs="Times New Roman"/>
+          <w:sz w:val="24"/>
+          <w:szCs w:val="24"/>
+        </w:rPr>
+        <w:t xml:space="preserve"> found an expanded niche via new available resources from the shift in diet. However, gut microbiota </w:t>
+      </w:r>
+      <w:proofErr w:type="gramStart"/>
+      <w:r>
+        <w:rPr>
+          <w:rFonts w:ascii="Times New Roman" w:hAnsi="Times New Roman" w:cs="Times New Roman"/>
+          <w:sz w:val="24"/>
+          <w:szCs w:val="24"/>
+        </w:rPr>
+        <w:t>have</w:t>
+      </w:r>
+      <w:proofErr w:type="gramEnd"/>
+      <w:r>
+        <w:rPr>
+          <w:rFonts w:ascii="Times New Roman" w:hAnsi="Times New Roman" w:cs="Times New Roman"/>
+          <w:sz w:val="24"/>
+          <w:szCs w:val="24"/>
+        </w:rPr>
+        <w:t xml:space="preserve"> instead experienced a reduction in diversity at the species and genetic levels (Sonnenburg et al., 2016; Tett et al., 2019; Nayfach</w:t>
+      </w:r>
+      <w:r>
+        <w:rPr>
+          <w:rFonts w:ascii="Times New Roman" w:hAnsi="Times New Roman" w:cs="Times New Roman"/>
+          <w:sz w:val="24"/>
+          <w:szCs w:val="24"/>
+        </w:rPr>
+        <w:t xml:space="preserve"> et al., 2016). While these findings provide insight into the big-picture ecological effects of urbanization, we lack insight into detailed evolutionary histories, such as demography and adaptation of th</w:t>
+      </w:r>
+      <w:r>
+        <w:rPr>
+          <w:rFonts w:ascii="Times New Roman" w:hAnsi="Times New Roman" w:cs="Times New Roman"/>
+          <w:sz w:val="24"/>
+          <w:szCs w:val="24"/>
+        </w:rPr>
+        <w:t>e human gut microbiome over long timescales spanning history.</w:t>
+      </w:r>
+    </w:p>
+    <w:p>
+      <w:pPr>
+        <w:spacing w:after="0" w:line="240" w:lineRule="auto"/>
+        <w:jc w:val="both"/>
+        <w:rPr>
+          <w:rFonts w:ascii="Times New Roman" w:hAnsi="Times New Roman" w:cs="Times New Roman"/>
+          <w:sz w:val="24"/>
+          <w:szCs w:val="24"/>
+        </w:rPr>
+      </w:pPr>
+    </w:p>
+    <w:p>
+      <w:pPr>
+        <w:spacing w:after="0" w:line="240" w:lineRule="auto"/>
+        <w:jc w:val="both"/>
+        <w:rPr>
+          <w:rFonts w:ascii="Times New Roman" w:hAnsi="Times New Roman" w:cs="Times New Roman"/>
+          <w:sz w:val="24"/>
+          <w:szCs w:val="24"/>
+        </w:rPr>
+      </w:pPr>
+      <w:commentRangeStart w:id="2"/>
+      <w:r>
+        <w:rPr>
+          <w:rFonts w:ascii="Times New Roman" w:hAnsi="Times New Roman" w:cs="Times New Roman"/>
+          <w:sz w:val="24"/>
+          <w:szCs w:val="24"/>
+        </w:rPr>
+        <w:t>The</w:t>
+      </w:r>
+      <w:commentRangeEnd w:id="2"/>
+      <w:r>
+        <w:rPr>
+          <w:rStyle w:val="CommentReference"/>
+          <w:rFonts w:ascii="Times New Roman" w:hAnsi="Times New Roman" w:cs="Times New Roman"/>
+          <w:sz w:val="24"/>
+          <w:szCs w:val="24"/>
+        </w:rPr>
+        <w:commentReference w:id="2"/>
+      </w:r>
+      <w:r>
+        <w:rPr>
+          <w:rFonts w:ascii="Times New Roman" w:hAnsi="Times New Roman" w:cs="Times New Roman"/>
+          <w:sz w:val="24"/>
+          <w:szCs w:val="24"/>
+        </w:rPr>
+        <w:t xml:space="preserve"> site-frequency-spectrum, or SFS, is a summary statistic </w:t>
+      </w:r>
+      <w:r>
+        <w:rPr>
+          <w:rFonts w:ascii="Times New Roman" w:hAnsi="Times New Roman" w:cs="Times New Roman"/>
+          <w:sz w:val="24"/>
+          <w:szCs w:val="24"/>
+        </w:rPr>
+        <w:t>which describes the distribution of derived allele frequencies from a given sample of DNA sequences.</w:t>
+      </w:r>
+      <w:r>
+        <w:rPr>
+          <w:rFonts w:ascii="Times New Roman" w:hAnsi="Times New Roman" w:cs="Times New Roman"/>
+          <w:sz w:val="24"/>
+          <w:szCs w:val="24"/>
+        </w:rPr>
+        <w:t xml:space="preserve"> Although this statistic is simple, the SFS has a handful of useful key characteristics, e.g., it is highly sensitive to the underlying evolutionary impacts of demography and linked selection (Nielsen, 2000). This sensitivity allows for powerful maximum-likelihood inference methods to infer demography</w:t>
+      </w:r>
+      <w:r>
+        <w:rPr>
+          <w:rFonts w:ascii="Times New Roman" w:hAnsi="Times New Roman" w:cs="Times New Roman"/>
+          <w:sz w:val="24"/>
+          <w:szCs w:val="24"/>
+        </w:rPr>
+        <w:t xml:space="preserve"> (Gutenkunst et al., 2009).</w:t>
+      </w:r>
+    </w:p>
+    <w:p>
+      <w:pPr>
+        <w:spacing w:after="0" w:line="240" w:lineRule="auto"/>
+        <w:jc w:val="both"/>
+        <w:rPr>
+          <w:rFonts w:ascii="Times New Roman" w:hAnsi="Times New Roman" w:cs="Times New Roman"/>
+          <w:sz w:val="24"/>
+          <w:szCs w:val="24"/>
+        </w:rPr>
+      </w:pPr>
+    </w:p>
+    <w:p>
+      <w:pPr>
+        <w:spacing w:after="0" w:line="240" w:lineRule="auto"/>
+        <w:jc w:val="both"/>
+        <w:rPr>
+          <w:rFonts w:ascii="Times New Roman" w:hAnsi="Times New Roman" w:cs="Times New Roman"/>
+          <w:sz w:val="24"/>
+          <w:szCs w:val="24"/>
+        </w:rPr>
+      </w:pPr>
+      <w:r>
+        <w:rPr>
+          <w:rFonts w:ascii="Times New Roman" w:hAnsi="Times New Roman" w:cs="Times New Roman"/>
+          <w:sz w:val="24"/>
+          <w:szCs w:val="24"/>
+        </w:rPr>
+        <w:t xml:space="preserve">Here, we </w:t>
+      </w:r>
+      <w:r>
+        <w:rPr>
+          <w:rFonts w:ascii="Times New Roman" w:hAnsi="Times New Roman" w:cs="Times New Roman"/>
+          <w:sz w:val="24"/>
+          <w:szCs w:val="24"/>
+        </w:rPr>
+        <w:t xml:space="preserve">leverage an SFS-based approach to </w:t>
+      </w:r>
+      <w:r>
+        <w:rPr>
+          <w:rFonts w:ascii="Times New Roman" w:hAnsi="Times New Roman" w:cs="Times New Roman"/>
+          <w:sz w:val="24"/>
+          <w:szCs w:val="24"/>
+        </w:rPr>
+        <w:t>perform population genetics on 26 highly prevalent commensal microbial species in the gut microbiome.</w:t>
+      </w:r>
+    </w:p>
+    <w:p>
+      <w:pPr>
+        <w:spacing w:after="0" w:line="240" w:lineRule="auto"/>
+        <w:jc w:val="both"/>
+        <w:rPr>
+          <w:rFonts w:ascii="Times New Roman" w:hAnsi="Times New Roman" w:cs="Times New Roman"/>
+          <w:sz w:val="24"/>
+          <w:szCs w:val="24"/>
+        </w:rPr>
+      </w:pPr>
+    </w:p>
+    <w:p>
+      <w:pPr>
+        <w:spacing w:after="0" w:line="240" w:lineRule="auto"/>
+        <w:jc w:val="both"/>
         <w:rPr>
           <w:rFonts w:ascii="Times New Roman" w:hAnsi="Times New Roman" w:cs="Times New Roman"/>
           <w:b/>
@@ -389,63 +781,49 @@
           <w:sz w:val="24"/>
           <w:szCs w:val="24"/>
         </w:rPr>
-        <w:t>Introduction</w:t>
-      </w:r>
-      <w:commentRangeEnd w:id="1"/>
-      <w:r>
-        <w:rPr>
-          <w:rStyle w:val="CommentReference"/>
-          <w:rFonts w:ascii="Times New Roman" w:hAnsi="Times New Roman" w:cs="Times New Roman"/>
-          <w:sz w:val="24"/>
-          <w:szCs w:val="24"/>
-        </w:rPr>
-        <w:commentReference w:id="1"/>
-      </w:r>
-    </w:p>
-    <w:p>
-      <w:pPr>
-        <w:spacing w:after="0" w:line="240" w:lineRule="auto"/>
-        <w:jc w:val="both"/>
-        <w:rPr>
-          <w:rFonts w:ascii="Times New Roman" w:hAnsi="Times New Roman" w:cs="Times New Roman"/>
-          <w:sz w:val="24"/>
-          <w:szCs w:val="24"/>
-        </w:rPr>
-      </w:pPr>
-    </w:p>
-    <w:p>
-      <w:pPr>
-        <w:spacing w:after="0" w:line="240" w:lineRule="auto"/>
-        <w:jc w:val="both"/>
-        <w:rPr>
-          <w:rFonts w:ascii="Times New Roman" w:hAnsi="Times New Roman" w:cs="Times New Roman"/>
-          <w:sz w:val="24"/>
-          <w:szCs w:val="24"/>
-        </w:rPr>
-      </w:pPr>
-      <w:r>
-        <w:rPr>
-          <w:rFonts w:ascii="Times New Roman" w:hAnsi="Times New Roman" w:cs="Times New Roman"/>
-          <w:sz w:val="24"/>
-          <w:szCs w:val="24"/>
-        </w:rPr>
-        <w:t>Humans have coexisted for several millions of years with commensal gut microbes, which have been shown to be important for host health (Marchesi et al., 2016). Several of these mi</w:t>
-      </w:r>
-      <w:r>
-        <w:rPr>
-          <w:rFonts w:ascii="Times New Roman" w:hAnsi="Times New Roman" w:cs="Times New Roman"/>
-          <w:sz w:val="24"/>
-          <w:szCs w:val="24"/>
-        </w:rPr>
-        <w:t>c</w:t>
-      </w:r>
-      <w:r>
-        <w:rPr>
-          <w:rFonts w:ascii="Times New Roman" w:hAnsi="Times New Roman" w:cs="Times New Roman"/>
-          <w:sz w:val="24"/>
-          <w:szCs w:val="24"/>
-        </w:rPr>
-        <w:t xml:space="preserve">robial species exhibit similar phylogenetic patterns as their human hosts, suggesting that humans </w:t>
+      </w:pPr>
+      <w:r>
+        <w:rPr>
+          <w:rFonts w:ascii="Times New Roman" w:hAnsi="Times New Roman" w:cs="Times New Roman"/>
+          <w:b/>
+          <w:bCs/>
+          <w:sz w:val="24"/>
+          <w:szCs w:val="24"/>
+        </w:rPr>
+        <w:t>Results</w:t>
+      </w:r>
+    </w:p>
+    <w:p>
+      <w:pPr>
+        <w:spacing w:after="0" w:line="240" w:lineRule="auto"/>
+        <w:jc w:val="both"/>
+        <w:rPr>
+          <w:rFonts w:ascii="Times New Roman" w:hAnsi="Times New Roman" w:cs="Times New Roman"/>
+          <w:b/>
+          <w:bCs/>
+          <w:sz w:val="24"/>
+          <w:szCs w:val="24"/>
+        </w:rPr>
+      </w:pPr>
+    </w:p>
+    <w:p>
+      <w:pPr>
+        <w:spacing w:after="0" w:line="240" w:lineRule="auto"/>
+        <w:jc w:val="both"/>
+        <w:rPr>
+          <w:rFonts w:ascii="Times New Roman" w:hAnsi="Times New Roman" w:cs="Times New Roman"/>
+          <w:sz w:val="24"/>
+          <w:szCs w:val="24"/>
+        </w:rPr>
+      </w:pPr>
+      <w:r>
+        <w:rPr>
+          <w:rFonts w:ascii="Times New Roman" w:hAnsi="Times New Roman" w:cs="Times New Roman"/>
+          <w:sz w:val="24"/>
+          <w:szCs w:val="24"/>
+          <w:u w:val="single"/>
+        </w:rPr>
+        <w:t xml:space="preserve">North American gut microbiomes have decreased nucleotide diversity relative to Madagascar gut </w:t>
       </w:r>
       <w:proofErr w:type="gramStart"/>
       <w:r>
@@ -453,134 +831,95 @@
           <w:rFonts w:ascii="Times New Roman" w:hAnsi="Times New Roman" w:cs="Times New Roman"/>
           <w:sz w:val="24"/>
           <w:szCs w:val="24"/>
-        </w:rPr>
-        <w:t>an</w:t>
+          <w:u w:val="single"/>
+        </w:rPr>
+        <w:t>microbiomes</w:t>
       </w:r>
       <w:proofErr w:type="gramEnd"/>
-      <w:r>
-        <w:rPr>
-          <w:rFonts w:ascii="Times New Roman" w:hAnsi="Times New Roman" w:cs="Times New Roman"/>
-          <w:sz w:val="24"/>
-          <w:szCs w:val="24"/>
-        </w:rPr>
-        <w:t xml:space="preserve"> microbiota have co-evolved (Moeller et al., 2016). Understanding the evolutionary history of the human microbiome in relation to human anthropological development is of particular importance for investigating how host-microbial interactions are impacted by </w:t>
-      </w:r>
-      <w:r>
-        <w:rPr>
-          <w:rFonts w:ascii="Times New Roman" w:hAnsi="Times New Roman" w:cs="Times New Roman"/>
-          <w:sz w:val="24"/>
-          <w:szCs w:val="24"/>
-        </w:rPr>
-        <w:t>external forces. Additionally, understanding the interplay between human behavior and gut microbial dynamics on long timescales, i.e., several thousands of years, is necessary to further investigate the in</w:t>
-      </w:r>
-      <w:r>
-        <w:rPr>
-          <w:rFonts w:ascii="Times New Roman" w:hAnsi="Times New Roman" w:cs="Times New Roman"/>
-          <w:sz w:val="24"/>
-          <w:szCs w:val="24"/>
-        </w:rPr>
-        <w:t>terplay of human behavior and gut microbial dynamics on shorter timescales, i.e., spanning months, weeks, and days.</w:t>
-      </w:r>
-    </w:p>
-    <w:p>
-      <w:pPr>
-        <w:spacing w:after="0" w:line="240" w:lineRule="auto"/>
-        <w:jc w:val="both"/>
-        <w:rPr>
-          <w:rFonts w:ascii="Times New Roman" w:hAnsi="Times New Roman" w:cs="Times New Roman"/>
-          <w:sz w:val="24"/>
-          <w:szCs w:val="24"/>
-        </w:rPr>
-      </w:pPr>
-    </w:p>
-    <w:p>
-      <w:pPr>
-        <w:spacing w:after="0" w:line="240" w:lineRule="auto"/>
-        <w:jc w:val="both"/>
-        <w:rPr>
-          <w:rFonts w:ascii="Times New Roman" w:hAnsi="Times New Roman" w:cs="Times New Roman"/>
-          <w:sz w:val="24"/>
-          <w:szCs w:val="24"/>
-        </w:rPr>
-      </w:pPr>
-      <w:r>
-        <w:rPr>
-          <w:rFonts w:ascii="Times New Roman" w:hAnsi="Times New Roman" w:cs="Times New Roman"/>
-          <w:sz w:val="24"/>
-          <w:szCs w:val="24"/>
-        </w:rPr>
-        <w:t xml:space="preserve">Previous work has shown that many aspects of urbanization, e.g., antibiotic usage (Sonnenburg and Sonnenburg, 2019), and changes in diet (Blaser, 2018), have had profound impacts on microbial diversity. For example, Western populations have reduced microbial species diversity (Sonnenburg et al., 2016), loss of gene content (Tett et al., 2019), reduced nucleotide diversity (Nayfach et al., 2016), and even loss of entire bacterial clades (Tett et al., 2019). Additionally, recent work has shown that the gut microbiomes of rural agrarian populations have depleted genetic diversity compared to hunter-gatherer populations, possibly due to a significant decrease in dietary fiber (Sonnenburg et al., 2016). Sonnenburg et al performed a study in mice in which the fiber content of diets was modulated to investigate impacts on microbiome health – this study provided further evidence that reductions in dietary fiber led to reductions in genetic diversity in </w:t>
-      </w:r>
-      <w:r>
-        <w:rPr>
-          <w:rFonts w:ascii="Times New Roman" w:hAnsi="Times New Roman" w:cs="Times New Roman"/>
-          <w:sz w:val="24"/>
-          <w:szCs w:val="24"/>
-        </w:rPr>
-        <w:lastRenderedPageBreak/>
-        <w:t>the gut microbiome (Sonnenbur</w:t>
-      </w:r>
-      <w:r>
-        <w:rPr>
-          <w:rFonts w:ascii="Times New Roman" w:hAnsi="Times New Roman" w:cs="Times New Roman"/>
-          <w:sz w:val="24"/>
-          <w:szCs w:val="24"/>
-        </w:rPr>
-        <w:t>g</w:t>
-      </w:r>
-      <w:r>
-        <w:rPr>
-          <w:rFonts w:ascii="Times New Roman" w:hAnsi="Times New Roman" w:cs="Times New Roman"/>
-          <w:sz w:val="24"/>
-          <w:szCs w:val="24"/>
-        </w:rPr>
-        <w:t xml:space="preserve"> et al., 2016). The onset of agricultural expansion and the subsequent anthropological events of urbanization </w:t>
-      </w:r>
-      <w:r>
-        <w:rPr>
-          <w:rFonts w:ascii="Times New Roman" w:hAnsi="Times New Roman" w:cs="Times New Roman"/>
-          <w:sz w:val="24"/>
-          <w:szCs w:val="24"/>
-        </w:rPr>
-        <w:t>may have similarly caused a reduction in genetic diversity due to shifts in diet, which suggests that such forces may be important environmental stressors on human hosts and their microbiota.</w:t>
-      </w:r>
-    </w:p>
-    <w:p>
-      <w:pPr>
-        <w:spacing w:after="0" w:line="240" w:lineRule="auto"/>
-        <w:jc w:val="both"/>
-        <w:rPr>
-          <w:rFonts w:ascii="Times New Roman" w:hAnsi="Times New Roman" w:cs="Times New Roman"/>
-          <w:sz w:val="24"/>
-          <w:szCs w:val="24"/>
-        </w:rPr>
-      </w:pPr>
-    </w:p>
-    <w:p>
-      <w:pPr>
-        <w:spacing w:after="0" w:line="240" w:lineRule="auto"/>
-        <w:jc w:val="both"/>
-        <w:rPr>
-          <w:rFonts w:ascii="Times New Roman" w:hAnsi="Times New Roman" w:cs="Times New Roman"/>
-          <w:sz w:val="24"/>
-          <w:szCs w:val="24"/>
-        </w:rPr>
-      </w:pPr>
-      <w:r>
-        <w:rPr>
-          <w:rFonts w:ascii="Times New Roman" w:hAnsi="Times New Roman" w:cs="Times New Roman"/>
-          <w:sz w:val="24"/>
-          <w:szCs w:val="24"/>
-        </w:rPr>
-        <w:t>Reductions</w:t>
-      </w:r>
-      <w:r>
-        <w:rPr>
-          <w:rFonts w:ascii="Times New Roman" w:hAnsi="Times New Roman" w:cs="Times New Roman"/>
-          <w:sz w:val="24"/>
-          <w:szCs w:val="24"/>
-        </w:rPr>
-        <w:t xml:space="preserve"> in genetic diversity often result in large decreases of population size and even extinctions (Zalewski et al., 2016; Lande, 1998), whereas increases in genetic diversity can often lead to improved demographic stability or even expansions (Pennekamp et al., 2018). Previous work by Cornejo et al found that there was a demographic expansion in the cavity-causing oral bacteria, </w:t>
+    </w:p>
+    <w:p>
+      <w:pPr>
+        <w:spacing w:after="0" w:line="240" w:lineRule="auto"/>
+        <w:jc w:val="both"/>
+        <w:rPr>
+          <w:rFonts w:ascii="Times New Roman" w:hAnsi="Times New Roman" w:cs="Times New Roman"/>
+          <w:sz w:val="24"/>
+          <w:szCs w:val="24"/>
+        </w:rPr>
+      </w:pPr>
+    </w:p>
+    <w:p>
+      <w:pPr>
+        <w:spacing w:after="0" w:line="240" w:lineRule="auto"/>
+        <w:jc w:val="both"/>
+        <w:rPr>
+          <w:rFonts w:ascii="Times New Roman" w:hAnsi="Times New Roman" w:cs="Times New Roman"/>
+          <w:sz w:val="24"/>
+          <w:szCs w:val="24"/>
+        </w:rPr>
+      </w:pPr>
+      <w:r>
+        <w:rPr>
+          <w:rFonts w:ascii="Times New Roman" w:hAnsi="Times New Roman" w:cs="Times New Roman"/>
+          <w:sz w:val="24"/>
+          <w:szCs w:val="24"/>
+        </w:rPr>
+        <w:t xml:space="preserve">We computed nucleotide diversity in gut microbial species for individuals sampled from a North American cohort (Turnbaugh et al., 2007) and from an African cohort (Pasolli et  al., 2019). This African cohort consists of the gut microbiomes of two rural communities from Northeastern Madagascar, which contrasts with the predominantly urban cohort sampled from North America. </w:t>
+      </w:r>
+      <w:r>
+        <w:rPr>
+          <w:rFonts w:ascii="Times New Roman" w:hAnsi="Times New Roman" w:cs="Times New Roman"/>
+          <w:color w:val="0070C0"/>
+          <w:sz w:val="24"/>
+          <w:szCs w:val="24"/>
+        </w:rPr>
+        <w:t>Figure 1</w:t>
+      </w:r>
+      <w:r>
+        <w:rPr>
+          <w:rFonts w:ascii="Times New Roman" w:hAnsi="Times New Roman" w:cs="Times New Roman"/>
+          <w:sz w:val="24"/>
+          <w:szCs w:val="24"/>
+        </w:rPr>
+        <w:t xml:space="preserve"> shows the distribution of average genome-wide within-host nucleotide diversity for several highly prevalent gut microbial species. </w:t>
+      </w:r>
+    </w:p>
+    <w:p>
+      <w:pPr>
+        <w:spacing w:after="0" w:line="240" w:lineRule="auto"/>
+        <w:jc w:val="both"/>
+        <w:rPr>
+          <w:rFonts w:ascii="Times New Roman" w:hAnsi="Times New Roman" w:cs="Times New Roman"/>
+          <w:sz w:val="24"/>
+          <w:szCs w:val="24"/>
+        </w:rPr>
+      </w:pPr>
+    </w:p>
+    <w:p>
+      <w:pPr>
+        <w:spacing w:after="0" w:line="240" w:lineRule="auto"/>
+        <w:jc w:val="both"/>
+        <w:rPr>
+          <w:rFonts w:ascii="Times New Roman" w:hAnsi="Times New Roman" w:cs="Times New Roman"/>
+          <w:sz w:val="24"/>
+          <w:szCs w:val="24"/>
+        </w:rPr>
+      </w:pPr>
+      <w:r>
+        <w:rPr>
+          <w:rFonts w:ascii="Times New Roman" w:hAnsi="Times New Roman" w:cs="Times New Roman"/>
+          <w:sz w:val="24"/>
+          <w:szCs w:val="24"/>
+        </w:rPr>
+        <w:t xml:space="preserve">We find a significant difference (as computed by a Wilcoxon rank sum test) </w:t>
+      </w:r>
+      <w:r>
+        <w:rPr>
+          <w:rFonts w:ascii="Times New Roman" w:hAnsi="Times New Roman" w:cs="Times New Roman"/>
+          <w:sz w:val="24"/>
+          <w:szCs w:val="24"/>
+        </w:rPr>
+        <w:t xml:space="preserve">between the North American and African cohorts in nine species: </w:t>
       </w:r>
       <w:r>
         <w:rPr>
@@ -590,15 +929,15 @@
           <w:sz w:val="24"/>
           <w:szCs w:val="24"/>
         </w:rPr>
-        <w:t>Streptococcus mutans</w:t>
-      </w:r>
-      <w:r>
-        <w:rPr>
-          <w:rFonts w:ascii="Times New Roman" w:hAnsi="Times New Roman" w:cs="Times New Roman"/>
-          <w:sz w:val="24"/>
-          <w:szCs w:val="24"/>
-        </w:rPr>
-        <w:t xml:space="preserve">, coincident with the onset of agricultural expansion ~ 20,000 years go (Cornejo et al., 2013). This suggests that </w:t>
+        <w:t>Ruminococcus bromii</w:t>
+      </w:r>
+      <w:r>
+        <w:rPr>
+          <w:rFonts w:ascii="Times New Roman" w:hAnsi="Times New Roman" w:cs="Times New Roman"/>
+          <w:sz w:val="24"/>
+          <w:szCs w:val="24"/>
+        </w:rPr>
+        <w:t xml:space="preserve"> (p = 0.020), </w:t>
       </w:r>
       <w:r>
         <w:rPr>
@@ -608,331 +947,15 @@
           <w:sz w:val="24"/>
           <w:szCs w:val="24"/>
         </w:rPr>
-        <w:t>S. mutans</w:t>
-      </w:r>
-      <w:r>
-        <w:rPr>
-          <w:rFonts w:ascii="Times New Roman" w:hAnsi="Times New Roman" w:cs="Times New Roman"/>
-          <w:sz w:val="24"/>
-          <w:szCs w:val="24"/>
-        </w:rPr>
-        <w:t xml:space="preserve"> found an expanded niche via new available resources from the shift in diet. However, gut microbiota </w:t>
-      </w:r>
-      <w:proofErr w:type="gramStart"/>
-      <w:r>
-        <w:rPr>
-          <w:rFonts w:ascii="Times New Roman" w:hAnsi="Times New Roman" w:cs="Times New Roman"/>
-          <w:sz w:val="24"/>
-          <w:szCs w:val="24"/>
-        </w:rPr>
-        <w:t>have</w:t>
-      </w:r>
-      <w:proofErr w:type="gramEnd"/>
-      <w:r>
-        <w:rPr>
-          <w:rFonts w:ascii="Times New Roman" w:hAnsi="Times New Roman" w:cs="Times New Roman"/>
-          <w:sz w:val="24"/>
-          <w:szCs w:val="24"/>
-        </w:rPr>
-        <w:t xml:space="preserve"> instead experienced a reduction in diversity at the species and genetic levels (Sonnenburg et al., 2016; Tett et al., 2019; Nayfach</w:t>
-      </w:r>
-      <w:r>
-        <w:rPr>
-          <w:rFonts w:ascii="Times New Roman" w:hAnsi="Times New Roman" w:cs="Times New Roman"/>
-          <w:sz w:val="24"/>
-          <w:szCs w:val="24"/>
-        </w:rPr>
-        <w:t xml:space="preserve"> et al., 2016). While these findings provide insight into the big-picture ecological effects of urbanization, we lack insight into detailed evolutionary histories, such as demography and adaptation of th</w:t>
-      </w:r>
-      <w:r>
-        <w:rPr>
-          <w:rFonts w:ascii="Times New Roman" w:hAnsi="Times New Roman" w:cs="Times New Roman"/>
-          <w:sz w:val="24"/>
-          <w:szCs w:val="24"/>
-        </w:rPr>
-        <w:t>e human gut microbiome over long timescales spanning history.</w:t>
-      </w:r>
-    </w:p>
-    <w:p>
-      <w:pPr>
-        <w:spacing w:after="0" w:line="240" w:lineRule="auto"/>
-        <w:jc w:val="both"/>
-        <w:rPr>
-          <w:rFonts w:ascii="Times New Roman" w:hAnsi="Times New Roman" w:cs="Times New Roman"/>
-          <w:sz w:val="24"/>
-          <w:szCs w:val="24"/>
-        </w:rPr>
-      </w:pPr>
-    </w:p>
-    <w:p>
-      <w:pPr>
-        <w:spacing w:after="0" w:line="240" w:lineRule="auto"/>
-        <w:jc w:val="both"/>
-        <w:rPr>
-          <w:rFonts w:ascii="Times New Roman" w:hAnsi="Times New Roman" w:cs="Times New Roman"/>
-          <w:sz w:val="24"/>
-          <w:szCs w:val="24"/>
-        </w:rPr>
-      </w:pPr>
-      <w:commentRangeStart w:id="2"/>
-      <w:r>
-        <w:rPr>
-          <w:rFonts w:ascii="Times New Roman" w:hAnsi="Times New Roman" w:cs="Times New Roman"/>
-          <w:sz w:val="24"/>
-          <w:szCs w:val="24"/>
-        </w:rPr>
-        <w:t>The</w:t>
-      </w:r>
-      <w:commentRangeEnd w:id="2"/>
-      <w:r>
-        <w:rPr>
-          <w:rStyle w:val="CommentReference"/>
-          <w:rFonts w:ascii="Times New Roman" w:hAnsi="Times New Roman" w:cs="Times New Roman"/>
-          <w:sz w:val="24"/>
-          <w:szCs w:val="24"/>
-        </w:rPr>
-        <w:commentReference w:id="2"/>
-      </w:r>
-      <w:r>
-        <w:rPr>
-          <w:rFonts w:ascii="Times New Roman" w:hAnsi="Times New Roman" w:cs="Times New Roman"/>
-          <w:sz w:val="24"/>
-          <w:szCs w:val="24"/>
-        </w:rPr>
-        <w:t xml:space="preserve"> site-frequency-spectrum, or SFS, is a summary statistic </w:t>
-      </w:r>
-      <w:r>
-        <w:rPr>
-          <w:rFonts w:ascii="Times New Roman" w:hAnsi="Times New Roman" w:cs="Times New Roman"/>
-          <w:sz w:val="24"/>
-          <w:szCs w:val="24"/>
-        </w:rPr>
-        <w:t>which describes the distribution of derived allele frequencies from a given sample of DNA sequences.</w:t>
-      </w:r>
-      <w:r>
-        <w:rPr>
-          <w:rFonts w:ascii="Times New Roman" w:hAnsi="Times New Roman" w:cs="Times New Roman"/>
-          <w:sz w:val="24"/>
-          <w:szCs w:val="24"/>
-        </w:rPr>
-        <w:t xml:space="preserve"> Although this statistic is simple, the SFS has a handful of useful key characteristics, e.g., it is highly sensitive to the underlying evolutionary impacts of demography and linked selection (Nielsen, 2000). This sensitivity allows for powerful maximum-likelihood inference methods to infer demography</w:t>
-      </w:r>
-      <w:r>
-        <w:rPr>
-          <w:rFonts w:ascii="Times New Roman" w:hAnsi="Times New Roman" w:cs="Times New Roman"/>
-          <w:sz w:val="24"/>
-          <w:szCs w:val="24"/>
-        </w:rPr>
-        <w:t xml:space="preserve"> (Gutenkunst et al., 2009).</w:t>
-      </w:r>
-    </w:p>
-    <w:p>
-      <w:pPr>
-        <w:spacing w:after="0" w:line="240" w:lineRule="auto"/>
-        <w:jc w:val="both"/>
-        <w:rPr>
-          <w:rFonts w:ascii="Times New Roman" w:hAnsi="Times New Roman" w:cs="Times New Roman"/>
-          <w:sz w:val="24"/>
-          <w:szCs w:val="24"/>
-        </w:rPr>
-      </w:pPr>
-    </w:p>
-    <w:p>
-      <w:pPr>
-        <w:spacing w:after="0" w:line="240" w:lineRule="auto"/>
-        <w:jc w:val="both"/>
-        <w:rPr>
-          <w:rFonts w:ascii="Times New Roman" w:hAnsi="Times New Roman" w:cs="Times New Roman"/>
-          <w:sz w:val="24"/>
-          <w:szCs w:val="24"/>
-        </w:rPr>
-      </w:pPr>
-      <w:r>
-        <w:rPr>
-          <w:rFonts w:ascii="Times New Roman" w:hAnsi="Times New Roman" w:cs="Times New Roman"/>
-          <w:sz w:val="24"/>
-          <w:szCs w:val="24"/>
-        </w:rPr>
-        <w:t xml:space="preserve">Here, we </w:t>
-      </w:r>
-      <w:r>
-        <w:rPr>
-          <w:rFonts w:ascii="Times New Roman" w:hAnsi="Times New Roman" w:cs="Times New Roman"/>
-          <w:sz w:val="24"/>
-          <w:szCs w:val="24"/>
-        </w:rPr>
-        <w:t xml:space="preserve">leverage an SFS-based approach to </w:t>
-      </w:r>
-      <w:r>
-        <w:rPr>
-          <w:rFonts w:ascii="Times New Roman" w:hAnsi="Times New Roman" w:cs="Times New Roman"/>
-          <w:sz w:val="24"/>
-          <w:szCs w:val="24"/>
-        </w:rPr>
-        <w:t>perform population genetics on 26 highly prevalent commensal microbial species in the gut microbiome.</w:t>
-      </w:r>
-    </w:p>
-    <w:p>
-      <w:pPr>
-        <w:spacing w:after="0" w:line="240" w:lineRule="auto"/>
-        <w:jc w:val="both"/>
-        <w:rPr>
-          <w:rFonts w:ascii="Times New Roman" w:hAnsi="Times New Roman" w:cs="Times New Roman"/>
-          <w:sz w:val="24"/>
-          <w:szCs w:val="24"/>
-        </w:rPr>
-      </w:pPr>
-    </w:p>
-    <w:p>
-      <w:pPr>
-        <w:spacing w:after="0" w:line="240" w:lineRule="auto"/>
-        <w:jc w:val="both"/>
-        <w:rPr>
-          <w:rFonts w:ascii="Times New Roman" w:hAnsi="Times New Roman" w:cs="Times New Roman"/>
-          <w:b/>
-          <w:bCs/>
-          <w:sz w:val="24"/>
-          <w:szCs w:val="24"/>
-        </w:rPr>
-      </w:pPr>
-      <w:r>
-        <w:rPr>
-          <w:rFonts w:ascii="Times New Roman" w:hAnsi="Times New Roman" w:cs="Times New Roman"/>
-          <w:b/>
-          <w:bCs/>
-          <w:sz w:val="24"/>
-          <w:szCs w:val="24"/>
-        </w:rPr>
-        <w:t>Results</w:t>
-      </w:r>
-    </w:p>
-    <w:p>
-      <w:pPr>
-        <w:spacing w:after="0" w:line="240" w:lineRule="auto"/>
-        <w:jc w:val="both"/>
-        <w:rPr>
-          <w:rFonts w:ascii="Times New Roman" w:hAnsi="Times New Roman" w:cs="Times New Roman"/>
-          <w:b/>
-          <w:bCs/>
-          <w:sz w:val="24"/>
-          <w:szCs w:val="24"/>
-        </w:rPr>
-      </w:pPr>
-    </w:p>
-    <w:p>
-      <w:pPr>
-        <w:spacing w:after="0" w:line="240" w:lineRule="auto"/>
-        <w:jc w:val="both"/>
-        <w:rPr>
-          <w:rFonts w:ascii="Times New Roman" w:hAnsi="Times New Roman" w:cs="Times New Roman"/>
-          <w:sz w:val="24"/>
-          <w:szCs w:val="24"/>
-        </w:rPr>
-      </w:pPr>
-      <w:r>
-        <w:rPr>
-          <w:rFonts w:ascii="Times New Roman" w:hAnsi="Times New Roman" w:cs="Times New Roman"/>
-          <w:sz w:val="24"/>
-          <w:szCs w:val="24"/>
-          <w:u w:val="single"/>
-        </w:rPr>
-        <w:t xml:space="preserve">North American gut microbiomes have decreased nucleotide diversity relative to Madagascar gut </w:t>
-      </w:r>
-      <w:proofErr w:type="gramStart"/>
-      <w:r>
-        <w:rPr>
-          <w:rFonts w:ascii="Times New Roman" w:hAnsi="Times New Roman" w:cs="Times New Roman"/>
-          <w:sz w:val="24"/>
-          <w:szCs w:val="24"/>
-          <w:u w:val="single"/>
-        </w:rPr>
-        <w:t>microbiomes</w:t>
-      </w:r>
-      <w:proofErr w:type="gramEnd"/>
-    </w:p>
-    <w:p>
-      <w:pPr>
-        <w:spacing w:after="0" w:line="240" w:lineRule="auto"/>
-        <w:jc w:val="both"/>
-        <w:rPr>
-          <w:rFonts w:ascii="Times New Roman" w:hAnsi="Times New Roman" w:cs="Times New Roman"/>
-          <w:sz w:val="24"/>
-          <w:szCs w:val="24"/>
-        </w:rPr>
-      </w:pPr>
-    </w:p>
-    <w:p>
-      <w:pPr>
-        <w:spacing w:after="0" w:line="240" w:lineRule="auto"/>
-        <w:jc w:val="both"/>
-        <w:rPr>
-          <w:rFonts w:ascii="Times New Roman" w:hAnsi="Times New Roman" w:cs="Times New Roman"/>
-          <w:sz w:val="24"/>
-          <w:szCs w:val="24"/>
-        </w:rPr>
-      </w:pPr>
-      <w:r>
-        <w:rPr>
-          <w:rFonts w:ascii="Times New Roman" w:hAnsi="Times New Roman" w:cs="Times New Roman"/>
-          <w:sz w:val="24"/>
-          <w:szCs w:val="24"/>
-        </w:rPr>
-        <w:t xml:space="preserve">We computed nucleotide diversity in gut microbial species for individuals sampled from a North American cohort (Turnbaugh et al., 2007) and from an African cohort (Pasolli et  al., 2019). This African cohort consists of the gut microbiomes of two rural communities from Northeastern Madagascar, which contrasts with the predominantly urban cohort sampled from North America. </w:t>
-      </w:r>
-      <w:r>
-        <w:rPr>
-          <w:rFonts w:ascii="Times New Roman" w:hAnsi="Times New Roman" w:cs="Times New Roman"/>
-          <w:color w:val="0070C0"/>
-          <w:sz w:val="24"/>
-          <w:szCs w:val="24"/>
-        </w:rPr>
-        <w:t>Figure 1</w:t>
-      </w:r>
-      <w:r>
-        <w:rPr>
-          <w:rFonts w:ascii="Times New Roman" w:hAnsi="Times New Roman" w:cs="Times New Roman"/>
-          <w:sz w:val="24"/>
-          <w:szCs w:val="24"/>
-        </w:rPr>
-        <w:t xml:space="preserve"> shows the distribution of average genome-wide within-host nucleotide diversity for several highly prevalent gut microbial species. </w:t>
-      </w:r>
-    </w:p>
-    <w:p>
-      <w:pPr>
-        <w:spacing w:after="0" w:line="240" w:lineRule="auto"/>
-        <w:jc w:val="both"/>
-        <w:rPr>
-          <w:rFonts w:ascii="Times New Roman" w:hAnsi="Times New Roman" w:cs="Times New Roman"/>
-          <w:sz w:val="24"/>
-          <w:szCs w:val="24"/>
-        </w:rPr>
-      </w:pPr>
-    </w:p>
-    <w:p>
-      <w:pPr>
-        <w:spacing w:after="0" w:line="240" w:lineRule="auto"/>
-        <w:jc w:val="both"/>
-        <w:rPr>
-          <w:rFonts w:ascii="Times New Roman" w:hAnsi="Times New Roman" w:cs="Times New Roman"/>
-          <w:sz w:val="24"/>
-          <w:szCs w:val="24"/>
-        </w:rPr>
-      </w:pPr>
-      <w:r>
-        <w:rPr>
-          <w:rFonts w:ascii="Times New Roman" w:hAnsi="Times New Roman" w:cs="Times New Roman"/>
-          <w:sz w:val="24"/>
-          <w:szCs w:val="24"/>
-        </w:rPr>
-        <w:t xml:space="preserve">We find a significant difference (as computed by a Wilcoxon rank sum test) </w:t>
-      </w:r>
-      <w:r>
-        <w:rPr>
-          <w:rFonts w:ascii="Times New Roman" w:hAnsi="Times New Roman" w:cs="Times New Roman"/>
-          <w:sz w:val="24"/>
-          <w:szCs w:val="24"/>
-        </w:rPr>
-        <w:t xml:space="preserve">between the North American and African cohorts in nine species: </w:t>
+        <w:t>Bifidobacterium longum</w:t>
+      </w:r>
+      <w:r>
+        <w:rPr>
+          <w:rFonts w:ascii="Times New Roman" w:hAnsi="Times New Roman" w:cs="Times New Roman"/>
+          <w:sz w:val="24"/>
+          <w:szCs w:val="24"/>
+        </w:rPr>
+        <w:t xml:space="preserve"> (p = 0.044), </w:t>
       </w:r>
       <w:r>
         <w:rPr>
@@ -942,15 +965,15 @@
           <w:sz w:val="24"/>
           <w:szCs w:val="24"/>
         </w:rPr>
-        <w:t>Ruminococcus bromii</w:t>
-      </w:r>
-      <w:r>
-        <w:rPr>
-          <w:rFonts w:ascii="Times New Roman" w:hAnsi="Times New Roman" w:cs="Times New Roman"/>
-          <w:sz w:val="24"/>
-          <w:szCs w:val="24"/>
-        </w:rPr>
-        <w:t xml:space="preserve"> (p = 0.020), </w:t>
+        <w:t>Eubacterium eligens</w:t>
+      </w:r>
+      <w:r>
+        <w:rPr>
+          <w:rFonts w:ascii="Times New Roman" w:hAnsi="Times New Roman" w:cs="Times New Roman"/>
+          <w:sz w:val="24"/>
+          <w:szCs w:val="24"/>
+        </w:rPr>
+        <w:t xml:space="preserve"> (p = 0.008),  </w:t>
       </w:r>
       <w:r>
         <w:rPr>
@@ -960,15 +983,15 @@
           <w:sz w:val="24"/>
           <w:szCs w:val="24"/>
         </w:rPr>
-        <w:t>Bifidobacterium longum</w:t>
-      </w:r>
-      <w:r>
-        <w:rPr>
-          <w:rFonts w:ascii="Times New Roman" w:hAnsi="Times New Roman" w:cs="Times New Roman"/>
-          <w:sz w:val="24"/>
-          <w:szCs w:val="24"/>
-        </w:rPr>
-        <w:t xml:space="preserve"> (p = 0.044), </w:t>
+        <w:t>Faecalibacterium prausnitzii</w:t>
+      </w:r>
+      <w:r>
+        <w:rPr>
+          <w:rFonts w:ascii="Times New Roman" w:hAnsi="Times New Roman" w:cs="Times New Roman"/>
+          <w:sz w:val="24"/>
+          <w:szCs w:val="24"/>
+        </w:rPr>
+        <w:t xml:space="preserve"> 62201 (p = 2.4E-11), </w:t>
       </w:r>
       <w:r>
         <w:rPr>
@@ -978,15 +1001,15 @@
           <w:sz w:val="24"/>
           <w:szCs w:val="24"/>
         </w:rPr>
-        <w:t>Eubacterium eligens</w:t>
-      </w:r>
-      <w:r>
-        <w:rPr>
-          <w:rFonts w:ascii="Times New Roman" w:hAnsi="Times New Roman" w:cs="Times New Roman"/>
-          <w:sz w:val="24"/>
-          <w:szCs w:val="24"/>
-        </w:rPr>
-        <w:t xml:space="preserve"> (p = 0.008),  </w:t>
+        <w:t>Oscillibacter sp.</w:t>
+      </w:r>
+      <w:r>
+        <w:rPr>
+          <w:rFonts w:ascii="Times New Roman" w:hAnsi="Times New Roman" w:cs="Times New Roman"/>
+          <w:sz w:val="24"/>
+          <w:szCs w:val="24"/>
+        </w:rPr>
+        <w:t xml:space="preserve"> (p = 3.4E-15), </w:t>
       </w:r>
       <w:r>
         <w:rPr>
@@ -996,15 +1019,15 @@
           <w:sz w:val="24"/>
           <w:szCs w:val="24"/>
         </w:rPr>
-        <w:t>Faecalibacterium prausnitzii</w:t>
-      </w:r>
-      <w:r>
-        <w:rPr>
-          <w:rFonts w:ascii="Times New Roman" w:hAnsi="Times New Roman" w:cs="Times New Roman"/>
-          <w:sz w:val="24"/>
-          <w:szCs w:val="24"/>
-        </w:rPr>
-        <w:t xml:space="preserve"> 62201 (p = 2.4E-11), </w:t>
+        <w:t>Faecalibacterium cf.</w:t>
+      </w:r>
+      <w:r>
+        <w:rPr>
+          <w:rFonts w:ascii="Times New Roman" w:hAnsi="Times New Roman" w:cs="Times New Roman"/>
+          <w:sz w:val="24"/>
+          <w:szCs w:val="24"/>
+        </w:rPr>
+        <w:t xml:space="preserve"> (p = 6.9E-15), </w:t>
       </w:r>
       <w:r>
         <w:rPr>
@@ -1014,15 +1037,15 @@
           <w:sz w:val="24"/>
           <w:szCs w:val="24"/>
         </w:rPr>
-        <w:t>Oscillibacter sp.</w:t>
-      </w:r>
-      <w:r>
-        <w:rPr>
-          <w:rFonts w:ascii="Times New Roman" w:hAnsi="Times New Roman" w:cs="Times New Roman"/>
-          <w:sz w:val="24"/>
-          <w:szCs w:val="24"/>
-        </w:rPr>
-        <w:t xml:space="preserve"> (p = 3.4E-15), </w:t>
+        <w:t>Prevotella copri</w:t>
+      </w:r>
+      <w:r>
+        <w:rPr>
+          <w:rFonts w:ascii="Times New Roman" w:hAnsi="Times New Roman" w:cs="Times New Roman"/>
+          <w:sz w:val="24"/>
+          <w:szCs w:val="24"/>
+        </w:rPr>
+        <w:t xml:space="preserve"> (p &lt; 2E-16), and </w:t>
       </w:r>
       <w:r>
         <w:rPr>
@@ -1032,42 +1055,6 @@
           <w:sz w:val="24"/>
           <w:szCs w:val="24"/>
         </w:rPr>
-        <w:t>Faecalibacterium cf.</w:t>
-      </w:r>
-      <w:r>
-        <w:rPr>
-          <w:rFonts w:ascii="Times New Roman" w:hAnsi="Times New Roman" w:cs="Times New Roman"/>
-          <w:sz w:val="24"/>
-          <w:szCs w:val="24"/>
-        </w:rPr>
-        <w:t xml:space="preserve"> (p = 6.9E-15), </w:t>
-      </w:r>
-      <w:r>
-        <w:rPr>
-          <w:rFonts w:ascii="Times New Roman" w:hAnsi="Times New Roman" w:cs="Times New Roman"/>
-          <w:i/>
-          <w:iCs/>
-          <w:sz w:val="24"/>
-          <w:szCs w:val="24"/>
-        </w:rPr>
-        <w:t>Prevotella copri</w:t>
-      </w:r>
-      <w:r>
-        <w:rPr>
-          <w:rFonts w:ascii="Times New Roman" w:hAnsi="Times New Roman" w:cs="Times New Roman"/>
-          <w:sz w:val="24"/>
-          <w:szCs w:val="24"/>
-        </w:rPr>
-        <w:t xml:space="preserve"> (p &lt; 2E-16), and </w:t>
-      </w:r>
-      <w:r>
-        <w:rPr>
-          <w:rFonts w:ascii="Times New Roman" w:hAnsi="Times New Roman" w:cs="Times New Roman"/>
-          <w:i/>
-          <w:iCs/>
-          <w:sz w:val="24"/>
-          <w:szCs w:val="24"/>
-        </w:rPr>
         <w:t>Faecalibacterium prausnitzii</w:t>
       </w:r>
       <w:r>
@@ -1132,6 +1119,7 @@
           <w:sz w:val="24"/>
           <w:szCs w:val="24"/>
         </w:rPr>
+        <w:lastRenderedPageBreak/>
         <w:t xml:space="preserve">Similarly, a paired Wilcoxon rank sum test of the </w:t>
       </w:r>
       <w:r>
@@ -1444,7 +1432,7 @@
           <w:sz w:val="22"/>
           <w:szCs w:val="22"/>
         </w:rPr>
-        <w:t xml:space="preserve"> Each dot represents the average within-host nucleotide diversity of a single host; larger diamonds represent the across-host nucleotide diversity as computed via a pairwise approach (see Methods). For most species, </w:t>
+        <w:t xml:space="preserve"> Each dot represents the average within-host nucleotide diversity of a single host; larger diamonds represent the across-host nucleotide diversity as computed via a pairwise approach (see Methods). For most species, we find decreased within-host and across-host nucleotide diversity in the North American cohort relative </w:t>
       </w:r>
       <w:r>
         <w:rPr>
@@ -1455,7 +1443,7 @@
           <w:szCs w:val="22"/>
         </w:rPr>
         <w:lastRenderedPageBreak/>
-        <w:t>we find decreased within-host and across-host nucleotide diversity in the North American cohort relative to the African cohort. In nine of these species, we find a significant difference in the distribution  of within-host nucleotide diversity, as computed via a Wilcoxon rank sum test.</w:t>
+        <w:t>to the African cohort. In nine of these species, we find a significant difference in the distribution  of within-host nucleotide diversity, as computed via a Wilcoxon rank sum test.</w:t>
       </w:r>
     </w:p>
     <w:p>
@@ -2379,6 +2367,7 @@
           <w:sz w:val="24"/>
           <w:szCs w:val="24"/>
         </w:rPr>
+        <w:lastRenderedPageBreak/>
         <w:t>In the third scenario, we model a population undergoing demographic contraction, i.e., a decrease in effective population size over time. In contrast with a demographic expansion, here instead observe a proportional increase in frequency for common variants</w:t>
       </w:r>
       <w:r>
@@ -2845,7 +2834,25 @@
           <w:szCs w:val="24"/>
         </w:rPr>
         <w:lastRenderedPageBreak/>
-        <w:t>strains that can colonize host. In Figure 3</w:t>
+        <w:t xml:space="preserve">strains that can colonize </w:t>
+      </w:r>
+      <w:proofErr w:type="gramStart"/>
+      <w:r>
+        <w:rPr>
+          <w:rFonts w:ascii="Times New Roman" w:hAnsi="Times New Roman" w:cs="Times New Roman"/>
+          <w:sz w:val="24"/>
+          <w:szCs w:val="24"/>
+        </w:rPr>
+        <w:t>host</w:t>
+      </w:r>
+      <w:proofErr w:type="gramEnd"/>
+      <w:r>
+        <w:rPr>
+          <w:rFonts w:ascii="Times New Roman" w:hAnsi="Times New Roman" w:cs="Times New Roman"/>
+          <w:sz w:val="24"/>
+          <w:szCs w:val="24"/>
+        </w:rPr>
+        <w:t>. In Figure 3</w:t>
       </w:r>
       <w:r>
         <w:rPr>

</xml_diff>

<commit_message>
HMP-QP sfs computation script.
</commit_message>
<xml_diff>
--- a/Summary/demo_for_ccgb_manuscript.docx
+++ b/Summary/demo_for_ccgb_manuscript.docx
@@ -3533,25 +3533,7 @@
           <w:sz w:val="24"/>
           <w:szCs w:val="24"/>
         </w:rPr>
-        <w:t xml:space="preserve"> natural transformation, i.e., uptake of genetic material from the  environment, 2) transduction, i.e., sharing of genetic material between bacteria through bacteriophage infection, and 3) conjugation, i.e., direct transfer of genetic material between bacterial cells such as through a pilus or fimbria (Fraser et al., 2007). Of </w:t>
-      </w:r>
-      <w:proofErr w:type="gramStart"/>
-      <w:r>
-        <w:rPr>
-          <w:rFonts w:ascii="Times New Roman" w:hAnsi="Times New Roman" w:cs="Times New Roman"/>
-          <w:sz w:val="24"/>
-          <w:szCs w:val="24"/>
-        </w:rPr>
-        <w:t>particular relevance</w:t>
-      </w:r>
-      <w:proofErr w:type="gramEnd"/>
-      <w:r>
-        <w:rPr>
-          <w:rFonts w:ascii="Times New Roman" w:hAnsi="Times New Roman" w:cs="Times New Roman"/>
-          <w:sz w:val="24"/>
-          <w:szCs w:val="24"/>
-        </w:rPr>
-        <w:t xml:space="preserve"> to common commensal gut microbial species is homologous recombination, in which horizontal gene transfer between closely related species, strains, or individual cells can result in existing genomic regions being overwritten (</w:t>
+        <w:t xml:space="preserve"> natural transformation, i.e., uptake of genetic material from the  environment, 2) transduction, i.e., sharing of genetic material between bacteria through bacteriophage infection, and 3) conjugation, i.e., direct transfer of genetic material between bacterial cells such as through a pilus or fimbria (Fraser et al., 2007). Of particular relevance to common commensal gut microbial species is homologous recombination, in which horizontal gene transfer between closely related species, strains, or individual cells can result in existing genomic regions being overwritten (</w:t>
       </w:r>
       <w:proofErr w:type="spellStart"/>
       <w:r>
@@ -7335,10 +7317,172 @@
         <w:jc w:val="both"/>
         <w:rPr>
           <w:rFonts w:ascii="Times New Roman" w:hAnsi="Times New Roman" w:cs="Times New Roman"/>
+          <w:sz w:val="24"/>
+          <w:szCs w:val="24"/>
+        </w:rPr>
+      </w:pPr>
+      <w:r>
+        <w:rPr>
+          <w:rFonts w:ascii="Times New Roman" w:hAnsi="Times New Roman" w:cs="Times New Roman"/>
+          <w:sz w:val="24"/>
+          <w:szCs w:val="24"/>
+          <w:u w:val="single"/>
+        </w:rPr>
+        <w:t xml:space="preserve">Clade control reduces confounding effects of population </w:t>
+      </w:r>
+      <w:proofErr w:type="gramStart"/>
+      <w:r>
+        <w:rPr>
+          <w:rFonts w:ascii="Times New Roman" w:hAnsi="Times New Roman" w:cs="Times New Roman"/>
+          <w:sz w:val="24"/>
+          <w:szCs w:val="24"/>
+          <w:u w:val="single"/>
+        </w:rPr>
+        <w:t>structure</w:t>
+      </w:r>
+      <w:proofErr w:type="gramEnd"/>
+    </w:p>
+    <w:p>
+      <w:pPr>
+        <w:spacing w:after="0" w:line="240" w:lineRule="auto"/>
+        <w:jc w:val="both"/>
+        <w:rPr>
+          <w:rFonts w:ascii="Times New Roman" w:hAnsi="Times New Roman" w:cs="Times New Roman"/>
+          <w:sz w:val="24"/>
+          <w:szCs w:val="24"/>
+        </w:rPr>
+      </w:pPr>
+    </w:p>
+    <w:p>
+      <w:pPr>
+        <w:spacing w:after="0" w:line="240" w:lineRule="auto"/>
+        <w:jc w:val="both"/>
+        <w:rPr>
+          <w:rFonts w:ascii="Times New Roman" w:hAnsi="Times New Roman" w:cs="Times New Roman"/>
+          <w:sz w:val="24"/>
+          <w:szCs w:val="24"/>
+        </w:rPr>
+      </w:pPr>
+      <w:r>
+        <w:rPr>
+          <w:rFonts w:ascii="Times New Roman" w:hAnsi="Times New Roman" w:cs="Times New Roman"/>
+          <w:sz w:val="24"/>
+          <w:szCs w:val="24"/>
+        </w:rPr>
+        <w:drawing>
+          <wp:inline distT="0" distB="0" distL="0" distR="0" wp14:anchorId="5A6004AB" wp14:editId="6BCD4424">
+            <wp:extent cx="3657600" cy="1860032"/>
+            <wp:effectExtent l="0" t="0" r="0" b="6985"/>
+            <wp:docPr id="3" name="Picture 3" descr="Chart, box and whisker chart&#10;&#10;Description automatically generated"/>
+            <wp:cNvGraphicFramePr>
+              <a:graphicFrameLocks xmlns:a="http://schemas.openxmlformats.org/drawingml/2006/main" noChangeAspect="1"/>
+            </wp:cNvGraphicFramePr>
+            <a:graphic xmlns:a="http://schemas.openxmlformats.org/drawingml/2006/main">
+              <a:graphicData uri="http://schemas.openxmlformats.org/drawingml/2006/picture">
+                <pic:pic xmlns:pic="http://schemas.openxmlformats.org/drawingml/2006/picture">
+                  <pic:nvPicPr>
+                    <pic:cNvPr id="3" name="Picture 3" descr="Chart, box and whisker chart&#10;&#10;Description automatically generated"/>
+                    <pic:cNvPicPr/>
+                  </pic:nvPicPr>
+                  <pic:blipFill>
+                    <a:blip r:embed="rId15"/>
+                    <a:stretch>
+                      <a:fillRect/>
+                    </a:stretch>
+                  </pic:blipFill>
+                  <pic:spPr>
+                    <a:xfrm>
+                      <a:off x="0" y="0"/>
+                      <a:ext cx="3657600" cy="1860032"/>
+                    </a:xfrm>
+                    <a:prstGeom prst="rect">
+                      <a:avLst/>
+                    </a:prstGeom>
+                  </pic:spPr>
+                </pic:pic>
+              </a:graphicData>
+            </a:graphic>
+          </wp:inline>
+        </w:drawing>
+      </w:r>
+    </w:p>
+    <w:p>
+      <w:pPr>
+        <w:spacing w:after="0" w:line="240" w:lineRule="auto"/>
+        <w:jc w:val="both"/>
+        <w:rPr>
+          <w:rFonts w:ascii="Times New Roman" w:hAnsi="Times New Roman" w:cs="Times New Roman"/>
+          <w:sz w:val="24"/>
+          <w:szCs w:val="24"/>
+        </w:rPr>
+      </w:pPr>
+      <w:r>
+        <w:rPr>
+          <w:rFonts w:ascii="Times New Roman" w:hAnsi="Times New Roman" w:cs="Times New Roman"/>
+          <w:noProof/>
+          <w:sz w:val="24"/>
+          <w:szCs w:val="24"/>
+        </w:rPr>
+        <w:drawing>
+          <wp:inline distT="0" distB="0" distL="0" distR="0" wp14:anchorId="0B0CA659" wp14:editId="4D9326A8">
+            <wp:extent cx="3657600" cy="2212848"/>
+            <wp:effectExtent l="0" t="0" r="0" b="0"/>
+            <wp:docPr id="7" name="Picture 7"/>
+            <wp:cNvGraphicFramePr>
+              <a:graphicFrameLocks xmlns:a="http://schemas.openxmlformats.org/drawingml/2006/main" noChangeAspect="1"/>
+            </wp:cNvGraphicFramePr>
+            <a:graphic xmlns:a="http://schemas.openxmlformats.org/drawingml/2006/main">
+              <a:graphicData uri="http://schemas.openxmlformats.org/drawingml/2006/picture">
+                <pic:pic xmlns:pic="http://schemas.openxmlformats.org/drawingml/2006/picture">
+                  <pic:nvPicPr>
+                    <pic:cNvPr id="0" name="Picture 2"/>
+                    <pic:cNvPicPr>
+                      <a:picLocks noChangeAspect="1" noChangeArrowheads="1"/>
+                    </pic:cNvPicPr>
+                  </pic:nvPicPr>
+                  <pic:blipFill>
+                    <a:blip r:embed="rId16" cstate="print">
+                      <a:extLst>
+                        <a:ext uri="{28A0092B-C50C-407E-A947-70E740481C1C}">
+                          <a14:useLocalDpi xmlns:a14="http://schemas.microsoft.com/office/drawing/2010/main" val="0"/>
+                        </a:ext>
+                      </a:extLst>
+                    </a:blip>
+                    <a:srcRect/>
+                    <a:stretch>
+                      <a:fillRect/>
+                    </a:stretch>
+                  </pic:blipFill>
+                  <pic:spPr bwMode="auto">
+                    <a:xfrm>
+                      <a:off x="0" y="0"/>
+                      <a:ext cx="3657600" cy="2212848"/>
+                    </a:xfrm>
+                    <a:prstGeom prst="rect">
+                      <a:avLst/>
+                    </a:prstGeom>
+                    <a:noFill/>
+                  </pic:spPr>
+                </pic:pic>
+              </a:graphicData>
+            </a:graphic>
+          </wp:inline>
+        </w:drawing>
+      </w:r>
+    </w:p>
+    <w:p>
+      <w:pPr>
+        <w:pStyle w:val="Caption"/>
+        <w:spacing w:after="0"/>
+        <w:jc w:val="both"/>
+        <w:rPr>
+          <w:rFonts w:ascii="Times New Roman" w:hAnsi="Times New Roman" w:cs="Times New Roman"/>
           <w:b/>
           <w:bCs/>
-          <w:sz w:val="24"/>
-          <w:szCs w:val="24"/>
+          <w:i w:val="0"/>
+          <w:iCs w:val="0"/>
+          <w:sz w:val="22"/>
+          <w:szCs w:val="22"/>
         </w:rPr>
       </w:pPr>
       <w:r>
@@ -7346,10 +7490,92 @@
           <w:rFonts w:ascii="Times New Roman" w:hAnsi="Times New Roman" w:cs="Times New Roman"/>
           <w:b/>
           <w:bCs/>
-          <w:sz w:val="24"/>
-          <w:szCs w:val="24"/>
-        </w:rPr>
-        <w:t>Discussion</w:t>
+          <w:i w:val="0"/>
+          <w:iCs w:val="0"/>
+          <w:sz w:val="22"/>
+          <w:szCs w:val="22"/>
+        </w:rPr>
+        <w:t xml:space="preserve">Figure </w:t>
+      </w:r>
+      <w:r>
+        <w:rPr>
+          <w:rFonts w:ascii="Times New Roman" w:hAnsi="Times New Roman" w:cs="Times New Roman"/>
+          <w:b/>
+          <w:bCs/>
+          <w:i w:val="0"/>
+          <w:iCs w:val="0"/>
+          <w:sz w:val="22"/>
+          <w:szCs w:val="22"/>
+        </w:rPr>
+        <w:t>7</w:t>
+      </w:r>
+      <w:r>
+        <w:rPr>
+          <w:rFonts w:ascii="Times New Roman" w:hAnsi="Times New Roman" w:cs="Times New Roman"/>
+          <w:b/>
+          <w:bCs/>
+          <w:i w:val="0"/>
+          <w:iCs w:val="0"/>
+          <w:sz w:val="22"/>
+          <w:szCs w:val="22"/>
+        </w:rPr>
+        <w:t>:</w:t>
+      </w:r>
+      <w:r>
+        <w:rPr>
+          <w:rFonts w:ascii="Times New Roman" w:hAnsi="Times New Roman" w:cs="Times New Roman"/>
+          <w:b/>
+          <w:bCs/>
+          <w:i w:val="0"/>
+          <w:iCs w:val="0"/>
+          <w:sz w:val="22"/>
+          <w:szCs w:val="22"/>
+        </w:rPr>
+        <w:t xml:space="preserve"> </w:t>
+      </w:r>
+      <w:r>
+        <w:rPr>
+          <w:rFonts w:ascii="Times New Roman" w:hAnsi="Times New Roman" w:cs="Times New Roman"/>
+          <w:b/>
+          <w:bCs/>
+          <w:i w:val="0"/>
+          <w:iCs w:val="0"/>
+          <w:sz w:val="22"/>
+          <w:szCs w:val="22"/>
+        </w:rPr>
+        <w:t>Example dendrogram</w:t>
+      </w:r>
+      <w:r>
+        <w:rPr>
+          <w:rFonts w:ascii="Times New Roman" w:hAnsi="Times New Roman" w:cs="Times New Roman"/>
+          <w:b/>
+          <w:bCs/>
+          <w:i w:val="0"/>
+          <w:iCs w:val="0"/>
+          <w:sz w:val="22"/>
+          <w:szCs w:val="22"/>
+        </w:rPr>
+        <w:t xml:space="preserve">. </w:t>
+      </w:r>
+      <w:r>
+        <w:rPr>
+          <w:rFonts w:ascii="Times New Roman" w:hAnsi="Times New Roman" w:cs="Times New Roman"/>
+          <w:i w:val="0"/>
+          <w:iCs w:val="0"/>
+          <w:sz w:val="22"/>
+          <w:szCs w:val="22"/>
+        </w:rPr>
+        <w:t xml:space="preserve">Caption </w:t>
+      </w:r>
+      <w:r>
+        <w:rPr>
+          <w:rFonts w:ascii="Times New Roman" w:hAnsi="Times New Roman" w:cs="Times New Roman"/>
+          <w:i w:val="0"/>
+          <w:iCs w:val="0"/>
+          <w:sz w:val="22"/>
+          <w:szCs w:val="22"/>
+        </w:rPr>
+        <w:t>WIP.</w:t>
       </w:r>
     </w:p>
     <w:p>
@@ -7373,6 +7599,51 @@
           <w:szCs w:val="24"/>
         </w:rPr>
       </w:pPr>
+    </w:p>
+    <w:p>
+      <w:pPr>
+        <w:spacing w:after="0" w:line="240" w:lineRule="auto"/>
+        <w:jc w:val="both"/>
+        <w:rPr>
+          <w:rFonts w:ascii="Times New Roman" w:hAnsi="Times New Roman" w:cs="Times New Roman"/>
+          <w:b/>
+          <w:bCs/>
+          <w:sz w:val="24"/>
+          <w:szCs w:val="24"/>
+        </w:rPr>
+      </w:pPr>
+      <w:r>
+        <w:rPr>
+          <w:rFonts w:ascii="Times New Roman" w:hAnsi="Times New Roman" w:cs="Times New Roman"/>
+          <w:b/>
+          <w:bCs/>
+          <w:sz w:val="24"/>
+          <w:szCs w:val="24"/>
+        </w:rPr>
+        <w:t>Discussion</w:t>
+      </w:r>
+    </w:p>
+    <w:p>
+      <w:pPr>
+        <w:spacing w:after="0" w:line="240" w:lineRule="auto"/>
+        <w:jc w:val="both"/>
+        <w:rPr>
+          <w:rFonts w:ascii="Times New Roman" w:hAnsi="Times New Roman" w:cs="Times New Roman"/>
+          <w:sz w:val="24"/>
+          <w:szCs w:val="24"/>
+        </w:rPr>
+      </w:pPr>
+    </w:p>
+    <w:p>
+      <w:pPr>
+        <w:spacing w:after="0" w:line="240" w:lineRule="auto"/>
+        <w:jc w:val="both"/>
+        <w:rPr>
+          <w:rFonts w:ascii="Times New Roman" w:hAnsi="Times New Roman" w:cs="Times New Roman"/>
+          <w:sz w:val="24"/>
+          <w:szCs w:val="24"/>
+        </w:rPr>
+      </w:pPr>
       <w:r>
         <w:rPr>
           <w:rFonts w:ascii="Times New Roman" w:hAnsi="Times New Roman" w:cs="Times New Roman"/>
@@ -7380,6 +7651,7 @@
           <w:szCs w:val="24"/>
           <w:u w:val="single"/>
         </w:rPr>
+        <w:lastRenderedPageBreak/>
         <w:t xml:space="preserve">Several commensal gut microbial species show demographic patterns which parallel human </w:t>
       </w:r>
       <w:proofErr w:type="gramStart"/>
@@ -7492,6 +7764,40 @@
     </w:p>
     <w:p>
       <w:pPr>
+        <w:spacing w:after="0" w:line="240" w:lineRule="auto"/>
+        <w:jc w:val="both"/>
+        <w:rPr>
+          <w:rFonts w:ascii="Times New Roman" w:hAnsi="Times New Roman" w:cs="Times New Roman"/>
+          <w:sz w:val="24"/>
+          <w:szCs w:val="24"/>
+        </w:rPr>
+      </w:pPr>
+    </w:p>
+    <w:p>
+      <w:pPr>
+        <w:spacing w:after="0" w:line="240" w:lineRule="auto"/>
+        <w:jc w:val="both"/>
+        <w:rPr>
+          <w:rFonts w:ascii="Times New Roman" w:hAnsi="Times New Roman" w:cs="Times New Roman"/>
+          <w:sz w:val="24"/>
+          <w:szCs w:val="24"/>
+          <w:u w:val="single"/>
+        </w:rPr>
+      </w:pPr>
+    </w:p>
+    <w:p>
+      <w:pPr>
+        <w:spacing w:after="0" w:line="240" w:lineRule="auto"/>
+        <w:jc w:val="both"/>
+        <w:rPr>
+          <w:rFonts w:ascii="Times New Roman" w:hAnsi="Times New Roman" w:cs="Times New Roman"/>
+          <w:sz w:val="24"/>
+          <w:szCs w:val="24"/>
+        </w:rPr>
+      </w:pPr>
+    </w:p>
+    <w:p>
+      <w:pPr>
         <w:pStyle w:val="ListParagraph"/>
         <w:numPr>
           <w:ilvl w:val="0"/>
@@ -7715,7 +8021,7 @@
         </w:rPr>
         <w:t xml:space="preserve">: </w:t>
       </w:r>
-      <w:hyperlink r:id="rId15" w:history="1">
+      <w:hyperlink r:id="rId17" w:history="1">
         <w:r>
           <w:rPr>
             <w:rStyle w:val="Hyperlink"/>
@@ -8015,6 +8321,7 @@
           <w:sz w:val="24"/>
           <w:szCs w:val="24"/>
         </w:rPr>
+        <w:lastRenderedPageBreak/>
         <w:t xml:space="preserve">The first step of the MIDAS pipeline is to determine the species present in each set of </w:t>
       </w:r>
       <w:proofErr w:type="gramStart"/>
@@ -8307,16 +8614,7 @@
           <w:sz w:val="24"/>
           <w:szCs w:val="24"/>
         </w:rPr>
-        <w:t xml:space="preserve">, we identify pairs of alleles which can be confidently assigned to the </w:t>
-      </w:r>
-      <w:r>
-        <w:rPr>
-          <w:rFonts w:ascii="Times New Roman" w:hAnsi="Times New Roman" w:cs="Times New Roman"/>
-          <w:sz w:val="24"/>
-          <w:szCs w:val="24"/>
-        </w:rPr>
-        <w:lastRenderedPageBreak/>
-        <w:t xml:space="preserve">genome of single lineages. This approach is similar to that of Truong et al., 2017; however, as </w:t>
+        <w:t xml:space="preserve">, we identify pairs of alleles which can be confidently assigned to the genome of single lineages. This approach is similar to that of Truong et al., 2017; however, as </w:t>
       </w:r>
       <w:r>
         <w:rPr>
@@ -8487,6 +8785,7 @@
           <w:sz w:val="24"/>
           <w:szCs w:val="24"/>
         </w:rPr>
+        <w:lastRenderedPageBreak/>
         <w:t>In Figure XYZ, we illustrate this method of clade control with a dendrogram. Based on these dendrograms, lineages are manually assigned to clades, and further downstream analysis is limited to only the top-most clade for each species. After “quasi-phasing”, there were no cases in which QP samples had &lt; 95% ANI.</w:t>
       </w:r>
     </w:p>
@@ -9122,25 +9421,7 @@
           <w:sz w:val="24"/>
           <w:szCs w:val="24"/>
         </w:rPr>
-        <w:t xml:space="preserve"> by calling consensus alleles at each site for each pair of samples, estimating allele frequencies at the given site for the given pair to g</w:t>
-      </w:r>
-      <w:proofErr w:type="spellStart"/>
-      <w:r>
-        <w:rPr>
-          <w:rFonts w:ascii="Times New Roman" w:eastAsiaTheme="minorEastAsia" w:hAnsi="Times New Roman" w:cs="Times New Roman"/>
-          <w:sz w:val="24"/>
-          <w:szCs w:val="24"/>
-        </w:rPr>
-        <w:t>ain</w:t>
-      </w:r>
-      <w:proofErr w:type="spellEnd"/>
-      <w:r>
-        <w:rPr>
-          <w:rFonts w:ascii="Times New Roman" w:eastAsiaTheme="minorEastAsia" w:hAnsi="Times New Roman" w:cs="Times New Roman"/>
-          <w:sz w:val="24"/>
-          <w:szCs w:val="24"/>
-        </w:rPr>
-        <w:t xml:space="preserve"> a pairwise estimate of allele frequencies. We then take the average of pairwise estimates across all sites for a given pair to gain a paired average nucleotide diversity estimate, and then take the average of all paired average nucleotide diversity estimates to estimate </w:t>
+        <w:t xml:space="preserve"> by calling consensus alleles at each site for each pair of samples, estimating allele frequencies at the given site for the given pair to gain a pairwise estimate of allele frequencies. We then take the average of pairwise estimates across all sites for a given pair to gain a paired average nucleotide diversity estimate, and then take the average of all paired average nucleotide diversity estimates to estimate </w:t>
       </w:r>
       <m:oMath>
         <m:r>
@@ -9235,16 +9516,7 @@
           <w:sz w:val="24"/>
           <w:szCs w:val="24"/>
         </w:rPr>
-        <w:t xml:space="preserve"> we projected the empirical SFS down from a larger sample size to a smaller sample size, i.e., 14 QP samples. This involves randomly averaging over all possible resamplings </w:t>
-      </w:r>
-      <w:r>
-        <w:rPr>
-          <w:rFonts w:ascii="Times New Roman" w:hAnsi="Times New Roman" w:cs="Times New Roman"/>
-          <w:sz w:val="24"/>
-          <w:szCs w:val="24"/>
-        </w:rPr>
-        <w:lastRenderedPageBreak/>
-        <w:t>of the larger sample size data. Down sampled sites are randomly d</w:t>
+        <w:t xml:space="preserve"> we projected the empirical SFS down from a larger sample size to a smaller sample size, i.e., 14 QP samples. This involves randomly averaging over all possible resamplings of the larger sample size data. Down sampled sites are randomly d</w:t>
       </w:r>
       <w:r>
         <w:rPr>
@@ -9406,7 +9678,16 @@
           <w:sz w:val="24"/>
           <w:szCs w:val="24"/>
         </w:rPr>
-        <w:t xml:space="preserve"> et al., 2009). The SFS is a summary statistic which describes the distribution of derived allele frequencies across the genome.</w:t>
+        <w:t xml:space="preserve"> et al., 2009). The SFS is a summary statistic which describes the distribution of </w:t>
+      </w:r>
+      <w:r>
+        <w:rPr>
+          <w:rFonts w:ascii="Times New Roman" w:hAnsi="Times New Roman" w:cs="Times New Roman"/>
+          <w:sz w:val="24"/>
+          <w:szCs w:val="24"/>
+        </w:rPr>
+        <w:lastRenderedPageBreak/>
+        <w:t>derived allele frequencies across the genome.</w:t>
       </w:r>
       <w:r>
         <w:rPr>
@@ -10533,7 +10814,6 @@
               <w:sz w:val="24"/>
               <w:szCs w:val="24"/>
             </w:rPr>
-            <w:lastRenderedPageBreak/>
             <m:t>L</m:t>
           </m:r>
           <m:d>
@@ -11372,6 +11652,7 @@
           <w:sz w:val="24"/>
           <w:szCs w:val="24"/>
         </w:rPr>
+        <w:lastRenderedPageBreak/>
         <w:t>We</w:t>
       </w:r>
       <w:r>
@@ -11889,7 +12170,6 @@
           <w:sz w:val="24"/>
           <w:szCs w:val="24"/>
         </w:rPr>
-        <w:lastRenderedPageBreak/>
         <w:t>Costea</w:t>
       </w:r>
       <w:proofErr w:type="spellEnd"/>
@@ -12900,7 +13180,6 @@
           <w:sz w:val="24"/>
           <w:szCs w:val="24"/>
         </w:rPr>
-        <w:lastRenderedPageBreak/>
         <w:t>Nielsen, R. (2000). Estimation of population parameters and recombination rates from single</w:t>
       </w:r>
     </w:p>

</xml_diff>

<commit_message>
Software update and merge.
</commit_message>
<xml_diff>
--- a/Summary/demo_for_ccgb_manuscript.docx
+++ b/Summary/demo_for_ccgb_manuscript.docx
@@ -1,6 +1,6 @@
 
 <file path=word/document.xml><?xml version="1.0" encoding="utf-8"?>
-<w:document xmlns:wpc="http://schemas.microsoft.com/office/word/2010/wordprocessingCanvas" xmlns:cx="http://schemas.microsoft.com/office/drawing/2014/chartex" xmlns:cx1="http://schemas.microsoft.com/office/drawing/2015/9/8/chartex" xmlns:cx2="http://schemas.microsoft.com/office/drawing/2015/10/21/chartex" xmlns:cx3="http://schemas.microsoft.com/office/drawing/2016/5/9/chartex" xmlns:cx4="http://schemas.microsoft.com/office/drawing/2016/5/10/chartex" xmlns:cx5="http://schemas.microsoft.com/office/drawing/2016/5/11/chartex" xmlns:cx6="http://schemas.microsoft.com/office/drawing/2016/5/12/chartex" xmlns:cx7="http://schemas.microsoft.com/office/drawing/2016/5/13/chartex" xmlns:cx8="http://schemas.microsoft.com/office/drawing/2016/5/14/chartex" xmlns:mc="http://schemas.openxmlformats.org/markup-compatibility/2006" xmlns:aink="http://schemas.microsoft.com/office/drawing/2016/ink" xmlns:am3d="http://schemas.microsoft.com/office/drawing/2017/model3d" xmlns:o="urn:schemas-microsoft-com:office:office" xmlns:oel="http://schemas.microsoft.com/office/2019/extlst" xmlns:r="http://schemas.openxmlformats.org/officeDocument/2006/relationships" xmlns:m="http://schemas.openxmlformats.org/officeDocument/2006/math" xmlns:v="urn:schemas-microsoft-com:vml" xmlns:wp14="http://schemas.microsoft.com/office/word/2010/wordprocessingDrawing" xmlns:wp="http://schemas.openxmlformats.org/drawingml/2006/wordprocessingDrawing" xmlns:w10="urn:schemas-microsoft-com:office:word" xmlns:w="http://schemas.openxmlformats.org/wordprocessingml/2006/main" xmlns:w14="http://schemas.microsoft.com/office/word/2010/wordml" xmlns:w15="http://schemas.microsoft.com/office/word/2012/wordml" xmlns:w16cex="http://schemas.microsoft.com/office/word/2018/wordml/cex" xmlns:w16cid="http://schemas.microsoft.com/office/word/2016/wordml/cid" xmlns:w16="http://schemas.microsoft.com/office/word/2018/wordml" xmlns:w16du="http://schemas.microsoft.com/office/word/2023/wordml/word16du" xmlns:w16sdtdh="http://schemas.microsoft.com/office/word/2020/wordml/sdtdatahash" xmlns:w16se="http://schemas.microsoft.com/office/word/2015/wordml/symex" xmlns:wpg="http://schemas.microsoft.com/office/word/2010/wordprocessingGroup" xmlns:wpi="http://schemas.microsoft.com/office/word/2010/wordprocessingInk" xmlns:wne="http://schemas.microsoft.com/office/word/2006/wordml" xmlns:wps="http://schemas.microsoft.com/office/word/2010/wordprocessingShape" mc:Ignorable="w14 w15 w16se w16cid w16 w16cex w16sdtdh wp14">
+<w:document xmlns:wpc="http://schemas.microsoft.com/office/word/2010/wordprocessingCanvas" xmlns:cx="http://schemas.microsoft.com/office/drawing/2014/chartex" xmlns:cx1="http://schemas.microsoft.com/office/drawing/2015/9/8/chartex" xmlns:cx2="http://schemas.microsoft.com/office/drawing/2015/10/21/chartex" xmlns:cx3="http://schemas.microsoft.com/office/drawing/2016/5/9/chartex" xmlns:cx4="http://schemas.microsoft.com/office/drawing/2016/5/10/chartex" xmlns:cx5="http://schemas.microsoft.com/office/drawing/2016/5/11/chartex" xmlns:cx6="http://schemas.microsoft.com/office/drawing/2016/5/12/chartex" xmlns:cx7="http://schemas.microsoft.com/office/drawing/2016/5/13/chartex" xmlns:cx8="http://schemas.microsoft.com/office/drawing/2016/5/14/chartex" xmlns:mc="http://schemas.openxmlformats.org/markup-compatibility/2006" xmlns:aink="http://schemas.microsoft.com/office/drawing/2016/ink" xmlns:am3d="http://schemas.microsoft.com/office/drawing/2017/model3d" xmlns:o="urn:schemas-microsoft-com:office:office" xmlns:oel="http://schemas.microsoft.com/office/2019/extlst" xmlns:r="http://schemas.openxmlformats.org/officeDocument/2006/relationships" xmlns:m="http://schemas.openxmlformats.org/officeDocument/2006/math" xmlns:v="urn:schemas-microsoft-com:vml" xmlns:wp14="http://schemas.microsoft.com/office/word/2010/wordprocessingDrawing" xmlns:wp="http://schemas.openxmlformats.org/drawingml/2006/wordprocessingDrawing" xmlns:w10="urn:schemas-microsoft-com:office:word" xmlns:w="http://schemas.openxmlformats.org/wordprocessingml/2006/main" xmlns:w14="http://schemas.microsoft.com/office/word/2010/wordml" xmlns:w15="http://schemas.microsoft.com/office/word/2012/wordml" xmlns:w16cex="http://schemas.microsoft.com/office/word/2018/wordml/cex" xmlns:w16cid="http://schemas.microsoft.com/office/word/2016/wordml/cid" xmlns:w16="http://schemas.microsoft.com/office/word/2018/wordml" xmlns:w16sdtdh="http://schemas.microsoft.com/office/word/2020/wordml/sdtdatahash" xmlns:w16se="http://schemas.microsoft.com/office/word/2015/wordml/symex" xmlns:wpg="http://schemas.microsoft.com/office/word/2010/wordprocessingGroup" xmlns:wpi="http://schemas.microsoft.com/office/word/2010/wordprocessingInk" xmlns:wne="http://schemas.microsoft.com/office/word/2006/wordml" xmlns:wps="http://schemas.microsoft.com/office/word/2010/wordprocessingShape" mc:Ignorable="w14 w15 w16se w16cid w16 w16cex w16sdtdh wp14">
   <w:body>
     <w:p>
       <w:pPr>
@@ -1460,39 +1460,6 @@
         </w:rPr>
         <w:t>.</w:t>
       </w:r>
-    </w:p>
-    <w:p>
-      <w:pPr>
-        <w:spacing w:after="0" w:line="240" w:lineRule="auto"/>
-        <w:jc w:val="both"/>
-        <w:rPr>
-          <w:rFonts w:ascii="Times New Roman" w:hAnsi="Times New Roman" w:cs="Times New Roman"/>
-          <w:sz w:val="24"/>
-          <w:szCs w:val="24"/>
-        </w:rPr>
-      </w:pPr>
-    </w:p>
-    <w:p>
-      <w:pPr>
-        <w:spacing w:after="0" w:line="240" w:lineRule="auto"/>
-        <w:jc w:val="both"/>
-        <w:rPr>
-          <w:rFonts w:ascii="Times New Roman" w:hAnsi="Times New Roman" w:cs="Times New Roman"/>
-          <w:sz w:val="24"/>
-          <w:szCs w:val="24"/>
-        </w:rPr>
-      </w:pPr>
-    </w:p>
-    <w:p>
-      <w:pPr>
-        <w:spacing w:after="0" w:line="240" w:lineRule="auto"/>
-        <w:jc w:val="both"/>
-        <w:rPr>
-          <w:rFonts w:ascii="Times New Roman" w:hAnsi="Times New Roman" w:cs="Times New Roman"/>
-          <w:sz w:val="24"/>
-          <w:szCs w:val="24"/>
-        </w:rPr>
-      </w:pPr>
     </w:p>
     <w:p>
       <w:pPr>
@@ -2391,45 +2358,37 @@
           <w:sz w:val="24"/>
           <w:szCs w:val="24"/>
         </w:rPr>
-        <w:t xml:space="preserve"> proportional increase in frequency for rare </w:t>
-      </w:r>
-      <w:r>
+        <w:t xml:space="preserve"> proportional increase in frequency for rare variants, i.e., SNPs which are present in a small number of individuals relative to the overall sample size.</w:t>
+      </w:r>
+    </w:p>
+    <w:p>
+      <w:pPr>
+        <w:spacing w:after="0" w:line="240" w:lineRule="auto"/>
+        <w:jc w:val="both"/>
         <w:rPr>
           <w:rFonts w:ascii="Times New Roman" w:eastAsiaTheme="minorEastAsia" w:hAnsi="Times New Roman" w:cs="Times New Roman"/>
           <w:sz w:val="24"/>
           <w:szCs w:val="24"/>
         </w:rPr>
+      </w:pPr>
+    </w:p>
+    <w:p>
+      <w:pPr>
+        <w:spacing w:after="0" w:line="240" w:lineRule="auto"/>
+        <w:jc w:val="both"/>
+        <w:rPr>
+          <w:rFonts w:ascii="Times New Roman" w:eastAsiaTheme="minorEastAsia" w:hAnsi="Times New Roman" w:cs="Times New Roman"/>
+          <w:sz w:val="24"/>
+          <w:szCs w:val="24"/>
+        </w:rPr>
+      </w:pPr>
+      <w:r>
+        <w:rPr>
+          <w:rFonts w:ascii="Times New Roman" w:eastAsiaTheme="minorEastAsia" w:hAnsi="Times New Roman" w:cs="Times New Roman"/>
+          <w:sz w:val="24"/>
+          <w:szCs w:val="24"/>
+        </w:rPr>
         <w:lastRenderedPageBreak/>
-        <w:t>variants, i.e., SNPs which are present in a small number of individuals relative to the overall sample size.</w:t>
-      </w:r>
-    </w:p>
-    <w:p>
-      <w:pPr>
-        <w:spacing w:after="0" w:line="240" w:lineRule="auto"/>
-        <w:jc w:val="both"/>
-        <w:rPr>
-          <w:rFonts w:ascii="Times New Roman" w:eastAsiaTheme="minorEastAsia" w:hAnsi="Times New Roman" w:cs="Times New Roman"/>
-          <w:sz w:val="24"/>
-          <w:szCs w:val="24"/>
-        </w:rPr>
-      </w:pPr>
-    </w:p>
-    <w:p>
-      <w:pPr>
-        <w:spacing w:after="0" w:line="240" w:lineRule="auto"/>
-        <w:jc w:val="both"/>
-        <w:rPr>
-          <w:rFonts w:ascii="Times New Roman" w:eastAsiaTheme="minorEastAsia" w:hAnsi="Times New Roman" w:cs="Times New Roman"/>
-          <w:sz w:val="24"/>
-          <w:szCs w:val="24"/>
-        </w:rPr>
-      </w:pPr>
-      <w:r>
-        <w:rPr>
-          <w:rFonts w:ascii="Times New Roman" w:eastAsiaTheme="minorEastAsia" w:hAnsi="Times New Roman" w:cs="Times New Roman"/>
-          <w:sz w:val="24"/>
-          <w:szCs w:val="24"/>
-        </w:rPr>
         <w:t>In the third scenario, we model a population undergoing demographic contraction, i.e., a decrease in effective population size over time. In contrast with a demographic expansion, here instead observe a proportional increase in frequency for common variants</w:t>
       </w:r>
       <w:r>
@@ -2870,7 +2829,7 @@
           <w:sz w:val="24"/>
           <w:szCs w:val="24"/>
         </w:rPr>
-        <w:t xml:space="preserve">The presence of peaks in the within-host SFS may be indicative of the number of strains colonizing a specific host, which is  the primary source of difference between the within-host and across-host </w:t>
+        <w:t xml:space="preserve">The presence of peaks in the within-host SFS may be indicative of the number of strains colonizing a specific host, which is  the primary source of difference between the within-host and across-host SFS. More specifically, this difference between the within-host and across-host SFS arises due to the fact that a given host can only be colonized by a few strains, which represent a subset of all </w:t>
       </w:r>
       <w:r>
         <w:rPr>
@@ -2879,7 +2838,7 @@
           <w:szCs w:val="24"/>
         </w:rPr>
         <w:lastRenderedPageBreak/>
-        <w:t>SFS. More specifically, this difference between the within-host and across-host SFS arises due to the fact that a given host can only be colonized by a few strains, which represent a subset of all strains that can colonize host. In Figure 3</w:t>
+        <w:t>strains that can colonize host. In Figure 3</w:t>
       </w:r>
       <w:r>
         <w:rPr>
@@ -6470,38 +6429,8 @@
           <w:rFonts w:ascii="Times New Roman" w:hAnsi="Times New Roman" w:cs="Times New Roman"/>
           <w:sz w:val="24"/>
           <w:szCs w:val="24"/>
-        </w:rPr>
-      </w:pPr>
-      <w:r>
-        <w:rPr>
-          <w:rFonts w:ascii="Times New Roman" w:hAnsi="Times New Roman" w:cs="Times New Roman"/>
-          <w:sz w:val="24"/>
-          <w:szCs w:val="24"/>
           <w:u w:val="single"/>
         </w:rPr>
-        <w:t>Isolates</w:t>
-      </w:r>
-    </w:p>
-    <w:p>
-      <w:pPr>
-        <w:spacing w:after="0" w:line="240" w:lineRule="auto"/>
-        <w:jc w:val="both"/>
-        <w:rPr>
-          <w:rFonts w:ascii="Times New Roman" w:hAnsi="Times New Roman" w:cs="Times New Roman"/>
-          <w:sz w:val="24"/>
-          <w:szCs w:val="24"/>
-        </w:rPr>
-      </w:pPr>
-    </w:p>
-    <w:p>
-      <w:pPr>
-        <w:spacing w:after="0" w:line="240" w:lineRule="auto"/>
-        <w:jc w:val="both"/>
-        <w:rPr>
-          <w:rFonts w:ascii="Times New Roman" w:hAnsi="Times New Roman" w:cs="Times New Roman"/>
-          <w:sz w:val="24"/>
-          <w:szCs w:val="24"/>
-        </w:rPr>
       </w:pPr>
       <w:r>
         <w:rPr>
@@ -6511,6 +6440,39 @@
           <w:u w:val="single"/>
         </w:rPr>
         <w:t>DFE</w:t>
+      </w:r>
+    </w:p>
+    <w:p>
+      <w:pPr>
+        <w:spacing w:after="0" w:line="240" w:lineRule="auto"/>
+        <w:jc w:val="both"/>
+        <w:rPr>
+          <w:rFonts w:ascii="Times New Roman" w:hAnsi="Times New Roman" w:cs="Times New Roman"/>
+          <w:sz w:val="24"/>
+          <w:szCs w:val="24"/>
+          <w:u w:val="single"/>
+        </w:rPr>
+      </w:pPr>
+    </w:p>
+    <w:p>
+      <w:pPr>
+        <w:spacing w:after="0" w:line="240" w:lineRule="auto"/>
+        <w:jc w:val="both"/>
+        <w:rPr>
+          <w:rFonts w:ascii="Times New Roman" w:hAnsi="Times New Roman" w:cs="Times New Roman"/>
+          <w:sz w:val="24"/>
+          <w:szCs w:val="24"/>
+          <w:u w:val="single"/>
+        </w:rPr>
+      </w:pPr>
+      <w:r>
+        <w:rPr>
+          <w:rFonts w:ascii="Times New Roman" w:hAnsi="Times New Roman" w:cs="Times New Roman"/>
+          <w:sz w:val="24"/>
+          <w:szCs w:val="24"/>
+          <w:u w:val="single"/>
+        </w:rPr>
+        <w:t>Comparison of nucleotide diversity and SFS</w:t>
       </w:r>
     </w:p>
     <w:p>
@@ -7735,8 +7697,90 @@
           <w:sz w:val="24"/>
           <w:szCs w:val="24"/>
         </w:rPr>
-        <w:t xml:space="preserve"> upon in Garud, Good et al., 2019, here there are bounds on the error for phasing. For further statistical details, please consult the supplement of Garud, Good et al., 2019.</w:t>
-      </w:r>
+        <w:t xml:space="preserve"> upon in Garud, Good et al., 2019, here there are bounds on the error for phasing. For further statistical details, please consult the supplement of Garud, Good et al., </w:t>
+      </w:r>
+      <w:commentRangeStart w:id="16"/>
+      <w:r>
+        <w:rPr>
+          <w:rFonts w:ascii="Times New Roman" w:hAnsi="Times New Roman" w:cs="Times New Roman"/>
+          <w:sz w:val="24"/>
+          <w:szCs w:val="24"/>
+        </w:rPr>
+        <w:t>2019</w:t>
+      </w:r>
+      <w:commentRangeEnd w:id="16"/>
+      <w:r>
+        <w:rPr>
+          <w:rStyle w:val="CommentReference"/>
+        </w:rPr>
+        <w:commentReference w:id="16"/>
+      </w:r>
+      <w:r>
+        <w:rPr>
+          <w:rFonts w:ascii="Times New Roman" w:hAnsi="Times New Roman" w:cs="Times New Roman"/>
+          <w:sz w:val="24"/>
+          <w:szCs w:val="24"/>
+        </w:rPr>
+        <w:t>.</w:t>
+      </w:r>
+    </w:p>
+    <w:p>
+      <w:pPr>
+        <w:spacing w:after="0" w:line="240" w:lineRule="auto"/>
+        <w:jc w:val="both"/>
+        <w:rPr>
+          <w:rFonts w:ascii="Times New Roman" w:hAnsi="Times New Roman" w:cs="Times New Roman"/>
+          <w:sz w:val="24"/>
+          <w:szCs w:val="24"/>
+        </w:rPr>
+      </w:pPr>
+    </w:p>
+    <w:p>
+      <w:pPr>
+        <w:spacing w:after="0" w:line="240" w:lineRule="auto"/>
+        <w:jc w:val="both"/>
+        <w:rPr>
+          <w:rFonts w:ascii="Times New Roman" w:hAnsi="Times New Roman" w:cs="Times New Roman"/>
+          <w:sz w:val="24"/>
+          <w:szCs w:val="24"/>
+        </w:rPr>
+      </w:pPr>
+      <w:r>
+        <w:rPr>
+          <w:rFonts w:ascii="Times New Roman" w:hAnsi="Times New Roman" w:cs="Times New Roman"/>
+          <w:sz w:val="24"/>
+          <w:szCs w:val="24"/>
+        </w:rPr>
+        <w:lastRenderedPageBreak/>
+        <w:t>Complete SFS  Calculation</w:t>
+      </w:r>
+    </w:p>
+    <w:p>
+      <w:pPr>
+        <w:pStyle w:val="ListParagraph"/>
+        <w:numPr>
+          <w:ilvl w:val="0"/>
+          <w:numId w:val="5"/>
+        </w:numPr>
+        <w:spacing w:after="0" w:line="240" w:lineRule="auto"/>
+        <w:jc w:val="both"/>
+        <w:rPr>
+          <w:rFonts w:ascii="Times New Roman" w:hAnsi="Times New Roman" w:cs="Times New Roman"/>
+          <w:sz w:val="24"/>
+          <w:szCs w:val="24"/>
+        </w:rPr>
+      </w:pPr>
+    </w:p>
+    <w:p>
+      <w:pPr>
+        <w:spacing w:after="0" w:line="240" w:lineRule="auto"/>
+        <w:jc w:val="both"/>
+        <w:rPr>
+          <w:rFonts w:ascii="Times New Roman" w:hAnsi="Times New Roman" w:cs="Times New Roman"/>
+          <w:sz w:val="24"/>
+          <w:szCs w:val="24"/>
+        </w:rPr>
+      </w:pPr>
     </w:p>
     <w:p>
       <w:pPr>
@@ -7766,7 +7810,6 @@
           <w:szCs w:val="24"/>
           <w:u w:val="single"/>
         </w:rPr>
-        <w:lastRenderedPageBreak/>
         <w:t>Clade Control</w:t>
       </w:r>
     </w:p>
@@ -7893,7 +7936,7 @@
         </w:rPr>
         <w:t xml:space="preserve">In Figure XYZ, we illustrate this method of clade control with a dendrogram. Based on these dendrograms, lineages are manually assigned to clades, and further downstream analysis is limited to only the top-most clade for each species. After “quasi-phasing”, there were no cases in which QP samples had &lt; 95% </w:t>
       </w:r>
-      <w:commentRangeStart w:id="16"/>
+      <w:commentRangeStart w:id="17"/>
       <w:r>
         <w:rPr>
           <w:rFonts w:ascii="Times New Roman" w:hAnsi="Times New Roman" w:cs="Times New Roman"/>
@@ -7902,12 +7945,12 @@
         </w:rPr>
         <w:t>ANI</w:t>
       </w:r>
-      <w:commentRangeEnd w:id="16"/>
+      <w:commentRangeEnd w:id="17"/>
       <w:r>
         <w:rPr>
           <w:rStyle w:val="CommentReference"/>
         </w:rPr>
-        <w:commentReference w:id="16"/>
+        <w:commentReference w:id="17"/>
       </w:r>
       <w:r>
         <w:rPr>
@@ -8651,6 +8694,7 @@
           <w:sz w:val="24"/>
           <w:szCs w:val="24"/>
         </w:rPr>
+        <w:lastRenderedPageBreak/>
         <w:t xml:space="preserve">As part of our </w:t>
       </w:r>
       <w:r>
@@ -9891,6 +9935,7 @@
               <w:sz w:val="24"/>
               <w:szCs w:val="24"/>
             </w:rPr>
+            <w:lastRenderedPageBreak/>
             <m:t>L</m:t>
           </m:r>
           <m:d>
@@ -10411,7 +10456,6 @@
           <w:sz w:val="24"/>
           <w:szCs w:val="24"/>
         </w:rPr>
-        <w:lastRenderedPageBreak/>
         <w:t xml:space="preserve">Where </w:t>
       </w:r>
       <m:oMath>
@@ -11138,6 +11182,7 @@
           <w:sz w:val="24"/>
           <w:szCs w:val="24"/>
         </w:rPr>
+        <w:lastRenderedPageBreak/>
         <w:t>Costea, P. I., Coelho, L. P., Sunagawa, S., Munch, R., Huerta-Cepas, J., Forslund, K., Hildebrand, F., Kushugulova, A., Zeller, G., and Bork, P. (2017). Subspecies in the global human</w:t>
       </w:r>
     </w:p>
@@ -11187,595 +11232,595 @@
           <w:sz w:val="24"/>
           <w:szCs w:val="24"/>
         </w:rPr>
+        <w:t>Crow, James Franklin. An introduction to population genetics theory. Scientific Publishers, 2017.</w:t>
+      </w:r>
+    </w:p>
+    <w:p>
+      <w:pPr>
+        <w:spacing w:after="0" w:line="240" w:lineRule="auto"/>
+        <w:jc w:val="both"/>
+        <w:rPr>
+          <w:rFonts w:ascii="Times New Roman" w:hAnsi="Times New Roman" w:cs="Times New Roman"/>
+          <w:sz w:val="24"/>
+          <w:szCs w:val="24"/>
+        </w:rPr>
+      </w:pPr>
+    </w:p>
+    <w:p>
+      <w:pPr>
+        <w:spacing w:after="0" w:line="240" w:lineRule="auto"/>
+        <w:jc w:val="both"/>
+        <w:rPr>
+          <w:rFonts w:ascii="Times New Roman" w:hAnsi="Times New Roman" w:cs="Times New Roman"/>
+          <w:sz w:val="24"/>
+          <w:szCs w:val="24"/>
+        </w:rPr>
+      </w:pPr>
+      <w:r>
+        <w:rPr>
+          <w:rFonts w:ascii="Times New Roman" w:hAnsi="Times New Roman" w:cs="Times New Roman"/>
+          <w:sz w:val="24"/>
+          <w:szCs w:val="24"/>
+        </w:rPr>
+        <w:t>Fraser, C., Hanage, W. P., and Spratt, B. G. (2007). Recombination and the nature of bacterial</w:t>
+      </w:r>
+    </w:p>
+    <w:p>
+      <w:pPr>
+        <w:spacing w:after="0" w:line="240" w:lineRule="auto"/>
+        <w:jc w:val="both"/>
+        <w:rPr>
+          <w:rFonts w:ascii="Times New Roman" w:hAnsi="Times New Roman" w:cs="Times New Roman"/>
+          <w:sz w:val="24"/>
+          <w:szCs w:val="24"/>
+        </w:rPr>
+      </w:pPr>
+      <w:r>
+        <w:rPr>
+          <w:rFonts w:ascii="Times New Roman" w:hAnsi="Times New Roman" w:cs="Times New Roman"/>
+          <w:sz w:val="24"/>
+          <w:szCs w:val="24"/>
+        </w:rPr>
+        <w:t>speciation. Science, 315(5811):476–480.</w:t>
+      </w:r>
+    </w:p>
+    <w:p>
+      <w:pPr>
+        <w:spacing w:after="0" w:line="240" w:lineRule="auto"/>
+        <w:jc w:val="both"/>
+        <w:rPr>
+          <w:rFonts w:ascii="Times New Roman" w:hAnsi="Times New Roman" w:cs="Times New Roman"/>
+          <w:sz w:val="24"/>
+          <w:szCs w:val="24"/>
+        </w:rPr>
+      </w:pPr>
+    </w:p>
+    <w:p>
+      <w:pPr>
+        <w:spacing w:after="0" w:line="240" w:lineRule="auto"/>
+        <w:jc w:val="both"/>
+        <w:rPr>
+          <w:rFonts w:ascii="Times New Roman" w:hAnsi="Times New Roman" w:cs="Times New Roman"/>
+          <w:sz w:val="24"/>
+          <w:szCs w:val="24"/>
+        </w:rPr>
+      </w:pPr>
+      <w:r>
+        <w:rPr>
+          <w:rFonts w:ascii="Times New Roman" w:hAnsi="Times New Roman" w:cs="Times New Roman"/>
+          <w:sz w:val="24"/>
+          <w:szCs w:val="24"/>
+        </w:rPr>
+        <w:t>Garud, N. R., Good, B. H., Hallatschek, O., and Pollard, K. S. (2019). Evolutionary dynamics</w:t>
+      </w:r>
+    </w:p>
+    <w:p>
+      <w:pPr>
+        <w:spacing w:after="0" w:line="240" w:lineRule="auto"/>
+        <w:jc w:val="both"/>
+        <w:rPr>
+          <w:rFonts w:ascii="Times New Roman" w:hAnsi="Times New Roman" w:cs="Times New Roman"/>
+          <w:sz w:val="24"/>
+          <w:szCs w:val="24"/>
+        </w:rPr>
+      </w:pPr>
+      <w:r>
+        <w:rPr>
+          <w:rFonts w:ascii="Times New Roman" w:hAnsi="Times New Roman" w:cs="Times New Roman"/>
+          <w:sz w:val="24"/>
+          <w:szCs w:val="24"/>
+        </w:rPr>
+        <w:t>of bacteria in the gut microbiome within and across hosts. PLoS biology, 17(1):e3000102.</w:t>
+      </w:r>
+    </w:p>
+    <w:p>
+      <w:pPr>
+        <w:spacing w:after="0" w:line="240" w:lineRule="auto"/>
+        <w:jc w:val="both"/>
+        <w:rPr>
+          <w:rFonts w:ascii="Times New Roman" w:hAnsi="Times New Roman" w:cs="Times New Roman"/>
+          <w:sz w:val="24"/>
+          <w:szCs w:val="24"/>
+        </w:rPr>
+      </w:pPr>
+    </w:p>
+    <w:p>
+      <w:pPr>
+        <w:spacing w:after="0" w:line="240" w:lineRule="auto"/>
+        <w:jc w:val="both"/>
+        <w:rPr>
+          <w:rFonts w:ascii="Times New Roman" w:hAnsi="Times New Roman" w:cs="Times New Roman"/>
+          <w:sz w:val="24"/>
+          <w:szCs w:val="24"/>
+        </w:rPr>
+      </w:pPr>
+      <w:r>
+        <w:rPr>
+          <w:rFonts w:ascii="Times New Roman" w:hAnsi="Times New Roman" w:cs="Times New Roman"/>
+          <w:sz w:val="24"/>
+          <w:szCs w:val="24"/>
+        </w:rPr>
+        <w:t>Gutenkunst, R. N., Hernandez, R. D., Williamson, S. H., and Bustamante, C. D. (2009). Inferring the joint demographic history of multiple populations from multidimensional snp frequency data. PLoS genetics, 5(10):e1000695.</w:t>
+      </w:r>
+    </w:p>
+    <w:p>
+      <w:pPr>
+        <w:spacing w:after="0" w:line="240" w:lineRule="auto"/>
+        <w:jc w:val="both"/>
+        <w:rPr>
+          <w:rFonts w:ascii="Times New Roman" w:hAnsi="Times New Roman" w:cs="Times New Roman"/>
+          <w:sz w:val="24"/>
+          <w:szCs w:val="24"/>
+        </w:rPr>
+      </w:pPr>
+    </w:p>
+    <w:p>
+      <w:pPr>
+        <w:spacing w:after="0" w:line="240" w:lineRule="auto"/>
+        <w:jc w:val="both"/>
+        <w:rPr>
+          <w:rFonts w:ascii="Times New Roman" w:hAnsi="Times New Roman" w:cs="Times New Roman"/>
+          <w:sz w:val="24"/>
+          <w:szCs w:val="24"/>
+        </w:rPr>
+      </w:pPr>
+      <w:r>
+        <w:rPr>
+          <w:rFonts w:ascii="Times New Roman" w:hAnsi="Times New Roman" w:cs="Times New Roman"/>
+          <w:sz w:val="24"/>
+          <w:szCs w:val="24"/>
+        </w:rPr>
+        <w:t>Haller, B. C. and Messer, P. W. (2019). Slim 3: forward genetic simulations beyond the wright–</w:t>
+      </w:r>
+    </w:p>
+    <w:p>
+      <w:pPr>
+        <w:spacing w:after="0" w:line="240" w:lineRule="auto"/>
+        <w:jc w:val="both"/>
+        <w:rPr>
+          <w:rFonts w:ascii="Times New Roman" w:hAnsi="Times New Roman" w:cs="Times New Roman"/>
+          <w:sz w:val="24"/>
+          <w:szCs w:val="24"/>
+        </w:rPr>
+      </w:pPr>
+      <w:r>
+        <w:rPr>
+          <w:rFonts w:ascii="Times New Roman" w:hAnsi="Times New Roman" w:cs="Times New Roman"/>
+          <w:sz w:val="24"/>
+          <w:szCs w:val="24"/>
+        </w:rPr>
+        <w:t>fisher model. Molecular biology and evolution, 36(3):632–637.</w:t>
+      </w:r>
+    </w:p>
+    <w:p>
+      <w:pPr>
+        <w:spacing w:after="0" w:line="240" w:lineRule="auto"/>
+        <w:jc w:val="both"/>
+        <w:rPr>
+          <w:rFonts w:ascii="Times New Roman" w:hAnsi="Times New Roman" w:cs="Times New Roman"/>
+          <w:sz w:val="24"/>
+          <w:szCs w:val="24"/>
+        </w:rPr>
+      </w:pPr>
+    </w:p>
+    <w:p>
+      <w:pPr>
+        <w:spacing w:after="0" w:line="240" w:lineRule="auto"/>
+        <w:jc w:val="both"/>
+        <w:rPr>
+          <w:rFonts w:ascii="Times New Roman" w:hAnsi="Times New Roman" w:cs="Times New Roman"/>
+          <w:sz w:val="24"/>
+          <w:szCs w:val="24"/>
+        </w:rPr>
+      </w:pPr>
+      <w:r>
+        <w:rPr>
+          <w:rFonts w:ascii="Times New Roman" w:hAnsi="Times New Roman" w:cs="Times New Roman"/>
+          <w:sz w:val="24"/>
+          <w:szCs w:val="24"/>
+        </w:rPr>
+        <w:t>Hanage, W. P. (2016). Not so simple after all: bacteria, their population genetics, and recombination. Cold Spring Harbor perspectives in biology, 8(7):a018069.</w:t>
+      </w:r>
+    </w:p>
+    <w:p>
+      <w:pPr>
+        <w:spacing w:after="0" w:line="240" w:lineRule="auto"/>
+        <w:jc w:val="both"/>
+        <w:rPr>
+          <w:rFonts w:ascii="Times New Roman" w:hAnsi="Times New Roman" w:cs="Times New Roman"/>
+          <w:sz w:val="24"/>
+          <w:szCs w:val="24"/>
+        </w:rPr>
+      </w:pPr>
+    </w:p>
+    <w:p>
+      <w:pPr>
+        <w:spacing w:after="0" w:line="240" w:lineRule="auto"/>
+        <w:jc w:val="both"/>
+        <w:rPr>
+          <w:rFonts w:ascii="Times New Roman" w:hAnsi="Times New Roman" w:cs="Times New Roman"/>
+          <w:sz w:val="24"/>
+          <w:szCs w:val="24"/>
+        </w:rPr>
+      </w:pPr>
+      <w:r>
+        <w:rPr>
+          <w:rFonts w:ascii="Times New Roman" w:hAnsi="Times New Roman" w:cs="Times New Roman"/>
+          <w:sz w:val="24"/>
+          <w:szCs w:val="24"/>
+        </w:rPr>
+        <w:t>Lande, R. (1998). Anthropogenic, ecological and genetic factors in extinction and conservation.</w:t>
+      </w:r>
+    </w:p>
+    <w:p>
+      <w:pPr>
+        <w:spacing w:after="0" w:line="240" w:lineRule="auto"/>
+        <w:jc w:val="both"/>
+        <w:rPr>
+          <w:rFonts w:ascii="Times New Roman" w:hAnsi="Times New Roman" w:cs="Times New Roman"/>
+          <w:sz w:val="24"/>
+          <w:szCs w:val="24"/>
+        </w:rPr>
+      </w:pPr>
+      <w:r>
+        <w:rPr>
+          <w:rFonts w:ascii="Times New Roman" w:hAnsi="Times New Roman" w:cs="Times New Roman"/>
+          <w:sz w:val="24"/>
+          <w:szCs w:val="24"/>
+        </w:rPr>
+        <w:t>Population Ecology, 40(3):259–269.</w:t>
+      </w:r>
+    </w:p>
+    <w:p>
+      <w:pPr>
+        <w:spacing w:after="0" w:line="240" w:lineRule="auto"/>
+        <w:jc w:val="both"/>
+        <w:rPr>
+          <w:rFonts w:ascii="Times New Roman" w:hAnsi="Times New Roman" w:cs="Times New Roman"/>
+          <w:sz w:val="24"/>
+          <w:szCs w:val="24"/>
+        </w:rPr>
+      </w:pPr>
+    </w:p>
+    <w:p>
+      <w:pPr>
+        <w:spacing w:after="0" w:line="240" w:lineRule="auto"/>
+        <w:jc w:val="both"/>
+        <w:rPr>
+          <w:rFonts w:ascii="Times New Roman" w:hAnsi="Times New Roman" w:cs="Times New Roman"/>
+          <w:sz w:val="24"/>
+          <w:szCs w:val="24"/>
+        </w:rPr>
+      </w:pPr>
+      <w:r>
+        <w:rPr>
+          <w:rFonts w:ascii="Times New Roman" w:hAnsi="Times New Roman" w:cs="Times New Roman"/>
+          <w:sz w:val="24"/>
+          <w:szCs w:val="24"/>
+        </w:rPr>
+        <w:t>Langmead, B. and Salzberg, S. L. (2012). Fast gapped-read alignment with bowtie 2. Nature</w:t>
+      </w:r>
+    </w:p>
+    <w:p>
+      <w:pPr>
+        <w:spacing w:after="0" w:line="240" w:lineRule="auto"/>
+        <w:jc w:val="both"/>
+        <w:rPr>
+          <w:rFonts w:ascii="Times New Roman" w:hAnsi="Times New Roman" w:cs="Times New Roman"/>
+          <w:sz w:val="24"/>
+          <w:szCs w:val="24"/>
+        </w:rPr>
+      </w:pPr>
+      <w:r>
+        <w:rPr>
+          <w:rFonts w:ascii="Times New Roman" w:hAnsi="Times New Roman" w:cs="Times New Roman"/>
+          <w:sz w:val="24"/>
+          <w:szCs w:val="24"/>
+        </w:rPr>
+        <w:t>methods, 9(4):357–359.</w:t>
+      </w:r>
+    </w:p>
+    <w:p>
+      <w:pPr>
+        <w:spacing w:after="0" w:line="240" w:lineRule="auto"/>
+        <w:jc w:val="both"/>
+        <w:rPr>
+          <w:rFonts w:ascii="Times New Roman" w:hAnsi="Times New Roman" w:cs="Times New Roman"/>
+          <w:sz w:val="24"/>
+          <w:szCs w:val="24"/>
+        </w:rPr>
+      </w:pPr>
+    </w:p>
+    <w:p>
+      <w:pPr>
+        <w:spacing w:after="0" w:line="240" w:lineRule="auto"/>
+        <w:jc w:val="both"/>
+        <w:rPr>
+          <w:rFonts w:ascii="Times New Roman" w:hAnsi="Times New Roman" w:cs="Times New Roman"/>
+          <w:sz w:val="24"/>
+          <w:szCs w:val="24"/>
+        </w:rPr>
+      </w:pPr>
+      <w:r>
+        <w:rPr>
+          <w:rFonts w:ascii="Times New Roman" w:hAnsi="Times New Roman" w:cs="Times New Roman"/>
+          <w:sz w:val="24"/>
+          <w:szCs w:val="24"/>
+        </w:rPr>
+        <w:t>Liu, Z. and Good, B. H. (2022). Dynamics of bacterial recombination in the human gut microbiome. bioRxiv.</w:t>
+      </w:r>
+    </w:p>
+    <w:p>
+      <w:pPr>
+        <w:spacing w:after="0" w:line="240" w:lineRule="auto"/>
+        <w:jc w:val="both"/>
+        <w:rPr>
+          <w:rFonts w:ascii="Times New Roman" w:hAnsi="Times New Roman" w:cs="Times New Roman"/>
+          <w:sz w:val="24"/>
+          <w:szCs w:val="24"/>
+        </w:rPr>
+      </w:pPr>
+      <w:r>
+        <w:rPr>
+          <w:rFonts w:ascii="Times New Roman" w:hAnsi="Times New Roman" w:cs="Times New Roman"/>
+          <w:sz w:val="24"/>
+          <w:szCs w:val="24"/>
+        </w:rPr>
+        <w:t>Marchesi, J. R., Adams, D. H., Fava, F., Hermes, G. D., Hirschfield, G. M., Hold, G., Quraishi,</w:t>
+      </w:r>
+    </w:p>
+    <w:p>
+      <w:pPr>
+        <w:spacing w:after="0" w:line="240" w:lineRule="auto"/>
+        <w:jc w:val="both"/>
+        <w:rPr>
+          <w:rFonts w:ascii="Times New Roman" w:hAnsi="Times New Roman" w:cs="Times New Roman"/>
+          <w:sz w:val="24"/>
+          <w:szCs w:val="24"/>
+        </w:rPr>
+      </w:pPr>
+      <w:r>
+        <w:rPr>
+          <w:rFonts w:ascii="Times New Roman" w:hAnsi="Times New Roman" w:cs="Times New Roman"/>
+          <w:sz w:val="24"/>
+          <w:szCs w:val="24"/>
+        </w:rPr>
+        <w:t>M. N., Kinross, J., Smidt, H., Tuohy, K. M., et al. (2016). The gut microbiota and host health:</w:t>
+      </w:r>
+    </w:p>
+    <w:p>
+      <w:pPr>
+        <w:spacing w:after="0" w:line="240" w:lineRule="auto"/>
+        <w:jc w:val="both"/>
+        <w:rPr>
+          <w:rFonts w:ascii="Times New Roman" w:hAnsi="Times New Roman" w:cs="Times New Roman"/>
+          <w:sz w:val="24"/>
+          <w:szCs w:val="24"/>
+        </w:rPr>
+      </w:pPr>
+      <w:r>
+        <w:rPr>
+          <w:rFonts w:ascii="Times New Roman" w:hAnsi="Times New Roman" w:cs="Times New Roman"/>
+          <w:sz w:val="24"/>
+          <w:szCs w:val="24"/>
+        </w:rPr>
+        <w:t>a new clinical frontier. Gut, 65(2):330–339.</w:t>
+      </w:r>
+    </w:p>
+    <w:p>
+      <w:pPr>
+        <w:spacing w:after="0" w:line="240" w:lineRule="auto"/>
+        <w:jc w:val="both"/>
+        <w:rPr>
+          <w:rFonts w:ascii="Times New Roman" w:hAnsi="Times New Roman" w:cs="Times New Roman"/>
+          <w:sz w:val="24"/>
+          <w:szCs w:val="24"/>
+        </w:rPr>
+      </w:pPr>
+    </w:p>
+    <w:p>
+      <w:pPr>
+        <w:spacing w:after="0" w:line="240" w:lineRule="auto"/>
+        <w:jc w:val="both"/>
+        <w:rPr>
+          <w:rFonts w:ascii="Times New Roman" w:hAnsi="Times New Roman" w:cs="Times New Roman"/>
+          <w:sz w:val="24"/>
+          <w:szCs w:val="24"/>
+        </w:rPr>
+      </w:pPr>
+      <w:r>
+        <w:rPr>
+          <w:rFonts w:ascii="Times New Roman" w:hAnsi="Times New Roman" w:cs="Times New Roman"/>
+          <w:sz w:val="24"/>
+          <w:szCs w:val="24"/>
+        </w:rPr>
+        <w:t>Moeller, A. H., Caro-Quintero, A., Mjungu, D., Georgiev, A. V., Lonsdorf, E. V., Muller, M. N.,</w:t>
+      </w:r>
+    </w:p>
+    <w:p>
+      <w:pPr>
+        <w:spacing w:after="0" w:line="240" w:lineRule="auto"/>
+        <w:jc w:val="both"/>
+        <w:rPr>
+          <w:rFonts w:ascii="Times New Roman" w:hAnsi="Times New Roman" w:cs="Times New Roman"/>
+          <w:sz w:val="24"/>
+          <w:szCs w:val="24"/>
+        </w:rPr>
+      </w:pPr>
+      <w:r>
+        <w:rPr>
+          <w:rFonts w:ascii="Times New Roman" w:hAnsi="Times New Roman" w:cs="Times New Roman"/>
+          <w:sz w:val="24"/>
+          <w:szCs w:val="24"/>
+        </w:rPr>
+        <w:t>Pusey, A. E., Peeters, M., Hahn, B. H., and Ochman, H. (2016). Cospeciation of gut microbiota with hominids. Science, 353(6297):380–382.</w:t>
+      </w:r>
+    </w:p>
+    <w:p>
+      <w:pPr>
+        <w:spacing w:after="0" w:line="240" w:lineRule="auto"/>
+        <w:jc w:val="both"/>
+        <w:rPr>
+          <w:rFonts w:ascii="Times New Roman" w:hAnsi="Times New Roman" w:cs="Times New Roman"/>
+          <w:sz w:val="24"/>
+          <w:szCs w:val="24"/>
+        </w:rPr>
+      </w:pPr>
+    </w:p>
+    <w:p>
+      <w:pPr>
+        <w:spacing w:after="0" w:line="240" w:lineRule="auto"/>
+        <w:jc w:val="both"/>
+        <w:rPr>
+          <w:rFonts w:ascii="Times New Roman" w:hAnsi="Times New Roman" w:cs="Times New Roman"/>
+          <w:sz w:val="24"/>
+          <w:szCs w:val="24"/>
+        </w:rPr>
+      </w:pPr>
+      <w:r>
+        <w:rPr>
+          <w:rFonts w:ascii="Times New Roman" w:hAnsi="Times New Roman" w:cs="Times New Roman"/>
+          <w:sz w:val="24"/>
+          <w:szCs w:val="24"/>
+        </w:rPr>
+        <w:t>Mu, X. J., Lu, Z. J., Kong, Y., Lam, H. Y., and Gerstein, M. B. (2011). Analysis of genomic variation in non-coding elements using population-scale sequencing data from the 1000 genomes</w:t>
+      </w:r>
+    </w:p>
+    <w:p>
+      <w:pPr>
+        <w:spacing w:after="0" w:line="240" w:lineRule="auto"/>
+        <w:jc w:val="both"/>
+        <w:rPr>
+          <w:rFonts w:ascii="Times New Roman" w:hAnsi="Times New Roman" w:cs="Times New Roman"/>
+          <w:sz w:val="24"/>
+          <w:szCs w:val="24"/>
+        </w:rPr>
+      </w:pPr>
+      <w:r>
+        <w:rPr>
+          <w:rFonts w:ascii="Times New Roman" w:hAnsi="Times New Roman" w:cs="Times New Roman"/>
+          <w:sz w:val="24"/>
+          <w:szCs w:val="24"/>
+        </w:rPr>
+        <w:t>project. Nucleic acids research, 39(16):7058–7076.</w:t>
+      </w:r>
+    </w:p>
+    <w:p>
+      <w:pPr>
+        <w:spacing w:after="0" w:line="240" w:lineRule="auto"/>
+        <w:jc w:val="both"/>
+        <w:rPr>
+          <w:rFonts w:ascii="Times New Roman" w:hAnsi="Times New Roman" w:cs="Times New Roman"/>
+          <w:sz w:val="24"/>
+          <w:szCs w:val="24"/>
+        </w:rPr>
+      </w:pPr>
+    </w:p>
+    <w:p>
+      <w:pPr>
+        <w:spacing w:after="0" w:line="240" w:lineRule="auto"/>
+        <w:jc w:val="both"/>
+        <w:rPr>
+          <w:rFonts w:ascii="Times New Roman" w:hAnsi="Times New Roman" w:cs="Times New Roman"/>
+          <w:sz w:val="24"/>
+          <w:szCs w:val="24"/>
+        </w:rPr>
+      </w:pPr>
+      <w:r>
+        <w:rPr>
+          <w:rFonts w:ascii="Times New Roman" w:hAnsi="Times New Roman" w:cs="Times New Roman"/>
+          <w:sz w:val="24"/>
+          <w:szCs w:val="24"/>
+        </w:rPr>
+        <w:t>Nayfach, S., Rodriguez-Mueller, B., Garud, N., and Pollard, K. S. (2016). An integrated</w:t>
+      </w:r>
+    </w:p>
+    <w:p>
+      <w:pPr>
+        <w:spacing w:after="0" w:line="240" w:lineRule="auto"/>
+        <w:jc w:val="both"/>
+        <w:rPr>
+          <w:rFonts w:ascii="Times New Roman" w:hAnsi="Times New Roman" w:cs="Times New Roman"/>
+          <w:sz w:val="24"/>
+          <w:szCs w:val="24"/>
+        </w:rPr>
+      </w:pPr>
+      <w:r>
+        <w:rPr>
+          <w:rFonts w:ascii="Times New Roman" w:hAnsi="Times New Roman" w:cs="Times New Roman"/>
+          <w:sz w:val="24"/>
+          <w:szCs w:val="24"/>
+        </w:rPr>
+        <w:t>metagenomics pipeline for strain profiling reveals novel patterns of bacterial transmission</w:t>
+      </w:r>
+    </w:p>
+    <w:p>
+      <w:pPr>
+        <w:spacing w:after="0" w:line="240" w:lineRule="auto"/>
+        <w:jc w:val="both"/>
+        <w:rPr>
+          <w:rFonts w:ascii="Times New Roman" w:hAnsi="Times New Roman" w:cs="Times New Roman"/>
+          <w:sz w:val="24"/>
+          <w:szCs w:val="24"/>
+        </w:rPr>
+      </w:pPr>
+      <w:r>
+        <w:rPr>
+          <w:rFonts w:ascii="Times New Roman" w:hAnsi="Times New Roman" w:cs="Times New Roman"/>
+          <w:sz w:val="24"/>
+          <w:szCs w:val="24"/>
+        </w:rPr>
+        <w:t>and biogeography. Genome research, 26(11):1612–1625.</w:t>
+      </w:r>
+    </w:p>
+    <w:p>
+      <w:pPr>
+        <w:spacing w:after="0" w:line="240" w:lineRule="auto"/>
+        <w:jc w:val="both"/>
+        <w:rPr>
+          <w:rFonts w:ascii="Times New Roman" w:hAnsi="Times New Roman" w:cs="Times New Roman"/>
+          <w:sz w:val="24"/>
+          <w:szCs w:val="24"/>
+        </w:rPr>
+      </w:pPr>
+    </w:p>
+    <w:p>
+      <w:pPr>
+        <w:spacing w:after="0" w:line="240" w:lineRule="auto"/>
+        <w:jc w:val="both"/>
+        <w:rPr>
+          <w:rFonts w:ascii="Times New Roman" w:hAnsi="Times New Roman" w:cs="Times New Roman"/>
+          <w:sz w:val="24"/>
+          <w:szCs w:val="24"/>
+        </w:rPr>
+      </w:pPr>
+      <w:r>
+        <w:rPr>
+          <w:rFonts w:ascii="Times New Roman" w:hAnsi="Times New Roman" w:cs="Times New Roman"/>
+          <w:sz w:val="24"/>
+          <w:szCs w:val="24"/>
+        </w:rPr>
         <w:lastRenderedPageBreak/>
-        <w:t>Crow, James Franklin. An introduction to population genetics theory. Scientific Publishers, 2017.</w:t>
-      </w:r>
-    </w:p>
-    <w:p>
-      <w:pPr>
-        <w:spacing w:after="0" w:line="240" w:lineRule="auto"/>
-        <w:jc w:val="both"/>
-        <w:rPr>
-          <w:rFonts w:ascii="Times New Roman" w:hAnsi="Times New Roman" w:cs="Times New Roman"/>
-          <w:sz w:val="24"/>
-          <w:szCs w:val="24"/>
-        </w:rPr>
-      </w:pPr>
-    </w:p>
-    <w:p>
-      <w:pPr>
-        <w:spacing w:after="0" w:line="240" w:lineRule="auto"/>
-        <w:jc w:val="both"/>
-        <w:rPr>
-          <w:rFonts w:ascii="Times New Roman" w:hAnsi="Times New Roman" w:cs="Times New Roman"/>
-          <w:sz w:val="24"/>
-          <w:szCs w:val="24"/>
-        </w:rPr>
-      </w:pPr>
-      <w:r>
-        <w:rPr>
-          <w:rFonts w:ascii="Times New Roman" w:hAnsi="Times New Roman" w:cs="Times New Roman"/>
-          <w:sz w:val="24"/>
-          <w:szCs w:val="24"/>
-        </w:rPr>
-        <w:t>Fraser, C., Hanage, W. P., and Spratt, B. G. (2007). Recombination and the nature of bacterial</w:t>
-      </w:r>
-    </w:p>
-    <w:p>
-      <w:pPr>
-        <w:spacing w:after="0" w:line="240" w:lineRule="auto"/>
-        <w:jc w:val="both"/>
-        <w:rPr>
-          <w:rFonts w:ascii="Times New Roman" w:hAnsi="Times New Roman" w:cs="Times New Roman"/>
-          <w:sz w:val="24"/>
-          <w:szCs w:val="24"/>
-        </w:rPr>
-      </w:pPr>
-      <w:r>
-        <w:rPr>
-          <w:rFonts w:ascii="Times New Roman" w:hAnsi="Times New Roman" w:cs="Times New Roman"/>
-          <w:sz w:val="24"/>
-          <w:szCs w:val="24"/>
-        </w:rPr>
-        <w:t>speciation. Science, 315(5811):476–480.</w:t>
-      </w:r>
-    </w:p>
-    <w:p>
-      <w:pPr>
-        <w:spacing w:after="0" w:line="240" w:lineRule="auto"/>
-        <w:jc w:val="both"/>
-        <w:rPr>
-          <w:rFonts w:ascii="Times New Roman" w:hAnsi="Times New Roman" w:cs="Times New Roman"/>
-          <w:sz w:val="24"/>
-          <w:szCs w:val="24"/>
-        </w:rPr>
-      </w:pPr>
-    </w:p>
-    <w:p>
-      <w:pPr>
-        <w:spacing w:after="0" w:line="240" w:lineRule="auto"/>
-        <w:jc w:val="both"/>
-        <w:rPr>
-          <w:rFonts w:ascii="Times New Roman" w:hAnsi="Times New Roman" w:cs="Times New Roman"/>
-          <w:sz w:val="24"/>
-          <w:szCs w:val="24"/>
-        </w:rPr>
-      </w:pPr>
-      <w:r>
-        <w:rPr>
-          <w:rFonts w:ascii="Times New Roman" w:hAnsi="Times New Roman" w:cs="Times New Roman"/>
-          <w:sz w:val="24"/>
-          <w:szCs w:val="24"/>
-        </w:rPr>
-        <w:t>Garud, N. R., Good, B. H., Hallatschek, O., and Pollard, K. S. (2019). Evolutionary dynamics</w:t>
-      </w:r>
-    </w:p>
-    <w:p>
-      <w:pPr>
-        <w:spacing w:after="0" w:line="240" w:lineRule="auto"/>
-        <w:jc w:val="both"/>
-        <w:rPr>
-          <w:rFonts w:ascii="Times New Roman" w:hAnsi="Times New Roman" w:cs="Times New Roman"/>
-          <w:sz w:val="24"/>
-          <w:szCs w:val="24"/>
-        </w:rPr>
-      </w:pPr>
-      <w:r>
-        <w:rPr>
-          <w:rFonts w:ascii="Times New Roman" w:hAnsi="Times New Roman" w:cs="Times New Roman"/>
-          <w:sz w:val="24"/>
-          <w:szCs w:val="24"/>
-        </w:rPr>
-        <w:t>of bacteria in the gut microbiome within and across hosts. PLoS biology, 17(1):e3000102.</w:t>
-      </w:r>
-    </w:p>
-    <w:p>
-      <w:pPr>
-        <w:spacing w:after="0" w:line="240" w:lineRule="auto"/>
-        <w:jc w:val="both"/>
-        <w:rPr>
-          <w:rFonts w:ascii="Times New Roman" w:hAnsi="Times New Roman" w:cs="Times New Roman"/>
-          <w:sz w:val="24"/>
-          <w:szCs w:val="24"/>
-        </w:rPr>
-      </w:pPr>
-    </w:p>
-    <w:p>
-      <w:pPr>
-        <w:spacing w:after="0" w:line="240" w:lineRule="auto"/>
-        <w:jc w:val="both"/>
-        <w:rPr>
-          <w:rFonts w:ascii="Times New Roman" w:hAnsi="Times New Roman" w:cs="Times New Roman"/>
-          <w:sz w:val="24"/>
-          <w:szCs w:val="24"/>
-        </w:rPr>
-      </w:pPr>
-      <w:r>
-        <w:rPr>
-          <w:rFonts w:ascii="Times New Roman" w:hAnsi="Times New Roman" w:cs="Times New Roman"/>
-          <w:sz w:val="24"/>
-          <w:szCs w:val="24"/>
-        </w:rPr>
-        <w:t>Gutenkunst, R. N., Hernandez, R. D., Williamson, S. H., and Bustamante, C. D. (2009). Inferring the joint demographic history of multiple populations from multidimensional snp frequency data. PLoS genetics, 5(10):e1000695.</w:t>
-      </w:r>
-    </w:p>
-    <w:p>
-      <w:pPr>
-        <w:spacing w:after="0" w:line="240" w:lineRule="auto"/>
-        <w:jc w:val="both"/>
-        <w:rPr>
-          <w:rFonts w:ascii="Times New Roman" w:hAnsi="Times New Roman" w:cs="Times New Roman"/>
-          <w:sz w:val="24"/>
-          <w:szCs w:val="24"/>
-        </w:rPr>
-      </w:pPr>
-    </w:p>
-    <w:p>
-      <w:pPr>
-        <w:spacing w:after="0" w:line="240" w:lineRule="auto"/>
-        <w:jc w:val="both"/>
-        <w:rPr>
-          <w:rFonts w:ascii="Times New Roman" w:hAnsi="Times New Roman" w:cs="Times New Roman"/>
-          <w:sz w:val="24"/>
-          <w:szCs w:val="24"/>
-        </w:rPr>
-      </w:pPr>
-      <w:r>
-        <w:rPr>
-          <w:rFonts w:ascii="Times New Roman" w:hAnsi="Times New Roman" w:cs="Times New Roman"/>
-          <w:sz w:val="24"/>
-          <w:szCs w:val="24"/>
-        </w:rPr>
-        <w:t>Haller, B. C. and Messer, P. W. (2019). Slim 3: forward genetic simulations beyond the wright–</w:t>
-      </w:r>
-    </w:p>
-    <w:p>
-      <w:pPr>
-        <w:spacing w:after="0" w:line="240" w:lineRule="auto"/>
-        <w:jc w:val="both"/>
-        <w:rPr>
-          <w:rFonts w:ascii="Times New Roman" w:hAnsi="Times New Roman" w:cs="Times New Roman"/>
-          <w:sz w:val="24"/>
-          <w:szCs w:val="24"/>
-        </w:rPr>
-      </w:pPr>
-      <w:r>
-        <w:rPr>
-          <w:rFonts w:ascii="Times New Roman" w:hAnsi="Times New Roman" w:cs="Times New Roman"/>
-          <w:sz w:val="24"/>
-          <w:szCs w:val="24"/>
-        </w:rPr>
-        <w:t>fisher model. Molecular biology and evolution, 36(3):632–637.</w:t>
-      </w:r>
-    </w:p>
-    <w:p>
-      <w:pPr>
-        <w:spacing w:after="0" w:line="240" w:lineRule="auto"/>
-        <w:jc w:val="both"/>
-        <w:rPr>
-          <w:rFonts w:ascii="Times New Roman" w:hAnsi="Times New Roman" w:cs="Times New Roman"/>
-          <w:sz w:val="24"/>
-          <w:szCs w:val="24"/>
-        </w:rPr>
-      </w:pPr>
-    </w:p>
-    <w:p>
-      <w:pPr>
-        <w:spacing w:after="0" w:line="240" w:lineRule="auto"/>
-        <w:jc w:val="both"/>
-        <w:rPr>
-          <w:rFonts w:ascii="Times New Roman" w:hAnsi="Times New Roman" w:cs="Times New Roman"/>
-          <w:sz w:val="24"/>
-          <w:szCs w:val="24"/>
-        </w:rPr>
-      </w:pPr>
-      <w:r>
-        <w:rPr>
-          <w:rFonts w:ascii="Times New Roman" w:hAnsi="Times New Roman" w:cs="Times New Roman"/>
-          <w:sz w:val="24"/>
-          <w:szCs w:val="24"/>
-        </w:rPr>
-        <w:t>Hanage, W. P. (2016). Not so simple after all: bacteria, their population genetics, and recombination. Cold Spring Harbor perspectives in biology, 8(7):a018069.</w:t>
-      </w:r>
-    </w:p>
-    <w:p>
-      <w:pPr>
-        <w:spacing w:after="0" w:line="240" w:lineRule="auto"/>
-        <w:jc w:val="both"/>
-        <w:rPr>
-          <w:rFonts w:ascii="Times New Roman" w:hAnsi="Times New Roman" w:cs="Times New Roman"/>
-          <w:sz w:val="24"/>
-          <w:szCs w:val="24"/>
-        </w:rPr>
-      </w:pPr>
-    </w:p>
-    <w:p>
-      <w:pPr>
-        <w:spacing w:after="0" w:line="240" w:lineRule="auto"/>
-        <w:jc w:val="both"/>
-        <w:rPr>
-          <w:rFonts w:ascii="Times New Roman" w:hAnsi="Times New Roman" w:cs="Times New Roman"/>
-          <w:sz w:val="24"/>
-          <w:szCs w:val="24"/>
-        </w:rPr>
-      </w:pPr>
-      <w:r>
-        <w:rPr>
-          <w:rFonts w:ascii="Times New Roman" w:hAnsi="Times New Roman" w:cs="Times New Roman"/>
-          <w:sz w:val="24"/>
-          <w:szCs w:val="24"/>
-        </w:rPr>
-        <w:t>Lande, R. (1998). Anthropogenic, ecological and genetic factors in extinction and conservation.</w:t>
-      </w:r>
-    </w:p>
-    <w:p>
-      <w:pPr>
-        <w:spacing w:after="0" w:line="240" w:lineRule="auto"/>
-        <w:jc w:val="both"/>
-        <w:rPr>
-          <w:rFonts w:ascii="Times New Roman" w:hAnsi="Times New Roman" w:cs="Times New Roman"/>
-          <w:sz w:val="24"/>
-          <w:szCs w:val="24"/>
-        </w:rPr>
-      </w:pPr>
-      <w:r>
-        <w:rPr>
-          <w:rFonts w:ascii="Times New Roman" w:hAnsi="Times New Roman" w:cs="Times New Roman"/>
-          <w:sz w:val="24"/>
-          <w:szCs w:val="24"/>
-        </w:rPr>
-        <w:t>Population Ecology, 40(3):259–269.</w:t>
-      </w:r>
-    </w:p>
-    <w:p>
-      <w:pPr>
-        <w:spacing w:after="0" w:line="240" w:lineRule="auto"/>
-        <w:jc w:val="both"/>
-        <w:rPr>
-          <w:rFonts w:ascii="Times New Roman" w:hAnsi="Times New Roman" w:cs="Times New Roman"/>
-          <w:sz w:val="24"/>
-          <w:szCs w:val="24"/>
-        </w:rPr>
-      </w:pPr>
-    </w:p>
-    <w:p>
-      <w:pPr>
-        <w:spacing w:after="0" w:line="240" w:lineRule="auto"/>
-        <w:jc w:val="both"/>
-        <w:rPr>
-          <w:rFonts w:ascii="Times New Roman" w:hAnsi="Times New Roman" w:cs="Times New Roman"/>
-          <w:sz w:val="24"/>
-          <w:szCs w:val="24"/>
-        </w:rPr>
-      </w:pPr>
-      <w:r>
-        <w:rPr>
-          <w:rFonts w:ascii="Times New Roman" w:hAnsi="Times New Roman" w:cs="Times New Roman"/>
-          <w:sz w:val="24"/>
-          <w:szCs w:val="24"/>
-        </w:rPr>
-        <w:t>Langmead, B. and Salzberg, S. L. (2012). Fast gapped-read alignment with bowtie 2. Nature</w:t>
-      </w:r>
-    </w:p>
-    <w:p>
-      <w:pPr>
-        <w:spacing w:after="0" w:line="240" w:lineRule="auto"/>
-        <w:jc w:val="both"/>
-        <w:rPr>
-          <w:rFonts w:ascii="Times New Roman" w:hAnsi="Times New Roman" w:cs="Times New Roman"/>
-          <w:sz w:val="24"/>
-          <w:szCs w:val="24"/>
-        </w:rPr>
-      </w:pPr>
-      <w:r>
-        <w:rPr>
-          <w:rFonts w:ascii="Times New Roman" w:hAnsi="Times New Roman" w:cs="Times New Roman"/>
-          <w:sz w:val="24"/>
-          <w:szCs w:val="24"/>
-        </w:rPr>
-        <w:t>methods, 9(4):357–359.</w:t>
-      </w:r>
-    </w:p>
-    <w:p>
-      <w:pPr>
-        <w:spacing w:after="0" w:line="240" w:lineRule="auto"/>
-        <w:jc w:val="both"/>
-        <w:rPr>
-          <w:rFonts w:ascii="Times New Roman" w:hAnsi="Times New Roman" w:cs="Times New Roman"/>
-          <w:sz w:val="24"/>
-          <w:szCs w:val="24"/>
-        </w:rPr>
-      </w:pPr>
-    </w:p>
-    <w:p>
-      <w:pPr>
-        <w:spacing w:after="0" w:line="240" w:lineRule="auto"/>
-        <w:jc w:val="both"/>
-        <w:rPr>
-          <w:rFonts w:ascii="Times New Roman" w:hAnsi="Times New Roman" w:cs="Times New Roman"/>
-          <w:sz w:val="24"/>
-          <w:szCs w:val="24"/>
-        </w:rPr>
-      </w:pPr>
-      <w:r>
-        <w:rPr>
-          <w:rFonts w:ascii="Times New Roman" w:hAnsi="Times New Roman" w:cs="Times New Roman"/>
-          <w:sz w:val="24"/>
-          <w:szCs w:val="24"/>
-        </w:rPr>
-        <w:t>Liu, Z. and Good, B. H. (2022). Dynamics of bacterial recombination in the human gut microbiome. bioRxiv.</w:t>
-      </w:r>
-    </w:p>
-    <w:p>
-      <w:pPr>
-        <w:spacing w:after="0" w:line="240" w:lineRule="auto"/>
-        <w:jc w:val="both"/>
-        <w:rPr>
-          <w:rFonts w:ascii="Times New Roman" w:hAnsi="Times New Roman" w:cs="Times New Roman"/>
-          <w:sz w:val="24"/>
-          <w:szCs w:val="24"/>
-        </w:rPr>
-      </w:pPr>
-      <w:r>
-        <w:rPr>
-          <w:rFonts w:ascii="Times New Roman" w:hAnsi="Times New Roman" w:cs="Times New Roman"/>
-          <w:sz w:val="24"/>
-          <w:szCs w:val="24"/>
-        </w:rPr>
-        <w:t>Marchesi, J. R., Adams, D. H., Fava, F., Hermes, G. D., Hirschfield, G. M., Hold, G., Quraishi,</w:t>
-      </w:r>
-    </w:p>
-    <w:p>
-      <w:pPr>
-        <w:spacing w:after="0" w:line="240" w:lineRule="auto"/>
-        <w:jc w:val="both"/>
-        <w:rPr>
-          <w:rFonts w:ascii="Times New Roman" w:hAnsi="Times New Roman" w:cs="Times New Roman"/>
-          <w:sz w:val="24"/>
-          <w:szCs w:val="24"/>
-        </w:rPr>
-      </w:pPr>
-      <w:r>
-        <w:rPr>
-          <w:rFonts w:ascii="Times New Roman" w:hAnsi="Times New Roman" w:cs="Times New Roman"/>
-          <w:sz w:val="24"/>
-          <w:szCs w:val="24"/>
-        </w:rPr>
-        <w:t>M. N., Kinross, J., Smidt, H., Tuohy, K. M., et al. (2016). The gut microbiota and host health:</w:t>
-      </w:r>
-    </w:p>
-    <w:p>
-      <w:pPr>
-        <w:spacing w:after="0" w:line="240" w:lineRule="auto"/>
-        <w:jc w:val="both"/>
-        <w:rPr>
-          <w:rFonts w:ascii="Times New Roman" w:hAnsi="Times New Roman" w:cs="Times New Roman"/>
-          <w:sz w:val="24"/>
-          <w:szCs w:val="24"/>
-        </w:rPr>
-      </w:pPr>
-      <w:r>
-        <w:rPr>
-          <w:rFonts w:ascii="Times New Roman" w:hAnsi="Times New Roman" w:cs="Times New Roman"/>
-          <w:sz w:val="24"/>
-          <w:szCs w:val="24"/>
-        </w:rPr>
-        <w:t>a new clinical frontier. Gut, 65(2):330–339.</w:t>
-      </w:r>
-    </w:p>
-    <w:p>
-      <w:pPr>
-        <w:spacing w:after="0" w:line="240" w:lineRule="auto"/>
-        <w:jc w:val="both"/>
-        <w:rPr>
-          <w:rFonts w:ascii="Times New Roman" w:hAnsi="Times New Roman" w:cs="Times New Roman"/>
-          <w:sz w:val="24"/>
-          <w:szCs w:val="24"/>
-        </w:rPr>
-      </w:pPr>
-    </w:p>
-    <w:p>
-      <w:pPr>
-        <w:spacing w:after="0" w:line="240" w:lineRule="auto"/>
-        <w:jc w:val="both"/>
-        <w:rPr>
-          <w:rFonts w:ascii="Times New Roman" w:hAnsi="Times New Roman" w:cs="Times New Roman"/>
-          <w:sz w:val="24"/>
-          <w:szCs w:val="24"/>
-        </w:rPr>
-      </w:pPr>
-      <w:r>
-        <w:rPr>
-          <w:rFonts w:ascii="Times New Roman" w:hAnsi="Times New Roman" w:cs="Times New Roman"/>
-          <w:sz w:val="24"/>
-          <w:szCs w:val="24"/>
-        </w:rPr>
-        <w:t>Moeller, A. H., Caro-Quintero, A., Mjungu, D., Georgiev, A. V., Lonsdorf, E. V., Muller, M. N.,</w:t>
-      </w:r>
-    </w:p>
-    <w:p>
-      <w:pPr>
-        <w:spacing w:after="0" w:line="240" w:lineRule="auto"/>
-        <w:jc w:val="both"/>
-        <w:rPr>
-          <w:rFonts w:ascii="Times New Roman" w:hAnsi="Times New Roman" w:cs="Times New Roman"/>
-          <w:sz w:val="24"/>
-          <w:szCs w:val="24"/>
-        </w:rPr>
-      </w:pPr>
-      <w:r>
-        <w:rPr>
-          <w:rFonts w:ascii="Times New Roman" w:hAnsi="Times New Roman" w:cs="Times New Roman"/>
-          <w:sz w:val="24"/>
-          <w:szCs w:val="24"/>
-        </w:rPr>
-        <w:t>Pusey, A. E., Peeters, M., Hahn, B. H., and Ochman, H. (2016). Cospeciation of gut microbiota with hominids. Science, 353(6297):380–382.</w:t>
-      </w:r>
-    </w:p>
-    <w:p>
-      <w:pPr>
-        <w:spacing w:after="0" w:line="240" w:lineRule="auto"/>
-        <w:jc w:val="both"/>
-        <w:rPr>
-          <w:rFonts w:ascii="Times New Roman" w:hAnsi="Times New Roman" w:cs="Times New Roman"/>
-          <w:sz w:val="24"/>
-          <w:szCs w:val="24"/>
-        </w:rPr>
-      </w:pPr>
-    </w:p>
-    <w:p>
-      <w:pPr>
-        <w:spacing w:after="0" w:line="240" w:lineRule="auto"/>
-        <w:jc w:val="both"/>
-        <w:rPr>
-          <w:rFonts w:ascii="Times New Roman" w:hAnsi="Times New Roman" w:cs="Times New Roman"/>
-          <w:sz w:val="24"/>
-          <w:szCs w:val="24"/>
-        </w:rPr>
-      </w:pPr>
-      <w:r>
-        <w:rPr>
-          <w:rFonts w:ascii="Times New Roman" w:hAnsi="Times New Roman" w:cs="Times New Roman"/>
-          <w:sz w:val="24"/>
-          <w:szCs w:val="24"/>
-        </w:rPr>
-        <w:t>Mu, X. J., Lu, Z. J., Kong, Y., Lam, H. Y., and Gerstein, M. B. (2011). Analysis of genomic variation in non-coding elements using population-scale sequencing data from the 1000 genomes</w:t>
-      </w:r>
-    </w:p>
-    <w:p>
-      <w:pPr>
-        <w:spacing w:after="0" w:line="240" w:lineRule="auto"/>
-        <w:jc w:val="both"/>
-        <w:rPr>
-          <w:rFonts w:ascii="Times New Roman" w:hAnsi="Times New Roman" w:cs="Times New Roman"/>
-          <w:sz w:val="24"/>
-          <w:szCs w:val="24"/>
-        </w:rPr>
-      </w:pPr>
-      <w:r>
-        <w:rPr>
-          <w:rFonts w:ascii="Times New Roman" w:hAnsi="Times New Roman" w:cs="Times New Roman"/>
-          <w:sz w:val="24"/>
-          <w:szCs w:val="24"/>
-        </w:rPr>
-        <w:t>project. Nucleic acids research, 39(16):7058–7076.</w:t>
-      </w:r>
-    </w:p>
-    <w:p>
-      <w:pPr>
-        <w:spacing w:after="0" w:line="240" w:lineRule="auto"/>
-        <w:jc w:val="both"/>
-        <w:rPr>
-          <w:rFonts w:ascii="Times New Roman" w:hAnsi="Times New Roman" w:cs="Times New Roman"/>
-          <w:sz w:val="24"/>
-          <w:szCs w:val="24"/>
-        </w:rPr>
-      </w:pPr>
-    </w:p>
-    <w:p>
-      <w:pPr>
-        <w:spacing w:after="0" w:line="240" w:lineRule="auto"/>
-        <w:jc w:val="both"/>
-        <w:rPr>
-          <w:rFonts w:ascii="Times New Roman" w:hAnsi="Times New Roman" w:cs="Times New Roman"/>
-          <w:sz w:val="24"/>
-          <w:szCs w:val="24"/>
-        </w:rPr>
-      </w:pPr>
-      <w:r>
-        <w:rPr>
-          <w:rFonts w:ascii="Times New Roman" w:hAnsi="Times New Roman" w:cs="Times New Roman"/>
-          <w:sz w:val="24"/>
-          <w:szCs w:val="24"/>
-        </w:rPr>
-        <w:t>Nayfach, S., Rodriguez-Mueller, B., Garud, N., and Pollard, K. S. (2016). An integrated</w:t>
-      </w:r>
-    </w:p>
-    <w:p>
-      <w:pPr>
-        <w:spacing w:after="0" w:line="240" w:lineRule="auto"/>
-        <w:jc w:val="both"/>
-        <w:rPr>
-          <w:rFonts w:ascii="Times New Roman" w:hAnsi="Times New Roman" w:cs="Times New Roman"/>
-          <w:sz w:val="24"/>
-          <w:szCs w:val="24"/>
-        </w:rPr>
-      </w:pPr>
-      <w:r>
-        <w:rPr>
-          <w:rFonts w:ascii="Times New Roman" w:hAnsi="Times New Roman" w:cs="Times New Roman"/>
-          <w:sz w:val="24"/>
-          <w:szCs w:val="24"/>
-        </w:rPr>
-        <w:t>metagenomics pipeline for strain profiling reveals novel patterns of bacterial transmission</w:t>
-      </w:r>
-    </w:p>
-    <w:p>
-      <w:pPr>
-        <w:spacing w:after="0" w:line="240" w:lineRule="auto"/>
-        <w:jc w:val="both"/>
-        <w:rPr>
-          <w:rFonts w:ascii="Times New Roman" w:hAnsi="Times New Roman" w:cs="Times New Roman"/>
-          <w:sz w:val="24"/>
-          <w:szCs w:val="24"/>
-        </w:rPr>
-      </w:pPr>
-      <w:r>
-        <w:rPr>
-          <w:rFonts w:ascii="Times New Roman" w:hAnsi="Times New Roman" w:cs="Times New Roman"/>
-          <w:sz w:val="24"/>
-          <w:szCs w:val="24"/>
-        </w:rPr>
-        <w:t>and biogeography. Genome research, 26(11):1612–1625.</w:t>
-      </w:r>
-    </w:p>
-    <w:p>
-      <w:pPr>
-        <w:spacing w:after="0" w:line="240" w:lineRule="auto"/>
-        <w:jc w:val="both"/>
-        <w:rPr>
-          <w:rFonts w:ascii="Times New Roman" w:hAnsi="Times New Roman" w:cs="Times New Roman"/>
-          <w:sz w:val="24"/>
-          <w:szCs w:val="24"/>
-        </w:rPr>
-      </w:pPr>
-    </w:p>
-    <w:p>
-      <w:pPr>
-        <w:spacing w:after="0" w:line="240" w:lineRule="auto"/>
-        <w:jc w:val="both"/>
-        <w:rPr>
-          <w:rFonts w:ascii="Times New Roman" w:hAnsi="Times New Roman" w:cs="Times New Roman"/>
-          <w:sz w:val="24"/>
-          <w:szCs w:val="24"/>
-        </w:rPr>
-      </w:pPr>
-      <w:r>
-        <w:rPr>
-          <w:rFonts w:ascii="Times New Roman" w:hAnsi="Times New Roman" w:cs="Times New Roman"/>
-          <w:sz w:val="24"/>
-          <w:szCs w:val="24"/>
-        </w:rPr>
         <w:t>Nielsen, R. (2000). Estimation of population parameters and recombination rates from single</w:t>
       </w:r>
     </w:p>
@@ -11844,7 +11889,6 @@
           <w:sz w:val="24"/>
           <w:szCs w:val="24"/>
         </w:rPr>
-        <w:lastRenderedPageBreak/>
         <w:t>P., Tett, A., Ghensi, P., et al. (2019). Extensive unexplored human microbiome diversity revealed by over 150,000 genomes from metagenomes spanning age, geography, and lifestyle.</w:t>
       </w:r>
     </w:p>
@@ -25195,7 +25239,7 @@
 </file>
 
 <file path=word/comments.xml><?xml version="1.0" encoding="utf-8"?>
-<w:comments xmlns:wpc="http://schemas.microsoft.com/office/word/2010/wordprocessingCanvas" xmlns:cx="http://schemas.microsoft.com/office/drawing/2014/chartex" xmlns:cx1="http://schemas.microsoft.com/office/drawing/2015/9/8/chartex" xmlns:cx2="http://schemas.microsoft.com/office/drawing/2015/10/21/chartex" xmlns:cx3="http://schemas.microsoft.com/office/drawing/2016/5/9/chartex" xmlns:cx4="http://schemas.microsoft.com/office/drawing/2016/5/10/chartex" xmlns:cx5="http://schemas.microsoft.com/office/drawing/2016/5/11/chartex" xmlns:cx6="http://schemas.microsoft.com/office/drawing/2016/5/12/chartex" xmlns:cx7="http://schemas.microsoft.com/office/drawing/2016/5/13/chartex" xmlns:cx8="http://schemas.microsoft.com/office/drawing/2016/5/14/chartex" xmlns:mc="http://schemas.openxmlformats.org/markup-compatibility/2006" xmlns:aink="http://schemas.microsoft.com/office/drawing/2016/ink" xmlns:am3d="http://schemas.microsoft.com/office/drawing/2017/model3d" xmlns:o="urn:schemas-microsoft-com:office:office" xmlns:oel="http://schemas.microsoft.com/office/2019/extlst" xmlns:r="http://schemas.openxmlformats.org/officeDocument/2006/relationships" xmlns:m="http://schemas.openxmlformats.org/officeDocument/2006/math" xmlns:v="urn:schemas-microsoft-com:vml" xmlns:wp14="http://schemas.microsoft.com/office/word/2010/wordprocessingDrawing" xmlns:wp="http://schemas.openxmlformats.org/drawingml/2006/wordprocessingDrawing" xmlns:w10="urn:schemas-microsoft-com:office:word" xmlns:w="http://schemas.openxmlformats.org/wordprocessingml/2006/main" xmlns:w14="http://schemas.microsoft.com/office/word/2010/wordml" xmlns:w15="http://schemas.microsoft.com/office/word/2012/wordml" xmlns:w16cex="http://schemas.microsoft.com/office/word/2018/wordml/cex" xmlns:w16cid="http://schemas.microsoft.com/office/word/2016/wordml/cid" xmlns:w16="http://schemas.microsoft.com/office/word/2018/wordml" xmlns:w16du="http://schemas.microsoft.com/office/word/2023/wordml/word16du" xmlns:w16sdtdh="http://schemas.microsoft.com/office/word/2020/wordml/sdtdatahash" xmlns:w16se="http://schemas.microsoft.com/office/word/2015/wordml/symex" xmlns:wpg="http://schemas.microsoft.com/office/word/2010/wordprocessingGroup" xmlns:wpi="http://schemas.microsoft.com/office/word/2010/wordprocessingInk" xmlns:wne="http://schemas.microsoft.com/office/word/2006/wordml" xmlns:wps="http://schemas.microsoft.com/office/word/2010/wordprocessingShape" mc:Ignorable="w14 w15 w16se w16cid w16 w16cex w16sdtdh wp14">
+<w:comments xmlns:wpc="http://schemas.microsoft.com/office/word/2010/wordprocessingCanvas" xmlns:cx="http://schemas.microsoft.com/office/drawing/2014/chartex" xmlns:cx1="http://schemas.microsoft.com/office/drawing/2015/9/8/chartex" xmlns:cx2="http://schemas.microsoft.com/office/drawing/2015/10/21/chartex" xmlns:cx3="http://schemas.microsoft.com/office/drawing/2016/5/9/chartex" xmlns:cx4="http://schemas.microsoft.com/office/drawing/2016/5/10/chartex" xmlns:cx5="http://schemas.microsoft.com/office/drawing/2016/5/11/chartex" xmlns:cx6="http://schemas.microsoft.com/office/drawing/2016/5/12/chartex" xmlns:cx7="http://schemas.microsoft.com/office/drawing/2016/5/13/chartex" xmlns:cx8="http://schemas.microsoft.com/office/drawing/2016/5/14/chartex" xmlns:mc="http://schemas.openxmlformats.org/markup-compatibility/2006" xmlns:aink="http://schemas.microsoft.com/office/drawing/2016/ink" xmlns:am3d="http://schemas.microsoft.com/office/drawing/2017/model3d" xmlns:o="urn:schemas-microsoft-com:office:office" xmlns:oel="http://schemas.microsoft.com/office/2019/extlst" xmlns:r="http://schemas.openxmlformats.org/officeDocument/2006/relationships" xmlns:m="http://schemas.openxmlformats.org/officeDocument/2006/math" xmlns:v="urn:schemas-microsoft-com:vml" xmlns:wp14="http://schemas.microsoft.com/office/word/2010/wordprocessingDrawing" xmlns:wp="http://schemas.openxmlformats.org/drawingml/2006/wordprocessingDrawing" xmlns:w10="urn:schemas-microsoft-com:office:word" xmlns:w="http://schemas.openxmlformats.org/wordprocessingml/2006/main" xmlns:w14="http://schemas.microsoft.com/office/word/2010/wordml" xmlns:w15="http://schemas.microsoft.com/office/word/2012/wordml" xmlns:w16cex="http://schemas.microsoft.com/office/word/2018/wordml/cex" xmlns:w16cid="http://schemas.microsoft.com/office/word/2016/wordml/cid" xmlns:w16="http://schemas.microsoft.com/office/word/2018/wordml" xmlns:w16sdtdh="http://schemas.microsoft.com/office/word/2020/wordml/sdtdatahash" xmlns:w16se="http://schemas.microsoft.com/office/word/2015/wordml/symex" xmlns:wpg="http://schemas.microsoft.com/office/word/2010/wordprocessingGroup" xmlns:wpi="http://schemas.microsoft.com/office/word/2010/wordprocessingInk" xmlns:wne="http://schemas.microsoft.com/office/word/2006/wordml" xmlns:wps="http://schemas.microsoft.com/office/word/2010/wordprocessingShape" mc:Ignorable="w14 w15 w16se w16cid w16 w16cex w16sdtdh wp14">
   <w:comment w:id="0" w:author="Jonathan Mah" w:date="2023-03-20T12:18:00Z" w:initials="JM">
     <w:p>
       <w:pPr>
@@ -25518,7 +25562,23 @@
       </w:r>
     </w:p>
   </w:comment>
-  <w:comment w:id="16" w:author="Jonathan Mah" w:date="2023-03-29T15:16:00Z" w:initials="JM">
+  <w:comment w:id="16" w:author="Jonathan Mah" w:date="2023-04-13T11:50:00Z" w:initials="JM">
+    <w:p>
+      <w:pPr>
+        <w:pStyle w:val="CommentText"/>
+      </w:pPr>
+      <w:r>
+        <w:rPr>
+          <w:rStyle w:val="CommentReference"/>
+        </w:rPr>
+        <w:annotationRef/>
+      </w:r>
+      <w:r>
+        <w:t>"Complete SFS" computation</w:t>
+      </w:r>
+    </w:p>
+  </w:comment>
+  <w:comment w:id="17" w:author="Jonathan Mah" w:date="2023-03-29T15:16:00Z" w:initials="JM">
     <w:p>
       <w:pPr>
         <w:pStyle w:val="CommentText"/>
@@ -25538,7 +25598,7 @@
 </file>
 
 <file path=word/commentsExtended.xml><?xml version="1.0" encoding="utf-8"?>
-<w15:commentsEx xmlns:wpc="http://schemas.microsoft.com/office/word/2010/wordprocessingCanvas" xmlns:cx="http://schemas.microsoft.com/office/drawing/2014/chartex" xmlns:cx1="http://schemas.microsoft.com/office/drawing/2015/9/8/chartex" xmlns:cx2="http://schemas.microsoft.com/office/drawing/2015/10/21/chartex" xmlns:cx3="http://schemas.microsoft.com/office/drawing/2016/5/9/chartex" xmlns:cx4="http://schemas.microsoft.com/office/drawing/2016/5/10/chartex" xmlns:cx5="http://schemas.microsoft.com/office/drawing/2016/5/11/chartex" xmlns:cx6="http://schemas.microsoft.com/office/drawing/2016/5/12/chartex" xmlns:cx7="http://schemas.microsoft.com/office/drawing/2016/5/13/chartex" xmlns:cx8="http://schemas.microsoft.com/office/drawing/2016/5/14/chartex" xmlns:mc="http://schemas.openxmlformats.org/markup-compatibility/2006" xmlns:aink="http://schemas.microsoft.com/office/drawing/2016/ink" xmlns:am3d="http://schemas.microsoft.com/office/drawing/2017/model3d" xmlns:o="urn:schemas-microsoft-com:office:office" xmlns:oel="http://schemas.microsoft.com/office/2019/extlst" xmlns:r="http://schemas.openxmlformats.org/officeDocument/2006/relationships" xmlns:m="http://schemas.openxmlformats.org/officeDocument/2006/math" xmlns:v="urn:schemas-microsoft-com:vml" xmlns:wp14="http://schemas.microsoft.com/office/word/2010/wordprocessingDrawing" xmlns:wp="http://schemas.openxmlformats.org/drawingml/2006/wordprocessingDrawing" xmlns:w10="urn:schemas-microsoft-com:office:word" xmlns:w="http://schemas.openxmlformats.org/wordprocessingml/2006/main" xmlns:w14="http://schemas.microsoft.com/office/word/2010/wordml" xmlns:w15="http://schemas.microsoft.com/office/word/2012/wordml" xmlns:w16cex="http://schemas.microsoft.com/office/word/2018/wordml/cex" xmlns:w16cid="http://schemas.microsoft.com/office/word/2016/wordml/cid" xmlns:w16="http://schemas.microsoft.com/office/word/2018/wordml" xmlns:w16du="http://schemas.microsoft.com/office/word/2023/wordml/word16du" xmlns:w16sdtdh="http://schemas.microsoft.com/office/word/2020/wordml/sdtdatahash" xmlns:w16se="http://schemas.microsoft.com/office/word/2015/wordml/symex" xmlns:wpg="http://schemas.microsoft.com/office/word/2010/wordprocessingGroup" xmlns:wpi="http://schemas.microsoft.com/office/word/2010/wordprocessingInk" xmlns:wne="http://schemas.microsoft.com/office/word/2006/wordml" xmlns:wps="http://schemas.microsoft.com/office/word/2010/wordprocessingShape" mc:Ignorable="w14 w15 w16se w16cid w16 w16cex w16sdtdh wp14">
+<w15:commentsEx xmlns:wpc="http://schemas.microsoft.com/office/word/2010/wordprocessingCanvas" xmlns:cx="http://schemas.microsoft.com/office/drawing/2014/chartex" xmlns:cx1="http://schemas.microsoft.com/office/drawing/2015/9/8/chartex" xmlns:cx2="http://schemas.microsoft.com/office/drawing/2015/10/21/chartex" xmlns:cx3="http://schemas.microsoft.com/office/drawing/2016/5/9/chartex" xmlns:cx4="http://schemas.microsoft.com/office/drawing/2016/5/10/chartex" xmlns:cx5="http://schemas.microsoft.com/office/drawing/2016/5/11/chartex" xmlns:cx6="http://schemas.microsoft.com/office/drawing/2016/5/12/chartex" xmlns:cx7="http://schemas.microsoft.com/office/drawing/2016/5/13/chartex" xmlns:cx8="http://schemas.microsoft.com/office/drawing/2016/5/14/chartex" xmlns:mc="http://schemas.openxmlformats.org/markup-compatibility/2006" xmlns:aink="http://schemas.microsoft.com/office/drawing/2016/ink" xmlns:am3d="http://schemas.microsoft.com/office/drawing/2017/model3d" xmlns:o="urn:schemas-microsoft-com:office:office" xmlns:oel="http://schemas.microsoft.com/office/2019/extlst" xmlns:r="http://schemas.openxmlformats.org/officeDocument/2006/relationships" xmlns:m="http://schemas.openxmlformats.org/officeDocument/2006/math" xmlns:v="urn:schemas-microsoft-com:vml" xmlns:wp14="http://schemas.microsoft.com/office/word/2010/wordprocessingDrawing" xmlns:wp="http://schemas.openxmlformats.org/drawingml/2006/wordprocessingDrawing" xmlns:w10="urn:schemas-microsoft-com:office:word" xmlns:w="http://schemas.openxmlformats.org/wordprocessingml/2006/main" xmlns:w14="http://schemas.microsoft.com/office/word/2010/wordml" xmlns:w15="http://schemas.microsoft.com/office/word/2012/wordml" xmlns:w16cex="http://schemas.microsoft.com/office/word/2018/wordml/cex" xmlns:w16cid="http://schemas.microsoft.com/office/word/2016/wordml/cid" xmlns:w16="http://schemas.microsoft.com/office/word/2018/wordml" xmlns:w16sdtdh="http://schemas.microsoft.com/office/word/2020/wordml/sdtdatahash" xmlns:w16se="http://schemas.microsoft.com/office/word/2015/wordml/symex" xmlns:wpg="http://schemas.microsoft.com/office/word/2010/wordprocessingGroup" xmlns:wpi="http://schemas.microsoft.com/office/word/2010/wordprocessingInk" xmlns:wne="http://schemas.microsoft.com/office/word/2006/wordml" xmlns:wps="http://schemas.microsoft.com/office/word/2010/wordprocessingShape" mc:Ignorable="w14 w15 w16se w16cid w16 w16cex w16sdtdh wp14">
   <w15:commentEx w15:paraId="0555CDB4" w15:done="0"/>
   <w15:commentEx w15:paraId="724C736B" w15:paraIdParent="0555CDB4" w15:done="0"/>
   <w15:commentEx w15:paraId="55CA5303" w15:done="0"/>
@@ -25555,12 +25615,13 @@
   <w15:commentEx w15:paraId="41AC4935" w15:done="0"/>
   <w15:commentEx w15:paraId="7882F9DA" w15:paraIdParent="41AC4935" w15:done="0"/>
   <w15:commentEx w15:paraId="4FAB6602" w15:done="0"/>
+  <w15:commentEx w15:paraId="5C5F1428" w15:done="0"/>
   <w15:commentEx w15:paraId="75579F99" w15:done="0"/>
 </w15:commentsEx>
 </file>
 
 <file path=word/commentsExtensible.xml><?xml version="1.0" encoding="utf-8"?>
-<w16cex:commentsExtensible xmlns:wpc="http://schemas.microsoft.com/office/word/2010/wordprocessingCanvas" xmlns:cx="http://schemas.microsoft.com/office/drawing/2014/chartex" xmlns:cx1="http://schemas.microsoft.com/office/drawing/2015/9/8/chartex" xmlns:cx2="http://schemas.microsoft.com/office/drawing/2015/10/21/chartex" xmlns:cx3="http://schemas.microsoft.com/office/drawing/2016/5/9/chartex" xmlns:cx4="http://schemas.microsoft.com/office/drawing/2016/5/10/chartex" xmlns:cx5="http://schemas.microsoft.com/office/drawing/2016/5/11/chartex" xmlns:cx6="http://schemas.microsoft.com/office/drawing/2016/5/12/chartex" xmlns:cx7="http://schemas.microsoft.com/office/drawing/2016/5/13/chartex" xmlns:cx8="http://schemas.microsoft.com/office/drawing/2016/5/14/chartex" xmlns:mc="http://schemas.openxmlformats.org/markup-compatibility/2006" xmlns:aink="http://schemas.microsoft.com/office/drawing/2016/ink" xmlns:am3d="http://schemas.microsoft.com/office/drawing/2017/model3d" xmlns:o="urn:schemas-microsoft-com:office:office" xmlns:oel="http://schemas.microsoft.com/office/2019/extlst" xmlns:r="http://schemas.openxmlformats.org/officeDocument/2006/relationships" xmlns:m="http://schemas.openxmlformats.org/officeDocument/2006/math" xmlns:v="urn:schemas-microsoft-com:vml" xmlns:wp14="http://schemas.microsoft.com/office/word/2010/wordprocessingDrawing" xmlns:wp="http://schemas.openxmlformats.org/drawingml/2006/wordprocessingDrawing" xmlns:w10="urn:schemas-microsoft-com:office:word" xmlns:w="http://schemas.openxmlformats.org/wordprocessingml/2006/main" xmlns:w14="http://schemas.microsoft.com/office/word/2010/wordml" xmlns:w15="http://schemas.microsoft.com/office/word/2012/wordml" xmlns:w16cex="http://schemas.microsoft.com/office/word/2018/wordml/cex" xmlns:w16cid="http://schemas.microsoft.com/office/word/2016/wordml/cid" xmlns:w16="http://schemas.microsoft.com/office/word/2018/wordml" xmlns:w16du="http://schemas.microsoft.com/office/word/2023/wordml/word16du" xmlns:w16sdtdh="http://schemas.microsoft.com/office/word/2020/wordml/sdtdatahash" xmlns:w16se="http://schemas.microsoft.com/office/word/2015/wordml/symex" xmlns:wpg="http://schemas.microsoft.com/office/word/2010/wordprocessingGroup" xmlns:wpi="http://schemas.microsoft.com/office/word/2010/wordprocessingInk" xmlns:wne="http://schemas.microsoft.com/office/word/2006/wordml" xmlns:wps="http://schemas.microsoft.com/office/word/2010/wordprocessingShape" mc:Ignorable="w14 w15 w16se w16cid w16 w16cex w16sdtdh wp14">
+<w16cex:commentsExtensible xmlns:wpc="http://schemas.microsoft.com/office/word/2010/wordprocessingCanvas" xmlns:cx="http://schemas.microsoft.com/office/drawing/2014/chartex" xmlns:cx1="http://schemas.microsoft.com/office/drawing/2015/9/8/chartex" xmlns:cx2="http://schemas.microsoft.com/office/drawing/2015/10/21/chartex" xmlns:cx3="http://schemas.microsoft.com/office/drawing/2016/5/9/chartex" xmlns:cx4="http://schemas.microsoft.com/office/drawing/2016/5/10/chartex" xmlns:cx5="http://schemas.microsoft.com/office/drawing/2016/5/11/chartex" xmlns:cx6="http://schemas.microsoft.com/office/drawing/2016/5/12/chartex" xmlns:cx7="http://schemas.microsoft.com/office/drawing/2016/5/13/chartex" xmlns:cx8="http://schemas.microsoft.com/office/drawing/2016/5/14/chartex" xmlns:mc="http://schemas.openxmlformats.org/markup-compatibility/2006" xmlns:aink="http://schemas.microsoft.com/office/drawing/2016/ink" xmlns:am3d="http://schemas.microsoft.com/office/drawing/2017/model3d" xmlns:o="urn:schemas-microsoft-com:office:office" xmlns:oel="http://schemas.microsoft.com/office/2019/extlst" xmlns:r="http://schemas.openxmlformats.org/officeDocument/2006/relationships" xmlns:m="http://schemas.openxmlformats.org/officeDocument/2006/math" xmlns:v="urn:schemas-microsoft-com:vml" xmlns:wp14="http://schemas.microsoft.com/office/word/2010/wordprocessingDrawing" xmlns:wp="http://schemas.openxmlformats.org/drawingml/2006/wordprocessingDrawing" xmlns:w10="urn:schemas-microsoft-com:office:word" xmlns:w="http://schemas.openxmlformats.org/wordprocessingml/2006/main" xmlns:w14="http://schemas.microsoft.com/office/word/2010/wordml" xmlns:w15="http://schemas.microsoft.com/office/word/2012/wordml" xmlns:w16cex="http://schemas.microsoft.com/office/word/2018/wordml/cex" xmlns:w16cid="http://schemas.microsoft.com/office/word/2016/wordml/cid" xmlns:w16="http://schemas.microsoft.com/office/word/2018/wordml" xmlns:w16sdtdh="http://schemas.microsoft.com/office/word/2020/wordml/sdtdatahash" xmlns:w16se="http://schemas.microsoft.com/office/word/2015/wordml/symex" xmlns:wpg="http://schemas.microsoft.com/office/word/2010/wordprocessingGroup" xmlns:wpi="http://schemas.microsoft.com/office/word/2010/wordprocessingInk" xmlns:wne="http://schemas.microsoft.com/office/word/2006/wordml" xmlns:wps="http://schemas.microsoft.com/office/word/2010/wordprocessingShape" mc:Ignorable="w14 w15 w16se w16cid w16 w16cex w16sdtdh wp14">
   <w16cex:commentExtensible w16cex:durableId="27C2CD98" w16cex:dateUtc="2023-03-20T19:18:00Z"/>
   <w16cex:commentExtensible w16cex:durableId="27C2CE42" w16cex:dateUtc="2023-03-20T19:21:00Z"/>
   <w16cex:commentExtensible w16cex:durableId="27B1A8CB" w16cex:dateUtc="2023-03-07T20:12:00Z"/>
@@ -25577,12 +25638,13 @@
   <w16cex:commentExtensible w16cex:durableId="27B091DE" w16cex:dateUtc="2023-03-07T00:22:00Z"/>
   <w16cex:commentExtensible w16cex:durableId="27C2CD2C" w16cex:dateUtc="2023-03-20T19:16:00Z"/>
   <w16cex:commentExtensible w16cex:durableId="27B0A0D8" w16cex:dateUtc="2023-03-07T01:26:00Z"/>
+  <w16cex:commentExtensible w16cex:durableId="27E26AF9" w16cex:dateUtc="2023-04-13T18:50:00Z"/>
   <w16cex:commentExtensible w16cex:durableId="27CED4D3" w16cex:dateUtc="2023-03-29T22:16:00Z"/>
 </w16cex:commentsExtensible>
 </file>
 
 <file path=word/commentsIds.xml><?xml version="1.0" encoding="utf-8"?>
-<w16cid:commentsIds xmlns:wpc="http://schemas.microsoft.com/office/word/2010/wordprocessingCanvas" xmlns:cx="http://schemas.microsoft.com/office/drawing/2014/chartex" xmlns:cx1="http://schemas.microsoft.com/office/drawing/2015/9/8/chartex" xmlns:cx2="http://schemas.microsoft.com/office/drawing/2015/10/21/chartex" xmlns:cx3="http://schemas.microsoft.com/office/drawing/2016/5/9/chartex" xmlns:cx4="http://schemas.microsoft.com/office/drawing/2016/5/10/chartex" xmlns:cx5="http://schemas.microsoft.com/office/drawing/2016/5/11/chartex" xmlns:cx6="http://schemas.microsoft.com/office/drawing/2016/5/12/chartex" xmlns:cx7="http://schemas.microsoft.com/office/drawing/2016/5/13/chartex" xmlns:cx8="http://schemas.microsoft.com/office/drawing/2016/5/14/chartex" xmlns:mc="http://schemas.openxmlformats.org/markup-compatibility/2006" xmlns:aink="http://schemas.microsoft.com/office/drawing/2016/ink" xmlns:am3d="http://schemas.microsoft.com/office/drawing/2017/model3d" xmlns:o="urn:schemas-microsoft-com:office:office" xmlns:oel="http://schemas.microsoft.com/office/2019/extlst" xmlns:r="http://schemas.openxmlformats.org/officeDocument/2006/relationships" xmlns:m="http://schemas.openxmlformats.org/officeDocument/2006/math" xmlns:v="urn:schemas-microsoft-com:vml" xmlns:wp14="http://schemas.microsoft.com/office/word/2010/wordprocessingDrawing" xmlns:wp="http://schemas.openxmlformats.org/drawingml/2006/wordprocessingDrawing" xmlns:w10="urn:schemas-microsoft-com:office:word" xmlns:w="http://schemas.openxmlformats.org/wordprocessingml/2006/main" xmlns:w14="http://schemas.microsoft.com/office/word/2010/wordml" xmlns:w15="http://schemas.microsoft.com/office/word/2012/wordml" xmlns:w16cex="http://schemas.microsoft.com/office/word/2018/wordml/cex" xmlns:w16cid="http://schemas.microsoft.com/office/word/2016/wordml/cid" xmlns:w16="http://schemas.microsoft.com/office/word/2018/wordml" xmlns:w16du="http://schemas.microsoft.com/office/word/2023/wordml/word16du" xmlns:w16sdtdh="http://schemas.microsoft.com/office/word/2020/wordml/sdtdatahash" xmlns:w16se="http://schemas.microsoft.com/office/word/2015/wordml/symex" xmlns:wpg="http://schemas.microsoft.com/office/word/2010/wordprocessingGroup" xmlns:wpi="http://schemas.microsoft.com/office/word/2010/wordprocessingInk" xmlns:wne="http://schemas.microsoft.com/office/word/2006/wordml" xmlns:wps="http://schemas.microsoft.com/office/word/2010/wordprocessingShape" mc:Ignorable="w14 w15 w16se w16cid w16 w16cex w16sdtdh wp14">
+<w16cid:commentsIds xmlns:wpc="http://schemas.microsoft.com/office/word/2010/wordprocessingCanvas" xmlns:cx="http://schemas.microsoft.com/office/drawing/2014/chartex" xmlns:cx1="http://schemas.microsoft.com/office/drawing/2015/9/8/chartex" xmlns:cx2="http://schemas.microsoft.com/office/drawing/2015/10/21/chartex" xmlns:cx3="http://schemas.microsoft.com/office/drawing/2016/5/9/chartex" xmlns:cx4="http://schemas.microsoft.com/office/drawing/2016/5/10/chartex" xmlns:cx5="http://schemas.microsoft.com/office/drawing/2016/5/11/chartex" xmlns:cx6="http://schemas.microsoft.com/office/drawing/2016/5/12/chartex" xmlns:cx7="http://schemas.microsoft.com/office/drawing/2016/5/13/chartex" xmlns:cx8="http://schemas.microsoft.com/office/drawing/2016/5/14/chartex" xmlns:mc="http://schemas.openxmlformats.org/markup-compatibility/2006" xmlns:aink="http://schemas.microsoft.com/office/drawing/2016/ink" xmlns:am3d="http://schemas.microsoft.com/office/drawing/2017/model3d" xmlns:o="urn:schemas-microsoft-com:office:office" xmlns:oel="http://schemas.microsoft.com/office/2019/extlst" xmlns:r="http://schemas.openxmlformats.org/officeDocument/2006/relationships" xmlns:m="http://schemas.openxmlformats.org/officeDocument/2006/math" xmlns:v="urn:schemas-microsoft-com:vml" xmlns:wp14="http://schemas.microsoft.com/office/word/2010/wordprocessingDrawing" xmlns:wp="http://schemas.openxmlformats.org/drawingml/2006/wordprocessingDrawing" xmlns:w10="urn:schemas-microsoft-com:office:word" xmlns:w="http://schemas.openxmlformats.org/wordprocessingml/2006/main" xmlns:w14="http://schemas.microsoft.com/office/word/2010/wordml" xmlns:w15="http://schemas.microsoft.com/office/word/2012/wordml" xmlns:w16cex="http://schemas.microsoft.com/office/word/2018/wordml/cex" xmlns:w16cid="http://schemas.microsoft.com/office/word/2016/wordml/cid" xmlns:w16="http://schemas.microsoft.com/office/word/2018/wordml" xmlns:w16sdtdh="http://schemas.microsoft.com/office/word/2020/wordml/sdtdatahash" xmlns:w16se="http://schemas.microsoft.com/office/word/2015/wordml/symex" xmlns:wpg="http://schemas.microsoft.com/office/word/2010/wordprocessingGroup" xmlns:wpi="http://schemas.microsoft.com/office/word/2010/wordprocessingInk" xmlns:wne="http://schemas.microsoft.com/office/word/2006/wordml" xmlns:wps="http://schemas.microsoft.com/office/word/2010/wordprocessingShape" mc:Ignorable="w14 w15 w16se w16cid w16 w16cex w16sdtdh wp14">
   <w16cid:commentId w16cid:paraId="0555CDB4" w16cid:durableId="27C2CD98"/>
   <w16cid:commentId w16cid:paraId="724C736B" w16cid:durableId="27C2CE42"/>
   <w16cid:commentId w16cid:paraId="55CA5303" w16cid:durableId="27B1A8CB"/>
@@ -25599,12 +25661,13 @@
   <w16cid:commentId w16cid:paraId="41AC4935" w16cid:durableId="27B091DE"/>
   <w16cid:commentId w16cid:paraId="7882F9DA" w16cid:durableId="27C2CD2C"/>
   <w16cid:commentId w16cid:paraId="4FAB6602" w16cid:durableId="27B0A0D8"/>
+  <w16cid:commentId w16cid:paraId="5C5F1428" w16cid:durableId="27E26AF9"/>
   <w16cid:commentId w16cid:paraId="75579F99" w16cid:durableId="27CED4D3"/>
 </w16cid:commentsIds>
 </file>
 
 <file path=word/numbering.xml><?xml version="1.0" encoding="utf-8"?>
-<w:numbering xmlns:wpc="http://schemas.microsoft.com/office/word/2010/wordprocessingCanvas" xmlns:cx="http://schemas.microsoft.com/office/drawing/2014/chartex" xmlns:cx1="http://schemas.microsoft.com/office/drawing/2015/9/8/chartex" xmlns:cx2="http://schemas.microsoft.com/office/drawing/2015/10/21/chartex" xmlns:cx3="http://schemas.microsoft.com/office/drawing/2016/5/9/chartex" xmlns:cx4="http://schemas.microsoft.com/office/drawing/2016/5/10/chartex" xmlns:cx5="http://schemas.microsoft.com/office/drawing/2016/5/11/chartex" xmlns:cx6="http://schemas.microsoft.com/office/drawing/2016/5/12/chartex" xmlns:cx7="http://schemas.microsoft.com/office/drawing/2016/5/13/chartex" xmlns:cx8="http://schemas.microsoft.com/office/drawing/2016/5/14/chartex" xmlns:mc="http://schemas.openxmlformats.org/markup-compatibility/2006" xmlns:aink="http://schemas.microsoft.com/office/drawing/2016/ink" xmlns:am3d="http://schemas.microsoft.com/office/drawing/2017/model3d" xmlns:o="urn:schemas-microsoft-com:office:office" xmlns:oel="http://schemas.microsoft.com/office/2019/extlst" xmlns:r="http://schemas.openxmlformats.org/officeDocument/2006/relationships" xmlns:m="http://schemas.openxmlformats.org/officeDocument/2006/math" xmlns:v="urn:schemas-microsoft-com:vml" xmlns:wp14="http://schemas.microsoft.com/office/word/2010/wordprocessingDrawing" xmlns:wp="http://schemas.openxmlformats.org/drawingml/2006/wordprocessingDrawing" xmlns:w10="urn:schemas-microsoft-com:office:word" xmlns:w="http://schemas.openxmlformats.org/wordprocessingml/2006/main" xmlns:w14="http://schemas.microsoft.com/office/word/2010/wordml" xmlns:w15="http://schemas.microsoft.com/office/word/2012/wordml" xmlns:w16cex="http://schemas.microsoft.com/office/word/2018/wordml/cex" xmlns:w16cid="http://schemas.microsoft.com/office/word/2016/wordml/cid" xmlns:w16="http://schemas.microsoft.com/office/word/2018/wordml" xmlns:w16du="http://schemas.microsoft.com/office/word/2023/wordml/word16du" xmlns:w16sdtdh="http://schemas.microsoft.com/office/word/2020/wordml/sdtdatahash" xmlns:w16se="http://schemas.microsoft.com/office/word/2015/wordml/symex" xmlns:wpg="http://schemas.microsoft.com/office/word/2010/wordprocessingGroup" xmlns:wpi="http://schemas.microsoft.com/office/word/2010/wordprocessingInk" xmlns:wne="http://schemas.microsoft.com/office/word/2006/wordml" xmlns:wps="http://schemas.microsoft.com/office/word/2010/wordprocessingShape" mc:Ignorable="w14 w15 w16se w16cid w16 w16cex w16sdtdh wp14">
+<w:numbering xmlns:wpc="http://schemas.microsoft.com/office/word/2010/wordprocessingCanvas" xmlns:cx="http://schemas.microsoft.com/office/drawing/2014/chartex" xmlns:cx1="http://schemas.microsoft.com/office/drawing/2015/9/8/chartex" xmlns:cx2="http://schemas.microsoft.com/office/drawing/2015/10/21/chartex" xmlns:cx3="http://schemas.microsoft.com/office/drawing/2016/5/9/chartex" xmlns:cx4="http://schemas.microsoft.com/office/drawing/2016/5/10/chartex" xmlns:cx5="http://schemas.microsoft.com/office/drawing/2016/5/11/chartex" xmlns:cx6="http://schemas.microsoft.com/office/drawing/2016/5/12/chartex" xmlns:cx7="http://schemas.microsoft.com/office/drawing/2016/5/13/chartex" xmlns:cx8="http://schemas.microsoft.com/office/drawing/2016/5/14/chartex" xmlns:mc="http://schemas.openxmlformats.org/markup-compatibility/2006" xmlns:aink="http://schemas.microsoft.com/office/drawing/2016/ink" xmlns:am3d="http://schemas.microsoft.com/office/drawing/2017/model3d" xmlns:o="urn:schemas-microsoft-com:office:office" xmlns:oel="http://schemas.microsoft.com/office/2019/extlst" xmlns:r="http://schemas.openxmlformats.org/officeDocument/2006/relationships" xmlns:m="http://schemas.openxmlformats.org/officeDocument/2006/math" xmlns:v="urn:schemas-microsoft-com:vml" xmlns:wp14="http://schemas.microsoft.com/office/word/2010/wordprocessingDrawing" xmlns:wp="http://schemas.openxmlformats.org/drawingml/2006/wordprocessingDrawing" xmlns:w10="urn:schemas-microsoft-com:office:word" xmlns:w="http://schemas.openxmlformats.org/wordprocessingml/2006/main" xmlns:w14="http://schemas.microsoft.com/office/word/2010/wordml" xmlns:w15="http://schemas.microsoft.com/office/word/2012/wordml" xmlns:w16cex="http://schemas.microsoft.com/office/word/2018/wordml/cex" xmlns:w16cid="http://schemas.microsoft.com/office/word/2016/wordml/cid" xmlns:w16="http://schemas.microsoft.com/office/word/2018/wordml" xmlns:w16sdtdh="http://schemas.microsoft.com/office/word/2020/wordml/sdtdatahash" xmlns:w16se="http://schemas.microsoft.com/office/word/2015/wordml/symex" xmlns:wpg="http://schemas.microsoft.com/office/word/2010/wordprocessingGroup" xmlns:wpi="http://schemas.microsoft.com/office/word/2010/wordprocessingInk" xmlns:wne="http://schemas.microsoft.com/office/word/2006/wordml" xmlns:wps="http://schemas.microsoft.com/office/word/2010/wordprocessingShape" mc:Ignorable="w14 w15 w16se w16cid w16 w16cex w16sdtdh wp14">
   <w:abstractNum w:abstractNumId="0" w15:restartNumberingAfterBreak="0">
     <w:nsid w:val="142918C8"/>
     <w:multiLevelType w:val="hybridMultilevel"/>
@@ -25832,9 +25895,9 @@
     </w:lvl>
   </w:abstractNum>
   <w:abstractNum w:abstractNumId="2" w15:restartNumberingAfterBreak="0">
-    <w:nsid w:val="3AB320DB"/>
+    <w:nsid w:val="1A0452F6"/>
     <w:multiLevelType w:val="hybridMultilevel"/>
-    <w:tmpl w:val="38F800D6"/>
+    <w:tmpl w:val="BDF60B1C"/>
     <w:lvl w:ilvl="0" w:tplc="04090001">
       <w:start w:val="1"/>
       <w:numFmt w:val="bullet"/>
@@ -25945,9 +26008,9 @@
     </w:lvl>
   </w:abstractNum>
   <w:abstractNum w:abstractNumId="3" w15:restartNumberingAfterBreak="0">
-    <w:nsid w:val="71FA4B82"/>
+    <w:nsid w:val="3AB320DB"/>
     <w:multiLevelType w:val="hybridMultilevel"/>
-    <w:tmpl w:val="DA8CBFCE"/>
+    <w:tmpl w:val="38F800D6"/>
     <w:lvl w:ilvl="0" w:tplc="04090001">
       <w:start w:val="1"/>
       <w:numFmt w:val="bullet"/>
@@ -26057,23 +26120,139 @@
       </w:rPr>
     </w:lvl>
   </w:abstractNum>
+  <w:abstractNum w:abstractNumId="4" w15:restartNumberingAfterBreak="0">
+    <w:nsid w:val="71FA4B82"/>
+    <w:multiLevelType w:val="hybridMultilevel"/>
+    <w:tmpl w:val="DA8CBFCE"/>
+    <w:lvl w:ilvl="0" w:tplc="04090001">
+      <w:start w:val="1"/>
+      <w:numFmt w:val="bullet"/>
+      <w:lvlText w:val=""/>
+      <w:lvlJc w:val="left"/>
+      <w:pPr>
+        <w:ind w:left="720" w:hanging="360"/>
+      </w:pPr>
+      <w:rPr>
+        <w:rFonts w:ascii="Symbol" w:hAnsi="Symbol" w:hint="default"/>
+      </w:rPr>
+    </w:lvl>
+    <w:lvl w:ilvl="1" w:tplc="04090003" w:tentative="1">
+      <w:start w:val="1"/>
+      <w:numFmt w:val="bullet"/>
+      <w:lvlText w:val="o"/>
+      <w:lvlJc w:val="left"/>
+      <w:pPr>
+        <w:ind w:left="1440" w:hanging="360"/>
+      </w:pPr>
+      <w:rPr>
+        <w:rFonts w:ascii="Courier New" w:hAnsi="Courier New" w:cs="Courier New" w:hint="default"/>
+      </w:rPr>
+    </w:lvl>
+    <w:lvl w:ilvl="2" w:tplc="04090005" w:tentative="1">
+      <w:start w:val="1"/>
+      <w:numFmt w:val="bullet"/>
+      <w:lvlText w:val=""/>
+      <w:lvlJc w:val="left"/>
+      <w:pPr>
+        <w:ind w:left="2160" w:hanging="360"/>
+      </w:pPr>
+      <w:rPr>
+        <w:rFonts w:ascii="Wingdings" w:hAnsi="Wingdings" w:hint="default"/>
+      </w:rPr>
+    </w:lvl>
+    <w:lvl w:ilvl="3" w:tplc="04090001" w:tentative="1">
+      <w:start w:val="1"/>
+      <w:numFmt w:val="bullet"/>
+      <w:lvlText w:val=""/>
+      <w:lvlJc w:val="left"/>
+      <w:pPr>
+        <w:ind w:left="2880" w:hanging="360"/>
+      </w:pPr>
+      <w:rPr>
+        <w:rFonts w:ascii="Symbol" w:hAnsi="Symbol" w:hint="default"/>
+      </w:rPr>
+    </w:lvl>
+    <w:lvl w:ilvl="4" w:tplc="04090003" w:tentative="1">
+      <w:start w:val="1"/>
+      <w:numFmt w:val="bullet"/>
+      <w:lvlText w:val="o"/>
+      <w:lvlJc w:val="left"/>
+      <w:pPr>
+        <w:ind w:left="3600" w:hanging="360"/>
+      </w:pPr>
+      <w:rPr>
+        <w:rFonts w:ascii="Courier New" w:hAnsi="Courier New" w:cs="Courier New" w:hint="default"/>
+      </w:rPr>
+    </w:lvl>
+    <w:lvl w:ilvl="5" w:tplc="04090005" w:tentative="1">
+      <w:start w:val="1"/>
+      <w:numFmt w:val="bullet"/>
+      <w:lvlText w:val=""/>
+      <w:lvlJc w:val="left"/>
+      <w:pPr>
+        <w:ind w:left="4320" w:hanging="360"/>
+      </w:pPr>
+      <w:rPr>
+        <w:rFonts w:ascii="Wingdings" w:hAnsi="Wingdings" w:hint="default"/>
+      </w:rPr>
+    </w:lvl>
+    <w:lvl w:ilvl="6" w:tplc="04090001" w:tentative="1">
+      <w:start w:val="1"/>
+      <w:numFmt w:val="bullet"/>
+      <w:lvlText w:val=""/>
+      <w:lvlJc w:val="left"/>
+      <w:pPr>
+        <w:ind w:left="5040" w:hanging="360"/>
+      </w:pPr>
+      <w:rPr>
+        <w:rFonts w:ascii="Symbol" w:hAnsi="Symbol" w:hint="default"/>
+      </w:rPr>
+    </w:lvl>
+    <w:lvl w:ilvl="7" w:tplc="04090003" w:tentative="1">
+      <w:start w:val="1"/>
+      <w:numFmt w:val="bullet"/>
+      <w:lvlText w:val="o"/>
+      <w:lvlJc w:val="left"/>
+      <w:pPr>
+        <w:ind w:left="5760" w:hanging="360"/>
+      </w:pPr>
+      <w:rPr>
+        <w:rFonts w:ascii="Courier New" w:hAnsi="Courier New" w:cs="Courier New" w:hint="default"/>
+      </w:rPr>
+    </w:lvl>
+    <w:lvl w:ilvl="8" w:tplc="04090005" w:tentative="1">
+      <w:start w:val="1"/>
+      <w:numFmt w:val="bullet"/>
+      <w:lvlText w:val=""/>
+      <w:lvlJc w:val="left"/>
+      <w:pPr>
+        <w:ind w:left="6480" w:hanging="360"/>
+      </w:pPr>
+      <w:rPr>
+        <w:rFonts w:ascii="Wingdings" w:hAnsi="Wingdings" w:hint="default"/>
+      </w:rPr>
+    </w:lvl>
+  </w:abstractNum>
   <w:num w:numId="1" w16cid:durableId="1902137260">
-    <w:abstractNumId w:val="2"/>
+    <w:abstractNumId w:val="3"/>
   </w:num>
   <w:num w:numId="2" w16cid:durableId="1028987698">
     <w:abstractNumId w:val="0"/>
   </w:num>
   <w:num w:numId="3" w16cid:durableId="2111584445">
-    <w:abstractNumId w:val="3"/>
+    <w:abstractNumId w:val="4"/>
   </w:num>
   <w:num w:numId="4" w16cid:durableId="1803494005">
     <w:abstractNumId w:val="1"/>
+  </w:num>
+  <w:num w:numId="5" w16cid:durableId="1370372967">
+    <w:abstractNumId w:val="2"/>
   </w:num>
 </w:numbering>
 </file>
 
 <file path=word/people.xml><?xml version="1.0" encoding="utf-8"?>
-<w15:people xmlns:wpc="http://schemas.microsoft.com/office/word/2010/wordprocessingCanvas" xmlns:cx="http://schemas.microsoft.com/office/drawing/2014/chartex" xmlns:cx1="http://schemas.microsoft.com/office/drawing/2015/9/8/chartex" xmlns:cx2="http://schemas.microsoft.com/office/drawing/2015/10/21/chartex" xmlns:cx3="http://schemas.microsoft.com/office/drawing/2016/5/9/chartex" xmlns:cx4="http://schemas.microsoft.com/office/drawing/2016/5/10/chartex" xmlns:cx5="http://schemas.microsoft.com/office/drawing/2016/5/11/chartex" xmlns:cx6="http://schemas.microsoft.com/office/drawing/2016/5/12/chartex" xmlns:cx7="http://schemas.microsoft.com/office/drawing/2016/5/13/chartex" xmlns:cx8="http://schemas.microsoft.com/office/drawing/2016/5/14/chartex" xmlns:mc="http://schemas.openxmlformats.org/markup-compatibility/2006" xmlns:aink="http://schemas.microsoft.com/office/drawing/2016/ink" xmlns:am3d="http://schemas.microsoft.com/office/drawing/2017/model3d" xmlns:o="urn:schemas-microsoft-com:office:office" xmlns:oel="http://schemas.microsoft.com/office/2019/extlst" xmlns:r="http://schemas.openxmlformats.org/officeDocument/2006/relationships" xmlns:m="http://schemas.openxmlformats.org/officeDocument/2006/math" xmlns:v="urn:schemas-microsoft-com:vml" xmlns:wp14="http://schemas.microsoft.com/office/word/2010/wordprocessingDrawing" xmlns:wp="http://schemas.openxmlformats.org/drawingml/2006/wordprocessingDrawing" xmlns:w10="urn:schemas-microsoft-com:office:word" xmlns:w="http://schemas.openxmlformats.org/wordprocessingml/2006/main" xmlns:w14="http://schemas.microsoft.com/office/word/2010/wordml" xmlns:w15="http://schemas.microsoft.com/office/word/2012/wordml" xmlns:w16cex="http://schemas.microsoft.com/office/word/2018/wordml/cex" xmlns:w16cid="http://schemas.microsoft.com/office/word/2016/wordml/cid" xmlns:w16="http://schemas.microsoft.com/office/word/2018/wordml" xmlns:w16du="http://schemas.microsoft.com/office/word/2023/wordml/word16du" xmlns:w16sdtdh="http://schemas.microsoft.com/office/word/2020/wordml/sdtdatahash" xmlns:w16se="http://schemas.microsoft.com/office/word/2015/wordml/symex" xmlns:wpg="http://schemas.microsoft.com/office/word/2010/wordprocessingGroup" xmlns:wpi="http://schemas.microsoft.com/office/word/2010/wordprocessingInk" xmlns:wne="http://schemas.microsoft.com/office/word/2006/wordml" xmlns:wps="http://schemas.microsoft.com/office/word/2010/wordprocessingShape" mc:Ignorable="w14 w15 w16se w16cid w16 w16cex w16sdtdh wp14">
+<w15:people xmlns:wpc="http://schemas.microsoft.com/office/word/2010/wordprocessingCanvas" xmlns:cx="http://schemas.microsoft.com/office/drawing/2014/chartex" xmlns:cx1="http://schemas.microsoft.com/office/drawing/2015/9/8/chartex" xmlns:cx2="http://schemas.microsoft.com/office/drawing/2015/10/21/chartex" xmlns:cx3="http://schemas.microsoft.com/office/drawing/2016/5/9/chartex" xmlns:cx4="http://schemas.microsoft.com/office/drawing/2016/5/10/chartex" xmlns:cx5="http://schemas.microsoft.com/office/drawing/2016/5/11/chartex" xmlns:cx6="http://schemas.microsoft.com/office/drawing/2016/5/12/chartex" xmlns:cx7="http://schemas.microsoft.com/office/drawing/2016/5/13/chartex" xmlns:cx8="http://schemas.microsoft.com/office/drawing/2016/5/14/chartex" xmlns:mc="http://schemas.openxmlformats.org/markup-compatibility/2006" xmlns:aink="http://schemas.microsoft.com/office/drawing/2016/ink" xmlns:am3d="http://schemas.microsoft.com/office/drawing/2017/model3d" xmlns:o="urn:schemas-microsoft-com:office:office" xmlns:oel="http://schemas.microsoft.com/office/2019/extlst" xmlns:r="http://schemas.openxmlformats.org/officeDocument/2006/relationships" xmlns:m="http://schemas.openxmlformats.org/officeDocument/2006/math" xmlns:v="urn:schemas-microsoft-com:vml" xmlns:wp14="http://schemas.microsoft.com/office/word/2010/wordprocessingDrawing" xmlns:wp="http://schemas.openxmlformats.org/drawingml/2006/wordprocessingDrawing" xmlns:w10="urn:schemas-microsoft-com:office:word" xmlns:w="http://schemas.openxmlformats.org/wordprocessingml/2006/main" xmlns:w14="http://schemas.microsoft.com/office/word/2010/wordml" xmlns:w15="http://schemas.microsoft.com/office/word/2012/wordml" xmlns:w16cex="http://schemas.microsoft.com/office/word/2018/wordml/cex" xmlns:w16cid="http://schemas.microsoft.com/office/word/2016/wordml/cid" xmlns:w16="http://schemas.microsoft.com/office/word/2018/wordml" xmlns:w16sdtdh="http://schemas.microsoft.com/office/word/2020/wordml/sdtdatahash" xmlns:w16se="http://schemas.microsoft.com/office/word/2015/wordml/symex" xmlns:wpg="http://schemas.microsoft.com/office/word/2010/wordprocessingGroup" xmlns:wpi="http://schemas.microsoft.com/office/word/2010/wordprocessingInk" xmlns:wne="http://schemas.microsoft.com/office/word/2006/wordml" xmlns:wps="http://schemas.microsoft.com/office/word/2010/wordprocessingShape" mc:Ignorable="w14 w15 w16se w16cid w16 w16cex w16sdtdh wp14">
   <w15:person w15:author="Jonathan Mah">
     <w15:presenceInfo w15:providerId="Windows Live" w15:userId="5261b2f2f3e51194"/>
   </w15:person>

</xml_diff>